<commit_message>
ADD: last part of theory
</commit_message>
<xml_diff>
--- a/lab2/report/report.docx
+++ b/lab2/report/report.docx
@@ -302,7 +302,27 @@
           <w:szCs w:val="20"/>
           <w:u w:val="single"/>
         </w:rPr>
-        <w:t xml:space="preserve">                            «Информатика и системы управления»</w:t>
+        <w:t xml:space="preserve">                         </w:t>
+      </w:r>
+      <w:proofErr w:type="gramStart"/>
+      <w:r>
+        <w:rPr>
+          <w:rFonts w:eastAsia="Calibri" w:cs="Times New Roman"/>
+          <w:sz w:val="24"/>
+          <w:szCs w:val="20"/>
+          <w:u w:val="single"/>
+        </w:rPr>
+        <w:t xml:space="preserve">   «</w:t>
+      </w:r>
+      <w:proofErr w:type="gramEnd"/>
+      <w:r>
+        <w:rPr>
+          <w:rFonts w:eastAsia="Calibri" w:cs="Times New Roman"/>
+          <w:sz w:val="24"/>
+          <w:szCs w:val="20"/>
+          <w:u w:val="single"/>
+        </w:rPr>
+        <w:t>Информатика и системы управления»</w:t>
       </w:r>
       <w:r>
         <w:rPr>
@@ -357,7 +377,17 @@
           <w:szCs w:val="20"/>
           <w:u w:val="single"/>
         </w:rPr>
-        <w:t xml:space="preserve">      </w:t>
+        <w:t xml:space="preserve">   </w:t>
+      </w:r>
+      <w:proofErr w:type="gramStart"/>
+      <w:r>
+        <w:rPr>
+          <w:rFonts w:eastAsia="Calibri" w:cs="Times New Roman"/>
+          <w:sz w:val="24"/>
+          <w:szCs w:val="20"/>
+          <w:u w:val="single"/>
+        </w:rPr>
+        <w:t xml:space="preserve">   </w:t>
       </w:r>
       <w:r>
         <w:rPr>
@@ -367,7 +397,18 @@
           <w:szCs w:val="20"/>
           <w:u w:val="single"/>
         </w:rPr>
-        <w:t>«Программное обеспечение ЭВМ и информационные технологии»</w:t>
+        <w:t>«</w:t>
+      </w:r>
+      <w:proofErr w:type="gramEnd"/>
+      <w:r>
+        <w:rPr>
+          <w:rFonts w:eastAsia="Calibri" w:cs="Times New Roman"/>
+          <w:iCs/>
+          <w:sz w:val="24"/>
+          <w:szCs w:val="20"/>
+          <w:u w:val="single"/>
+        </w:rPr>
+        <w:t>Программное обеспечение ЭВМ и информационные технологии»</w:t>
       </w:r>
       <w:r>
         <w:rPr>
@@ -1625,6 +1666,9 @@
     <w:p>
       <w:pPr>
         <w:pStyle w:val="22"/>
+        <w:rPr>
+          <w:rFonts w:eastAsiaTheme="minorEastAsia"/>
+        </w:rPr>
       </w:pPr>
       <w:r>
         <w:t xml:space="preserve">где </w:t>
@@ -1751,7 +1795,39 @@
         <w:rPr>
           <w:rFonts w:eastAsiaTheme="minorEastAsia"/>
         </w:rPr>
-        <w:t xml:space="preserve">, </w:t>
+        <w:t>,</w:t>
+      </w:r>
+      <w:r>
+        <w:rPr>
+          <w:rFonts w:eastAsiaTheme="minorEastAsia"/>
+        </w:rPr>
+        <w:t xml:space="preserve"> </w:t>
+      </w:r>
+      <m:oMath>
+        <m:r>
+          <w:rPr>
+            <w:rFonts w:ascii="Cambria Math" w:eastAsiaTheme="minorEastAsia" w:hAnsi="Cambria Math"/>
+          </w:rPr>
+          <m:t>n</m:t>
+        </m:r>
+      </m:oMath>
+      <w:r>
+        <w:rPr>
+          <w:rFonts w:eastAsiaTheme="minorEastAsia"/>
+        </w:rPr>
+        <w:t xml:space="preserve"> – </w:t>
+      </w:r>
+      <w:r>
+        <w:rPr>
+          <w:rFonts w:eastAsiaTheme="minorEastAsia"/>
+        </w:rPr>
+        <w:t>количество состояний в системе,</w:t>
+      </w:r>
+      <w:r>
+        <w:rPr>
+          <w:rFonts w:eastAsiaTheme="minorEastAsia"/>
+        </w:rPr>
+        <w:t xml:space="preserve"> </w:t>
       </w:r>
       <m:oMath>
         <m:sSub>
@@ -1865,77 +1941,524 @@
         <w:rPr>
           <w:rFonts w:eastAsiaTheme="minorEastAsia"/>
         </w:rPr>
-        <w:t xml:space="preserve">. </w:t>
+        <w:t>.</w:t>
       </w:r>
     </w:p>
     <w:p>
       <w:pPr>
         <w:pStyle w:val="22"/>
       </w:pPr>
+      <w:r>
+        <w:t>Для определения предельных вероятностей в построенной системе уравнений Колмогорова производные приравниваются нулю, и одно из уравнений заменить на уравнение нормировки для установившегося режима работы системы:</w:t>
+      </w:r>
+    </w:p>
+    <w:p>
+      <m:oMathPara>
+        <m:oMath>
+          <m:nary>
+            <m:naryPr>
+              <m:chr m:val="∑"/>
+              <m:limLoc m:val="undOvr"/>
+              <m:ctrlPr>
+                <w:rPr>
+                  <w:rFonts w:ascii="Cambria Math" w:hAnsi="Cambria Math"/>
+                  <w:i/>
+                </w:rPr>
+              </m:ctrlPr>
+            </m:naryPr>
+            <m:sub>
+              <m:r>
+                <w:rPr>
+                  <w:rFonts w:ascii="Cambria Math" w:hAnsi="Cambria Math"/>
+                </w:rPr>
+                <m:t>j=1</m:t>
+              </m:r>
+            </m:sub>
+            <m:sup>
+              <m:r>
+                <w:rPr>
+                  <w:rFonts w:ascii="Cambria Math" w:hAnsi="Cambria Math"/>
+                  <w:lang w:val="en-US"/>
+                </w:rPr>
+                <m:t>n</m:t>
+              </m:r>
+            </m:sup>
+            <m:e>
+              <m:sSub>
+                <m:sSubPr>
+                  <m:ctrlPr>
+                    <w:rPr>
+                      <w:rFonts w:ascii="Cambria Math" w:hAnsi="Cambria Math"/>
+                      <w:i/>
+                    </w:rPr>
+                  </m:ctrlPr>
+                </m:sSubPr>
+                <m:e>
+                  <m:r>
+                    <w:rPr>
+                      <w:rFonts w:ascii="Cambria Math" w:hAnsi="Cambria Math"/>
+                    </w:rPr>
+                    <m:t>p</m:t>
+                  </m:r>
+                </m:e>
+                <m:sub>
+                  <m:r>
+                    <w:rPr>
+                      <w:rFonts w:ascii="Cambria Math" w:hAnsi="Cambria Math"/>
+                    </w:rPr>
+                    <m:t>j</m:t>
+                  </m:r>
+                </m:sub>
+              </m:sSub>
+              <m:d>
+                <m:dPr>
+                  <m:ctrlPr>
+                    <w:rPr>
+                      <w:rFonts w:ascii="Cambria Math" w:hAnsi="Cambria Math"/>
+                      <w:i/>
+                    </w:rPr>
+                  </m:ctrlPr>
+                </m:dPr>
+                <m:e>
+                  <m:r>
+                    <w:rPr>
+                      <w:rFonts w:ascii="Cambria Math" w:hAnsi="Cambria Math"/>
+                    </w:rPr>
+                    <m:t>t</m:t>
+                  </m:r>
+                </m:e>
+              </m:d>
+            </m:e>
+          </m:nary>
+          <m:r>
+            <w:rPr>
+              <w:rFonts w:ascii="Cambria Math" w:hAnsi="Cambria Math"/>
+            </w:rPr>
+            <m:t>=1</m:t>
+          </m:r>
+        </m:oMath>
+      </m:oMathPara>
     </w:p>
     <w:p>
       <w:pPr>
         <w:pStyle w:val="22"/>
+        <w:rPr>
+          <w:rFonts w:eastAsiaTheme="minorEastAsia"/>
+        </w:rPr>
       </w:pPr>
+      <w:r>
+        <w:t xml:space="preserve">Для определения точки стабилизации системы можно определять вероятности нахождения в определённых состояниях с некоторым малым шагом </w:t>
+      </w:r>
+      <m:oMath>
+        <m:r>
+          <m:rPr>
+            <m:sty m:val="p"/>
+          </m:rPr>
+          <w:rPr>
+            <w:rFonts w:ascii="Cambria Math" w:hAnsi="Cambria Math"/>
+          </w:rPr>
+          <m:t>Δ</m:t>
+        </m:r>
+        <m:r>
+          <w:rPr>
+            <w:rFonts w:ascii="Cambria Math" w:hAnsi="Cambria Math"/>
+          </w:rPr>
+          <m:t>t</m:t>
+        </m:r>
+      </m:oMath>
+      <w:r>
+        <w:rPr>
+          <w:rFonts w:eastAsiaTheme="minorEastAsia"/>
+        </w:rPr>
+        <w:t xml:space="preserve">. </w:t>
+      </w:r>
+      <w:r>
+        <w:rPr>
+          <w:rFonts w:eastAsiaTheme="minorEastAsia"/>
+        </w:rPr>
+        <w:t xml:space="preserve">Точка стабилизации будет определена в случае, когда будет выполнено условие того, что приращение вероятности после шага, как и разница между предельной вероятностью. состояния и вычисленной вероятностью, достаточно мала: </w:t>
+      </w:r>
+      <m:oMath>
+        <m:d>
+          <m:dPr>
+            <m:begChr m:val="|"/>
+            <m:endChr m:val="|"/>
+            <m:ctrlPr>
+              <w:rPr>
+                <w:rFonts w:ascii="Cambria Math" w:eastAsiaTheme="minorEastAsia" w:hAnsi="Cambria Math"/>
+                <w:i/>
+              </w:rPr>
+            </m:ctrlPr>
+          </m:dPr>
+          <m:e>
+            <m:sSub>
+              <m:sSubPr>
+                <m:ctrlPr>
+                  <w:rPr>
+                    <w:rFonts w:ascii="Cambria Math" w:eastAsiaTheme="minorEastAsia" w:hAnsi="Cambria Math"/>
+                    <w:i/>
+                  </w:rPr>
+                </m:ctrlPr>
+              </m:sSubPr>
+              <m:e>
+                <m:r>
+                  <w:rPr>
+                    <w:rFonts w:ascii="Cambria Math" w:eastAsiaTheme="minorEastAsia" w:hAnsi="Cambria Math"/>
+                  </w:rPr>
+                  <m:t>p</m:t>
+                </m:r>
+              </m:e>
+              <m:sub>
+                <m:r>
+                  <w:rPr>
+                    <w:rFonts w:ascii="Cambria Math" w:eastAsiaTheme="minorEastAsia" w:hAnsi="Cambria Math"/>
+                  </w:rPr>
+                  <m:t>j</m:t>
+                </m:r>
+              </m:sub>
+            </m:sSub>
+            <m:d>
+              <m:dPr>
+                <m:ctrlPr>
+                  <w:rPr>
+                    <w:rFonts w:ascii="Cambria Math" w:eastAsiaTheme="minorEastAsia" w:hAnsi="Cambria Math"/>
+                    <w:i/>
+                  </w:rPr>
+                </m:ctrlPr>
+              </m:dPr>
+              <m:e>
+                <m:r>
+                  <w:rPr>
+                    <w:rFonts w:ascii="Cambria Math" w:eastAsiaTheme="minorEastAsia" w:hAnsi="Cambria Math"/>
+                  </w:rPr>
+                  <m:t>t+</m:t>
+                </m:r>
+                <m:r>
+                  <m:rPr>
+                    <m:sty m:val="p"/>
+                  </m:rPr>
+                  <w:rPr>
+                    <w:rFonts w:ascii="Cambria Math" w:eastAsiaTheme="minorEastAsia" w:hAnsi="Cambria Math"/>
+                  </w:rPr>
+                  <m:t>Δ</m:t>
+                </m:r>
+                <m:r>
+                  <w:rPr>
+                    <w:rFonts w:ascii="Cambria Math" w:eastAsiaTheme="minorEastAsia" w:hAnsi="Cambria Math"/>
+                  </w:rPr>
+                  <m:t>t</m:t>
+                </m:r>
+              </m:e>
+            </m:d>
+            <m:r>
+              <w:rPr>
+                <w:rFonts w:ascii="Cambria Math" w:eastAsiaTheme="minorEastAsia" w:hAnsi="Cambria Math"/>
+              </w:rPr>
+              <m:t>-</m:t>
+            </m:r>
+            <m:sSub>
+              <m:sSubPr>
+                <m:ctrlPr>
+                  <w:rPr>
+                    <w:rFonts w:ascii="Cambria Math" w:eastAsiaTheme="minorEastAsia" w:hAnsi="Cambria Math"/>
+                    <w:i/>
+                  </w:rPr>
+                </m:ctrlPr>
+              </m:sSubPr>
+              <m:e>
+                <m:r>
+                  <w:rPr>
+                    <w:rFonts w:ascii="Cambria Math" w:eastAsiaTheme="minorEastAsia" w:hAnsi="Cambria Math"/>
+                  </w:rPr>
+                  <m:t>p</m:t>
+                </m:r>
+              </m:e>
+              <m:sub>
+                <m:r>
+                  <w:rPr>
+                    <w:rFonts w:ascii="Cambria Math" w:eastAsiaTheme="minorEastAsia" w:hAnsi="Cambria Math"/>
+                  </w:rPr>
+                  <m:t>j</m:t>
+                </m:r>
+              </m:sub>
+            </m:sSub>
+            <m:r>
+              <w:rPr>
+                <w:rFonts w:ascii="Cambria Math" w:eastAsiaTheme="minorEastAsia" w:hAnsi="Cambria Math"/>
+              </w:rPr>
+              <m:t>(t)</m:t>
+            </m:r>
+          </m:e>
+        </m:d>
+        <m:r>
+          <w:rPr>
+            <w:rFonts w:ascii="Cambria Math" w:eastAsiaTheme="minorEastAsia" w:hAnsi="Cambria Math"/>
+          </w:rPr>
+          <m:t>&lt;ε</m:t>
+        </m:r>
+      </m:oMath>
+      <w:r>
+        <w:rPr>
+          <w:rFonts w:eastAsiaTheme="minorEastAsia"/>
+        </w:rPr>
+        <w:t xml:space="preserve"> </w:t>
+      </w:r>
+      <w:r>
+        <w:rPr>
+          <w:rFonts w:eastAsiaTheme="minorEastAsia"/>
+        </w:rPr>
+        <w:t xml:space="preserve">и </w:t>
+      </w:r>
+      <m:oMath>
+        <m:d>
+          <m:dPr>
+            <m:begChr m:val="|"/>
+            <m:endChr m:val="|"/>
+            <m:ctrlPr>
+              <w:rPr>
+                <w:rFonts w:ascii="Cambria Math" w:eastAsiaTheme="minorEastAsia" w:hAnsi="Cambria Math"/>
+                <w:i/>
+              </w:rPr>
+            </m:ctrlPr>
+          </m:dPr>
+          <m:e>
+            <m:sSub>
+              <m:sSubPr>
+                <m:ctrlPr>
+                  <w:rPr>
+                    <w:rFonts w:ascii="Cambria Math" w:eastAsiaTheme="minorEastAsia" w:hAnsi="Cambria Math"/>
+                    <w:i/>
+                  </w:rPr>
+                </m:ctrlPr>
+              </m:sSubPr>
+              <m:e>
+                <m:r>
+                  <w:rPr>
+                    <w:rFonts w:ascii="Cambria Math" w:eastAsiaTheme="minorEastAsia" w:hAnsi="Cambria Math"/>
+                  </w:rPr>
+                  <m:t>p</m:t>
+                </m:r>
+              </m:e>
+              <m:sub>
+                <m:r>
+                  <w:rPr>
+                    <w:rFonts w:ascii="Cambria Math" w:eastAsiaTheme="minorEastAsia" w:hAnsi="Cambria Math"/>
+                  </w:rPr>
+                  <m:t>j</m:t>
+                </m:r>
+              </m:sub>
+            </m:sSub>
+            <m:d>
+              <m:dPr>
+                <m:ctrlPr>
+                  <w:rPr>
+                    <w:rFonts w:ascii="Cambria Math" w:eastAsiaTheme="minorEastAsia" w:hAnsi="Cambria Math"/>
+                    <w:i/>
+                  </w:rPr>
+                </m:ctrlPr>
+              </m:dPr>
+              <m:e>
+                <m:r>
+                  <w:rPr>
+                    <w:rFonts w:ascii="Cambria Math" w:eastAsiaTheme="minorEastAsia" w:hAnsi="Cambria Math"/>
+                  </w:rPr>
+                  <m:t>t</m:t>
+                </m:r>
+              </m:e>
+            </m:d>
+            <m:r>
+              <w:rPr>
+                <w:rFonts w:ascii="Cambria Math" w:eastAsiaTheme="minorEastAsia" w:hAnsi="Cambria Math"/>
+              </w:rPr>
+              <m:t>-</m:t>
+            </m:r>
+            <m:func>
+              <m:funcPr>
+                <m:ctrlPr>
+                  <w:rPr>
+                    <w:rFonts w:ascii="Cambria Math" w:eastAsiaTheme="minorEastAsia" w:hAnsi="Cambria Math"/>
+                    <w:i/>
+                  </w:rPr>
+                </m:ctrlPr>
+              </m:funcPr>
+              <m:fName>
+                <m:limLow>
+                  <m:limLowPr>
+                    <m:ctrlPr>
+                      <w:rPr>
+                        <w:rFonts w:ascii="Cambria Math" w:eastAsiaTheme="minorEastAsia" w:hAnsi="Cambria Math"/>
+                        <w:i/>
+                      </w:rPr>
+                    </m:ctrlPr>
+                  </m:limLowPr>
+                  <m:e>
+                    <m:r>
+                      <m:rPr>
+                        <m:sty m:val="p"/>
+                      </m:rPr>
+                      <w:rPr>
+                        <w:rFonts w:ascii="Cambria Math" w:hAnsi="Cambria Math"/>
+                      </w:rPr>
+                      <m:t>lim</m:t>
+                    </m:r>
+                  </m:e>
+                  <m:lim>
+                    <m:r>
+                      <w:rPr>
+                        <w:rFonts w:ascii="Cambria Math" w:hAnsi="Cambria Math"/>
+                      </w:rPr>
+                      <m:t>t</m:t>
+                    </m:r>
+                    <m:r>
+                      <w:rPr>
+                        <w:rFonts w:ascii="Cambria Math" w:hAnsi="Cambria Math"/>
+                      </w:rPr>
+                      <m:t>→∞</m:t>
+                    </m:r>
+                  </m:lim>
+                </m:limLow>
+              </m:fName>
+              <m:e>
+                <m:sSub>
+                  <m:sSubPr>
+                    <m:ctrlPr>
+                      <w:rPr>
+                        <w:rFonts w:ascii="Cambria Math" w:eastAsiaTheme="minorEastAsia" w:hAnsi="Cambria Math"/>
+                        <w:i/>
+                      </w:rPr>
+                    </m:ctrlPr>
+                  </m:sSubPr>
+                  <m:e>
+                    <m:r>
+                      <w:rPr>
+                        <w:rFonts w:ascii="Cambria Math" w:eastAsiaTheme="minorEastAsia" w:hAnsi="Cambria Math"/>
+                      </w:rPr>
+                      <m:t>p</m:t>
+                    </m:r>
+                  </m:e>
+                  <m:sub>
+                    <m:r>
+                      <w:rPr>
+                        <w:rFonts w:ascii="Cambria Math" w:eastAsiaTheme="minorEastAsia" w:hAnsi="Cambria Math"/>
+                      </w:rPr>
+                      <m:t>j</m:t>
+                    </m:r>
+                  </m:sub>
+                </m:sSub>
+                <m:d>
+                  <m:dPr>
+                    <m:ctrlPr>
+                      <w:rPr>
+                        <w:rFonts w:ascii="Cambria Math" w:eastAsiaTheme="minorEastAsia" w:hAnsi="Cambria Math"/>
+                        <w:i/>
+                      </w:rPr>
+                    </m:ctrlPr>
+                  </m:dPr>
+                  <m:e>
+                    <m:r>
+                      <w:rPr>
+                        <w:rFonts w:ascii="Cambria Math" w:eastAsiaTheme="minorEastAsia" w:hAnsi="Cambria Math"/>
+                      </w:rPr>
+                      <m:t>t</m:t>
+                    </m:r>
+                  </m:e>
+                </m:d>
+              </m:e>
+            </m:func>
+          </m:e>
+        </m:d>
+        <m:r>
+          <w:rPr>
+            <w:rFonts w:ascii="Cambria Math" w:eastAsiaTheme="minorEastAsia" w:hAnsi="Cambria Math"/>
+          </w:rPr>
+          <m:t>&lt;ε</m:t>
+        </m:r>
+      </m:oMath>
+      <w:r>
+        <w:rPr>
+          <w:rFonts w:eastAsiaTheme="minorEastAsia"/>
+        </w:rPr>
+        <w:t xml:space="preserve">, где </w:t>
+      </w:r>
+      <m:oMath>
+        <m:r>
+          <w:rPr>
+            <w:rFonts w:ascii="Cambria Math" w:eastAsiaTheme="minorEastAsia" w:hAnsi="Cambria Math"/>
+          </w:rPr>
+          <m:t>ε</m:t>
+        </m:r>
+      </m:oMath>
+      <w:r>
+        <w:rPr>
+          <w:rFonts w:eastAsiaTheme="minorEastAsia"/>
+        </w:rPr>
+        <w:t xml:space="preserve"> может</w:t>
+      </w:r>
+      <w:r>
+        <w:rPr>
+          <w:rFonts w:eastAsiaTheme="minorEastAsia"/>
+        </w:rPr>
+        <w:t xml:space="preserve">, </w:t>
+      </w:r>
+      <w:r>
+        <w:rPr>
+          <w:rFonts w:eastAsiaTheme="minorEastAsia"/>
+        </w:rPr>
+        <w:t>например,</w:t>
+      </w:r>
+      <w:r>
+        <w:rPr>
+          <w:rFonts w:eastAsiaTheme="minorEastAsia"/>
+        </w:rPr>
+        <w:t xml:space="preserve"> принять значение </w:t>
+      </w:r>
+      <m:oMath>
+        <m:r>
+          <w:rPr>
+            <w:rFonts w:ascii="Cambria Math" w:eastAsiaTheme="minorEastAsia" w:hAnsi="Cambria Math"/>
+          </w:rPr>
+          <m:t>1</m:t>
+        </m:r>
+        <m:sSup>
+          <m:sSupPr>
+            <m:ctrlPr>
+              <w:rPr>
+                <w:rFonts w:ascii="Cambria Math" w:eastAsiaTheme="minorEastAsia" w:hAnsi="Cambria Math"/>
+                <w:i/>
+              </w:rPr>
+            </m:ctrlPr>
+          </m:sSupPr>
+          <m:e>
+            <m:r>
+              <w:rPr>
+                <w:rFonts w:ascii="Cambria Math" w:eastAsiaTheme="minorEastAsia" w:hAnsi="Cambria Math"/>
+              </w:rPr>
+              <m:t>e</m:t>
+            </m:r>
+          </m:e>
+          <m:sup>
+            <m:r>
+              <w:rPr>
+                <w:rFonts w:ascii="Cambria Math" w:eastAsiaTheme="minorEastAsia" w:hAnsi="Cambria Math"/>
+              </w:rPr>
+              <m:t>-3</m:t>
+            </m:r>
+          </m:sup>
+        </m:sSup>
+      </m:oMath>
+      <w:r>
+        <w:rPr>
+          <w:rFonts w:eastAsiaTheme="minorEastAsia"/>
+        </w:rPr>
+        <w:t>.</w:t>
+      </w:r>
     </w:p>
     <w:p>
       <w:pPr>
         <w:pStyle w:val="22"/>
-      </w:pPr>
-    </w:p>
-    <w:p>
-      <w:pPr>
-        <w:pStyle w:val="22"/>
-      </w:pPr>
-    </w:p>
-    <w:p>
-      <w:pPr>
-        <w:pStyle w:val="22"/>
-      </w:pPr>
-    </w:p>
-    <w:p>
-      <w:pPr>
-        <w:pStyle w:val="22"/>
-      </w:pPr>
-    </w:p>
-    <w:p>
-      <w:pPr>
-        <w:pStyle w:val="22"/>
-      </w:pPr>
-    </w:p>
-    <w:p>
-      <w:pPr>
-        <w:pStyle w:val="22"/>
-      </w:pPr>
-    </w:p>
-    <w:p>
-      <w:pPr>
-        <w:pStyle w:val="22"/>
-      </w:pPr>
-    </w:p>
-    <w:p>
-      <w:pPr>
-        <w:pStyle w:val="22"/>
-      </w:pPr>
-    </w:p>
-    <w:p>
-      <w:pPr>
-        <w:pStyle w:val="22"/>
-      </w:pPr>
-    </w:p>
-    <w:p>
-      <w:pPr>
-        <w:pStyle w:val="22"/>
-      </w:pPr>
-    </w:p>
-    <w:p>
-      <w:pPr>
-        <w:pStyle w:val="22"/>
-      </w:pPr>
-    </w:p>
-    <w:p>
-      <w:pPr>
-        <w:pStyle w:val="22"/>
+        <w:rPr>
+          <w:i/>
+        </w:rPr>
       </w:pPr>
     </w:p>
     <w:p>
@@ -1969,6 +2492,7 @@
         <w:rPr>
           <w:lang w:val="ru-RU"/>
         </w:rPr>
+        <w:lastRenderedPageBreak/>
         <w:t>3</w:t>
       </w:r>
       <w:r>
@@ -3041,6 +3565,7 @@
         <w:rPr>
           <w:noProof/>
         </w:rPr>
+        <w:lastRenderedPageBreak/>
         <mc:AlternateContent>
           <mc:Choice Requires="wps">
             <w:drawing>
@@ -3685,6 +4210,7 @@
           <w:b/>
           <w:bCs/>
         </w:rPr>
+        <w:lastRenderedPageBreak/>
         <w:t>3</w:t>
       </w:r>
       <w:r>
@@ -4786,6 +5312,8 @@
               </w:rPr>
               <w:t xml:space="preserve"> </w:t>
             </w:r>
+            <w:proofErr w:type="spellStart"/>
+            <w:proofErr w:type="gramStart"/>
             <w:r>
               <w:rPr>
                 <w:rFonts w:ascii="Consolas" w:hAnsi="Consolas"/>
@@ -4796,15 +5324,39 @@
               </w:rPr>
               <w:t>makeAndAddPlotsForEvenDistribution</w:t>
             </w:r>
-            <w:r>
-              <w:rPr>
-                <w:rFonts w:ascii="Consolas" w:hAnsi="Consolas"/>
-                <w:color w:val="F8F8F2"/>
-                <w:sz w:val="21"/>
-                <w:szCs w:val="21"/>
-                <w:lang w:val="en-US" w:eastAsia="ru-RU"/>
-              </w:rPr>
-              <w:t xml:space="preserve">(parameterA_: </w:t>
+            <w:proofErr w:type="spellEnd"/>
+            <w:r>
+              <w:rPr>
+                <w:rFonts w:ascii="Consolas" w:hAnsi="Consolas"/>
+                <w:color w:val="F8F8F2"/>
+                <w:sz w:val="21"/>
+                <w:szCs w:val="21"/>
+                <w:lang w:val="en-US" w:eastAsia="ru-RU"/>
+              </w:rPr>
+              <w:t>(</w:t>
+            </w:r>
+            <w:proofErr w:type="spellStart"/>
+            <w:proofErr w:type="gramEnd"/>
+            <w:r>
+              <w:rPr>
+                <w:rFonts w:ascii="Consolas" w:hAnsi="Consolas"/>
+                <w:color w:val="F8F8F2"/>
+                <w:sz w:val="21"/>
+                <w:szCs w:val="21"/>
+                <w:lang w:val="en-US" w:eastAsia="ru-RU"/>
+              </w:rPr>
+              <w:t>parameterA</w:t>
+            </w:r>
+            <w:proofErr w:type="spellEnd"/>
+            <w:r>
+              <w:rPr>
+                <w:rFonts w:ascii="Consolas" w:hAnsi="Consolas"/>
+                <w:color w:val="F8F8F2"/>
+                <w:sz w:val="21"/>
+                <w:szCs w:val="21"/>
+                <w:lang w:val="en-US" w:eastAsia="ru-RU"/>
+              </w:rPr>
+              <w:t xml:space="preserve">_: </w:t>
             </w:r>
             <w:r>
               <w:rPr>
@@ -4825,7 +5377,29 @@
                 <w:szCs w:val="21"/>
                 <w:lang w:val="en-US" w:eastAsia="ru-RU"/>
               </w:rPr>
-              <w:t xml:space="preserve">, parameterB_: </w:t>
+              <w:t xml:space="preserve">, </w:t>
+            </w:r>
+            <w:proofErr w:type="spellStart"/>
+            <w:r>
+              <w:rPr>
+                <w:rFonts w:ascii="Consolas" w:hAnsi="Consolas"/>
+                <w:color w:val="F8F8F2"/>
+                <w:sz w:val="21"/>
+                <w:szCs w:val="21"/>
+                <w:lang w:val="en-US" w:eastAsia="ru-RU"/>
+              </w:rPr>
+              <w:t>parameterB</w:t>
+            </w:r>
+            <w:proofErr w:type="spellEnd"/>
+            <w:r>
+              <w:rPr>
+                <w:rFonts w:ascii="Consolas" w:hAnsi="Consolas"/>
+                <w:color w:val="F8F8F2"/>
+                <w:sz w:val="21"/>
+                <w:szCs w:val="21"/>
+                <w:lang w:val="en-US" w:eastAsia="ru-RU"/>
+              </w:rPr>
+              <w:t xml:space="preserve">_: </w:t>
             </w:r>
             <w:r>
               <w:rPr>
@@ -4916,7 +5490,29 @@
                 <w:szCs w:val="21"/>
                 <w:lang w:val="en-US" w:eastAsia="ru-RU"/>
               </w:rPr>
-              <w:t xml:space="preserve"> parameterA </w:t>
+              <w:t xml:space="preserve"> </w:t>
+            </w:r>
+            <w:proofErr w:type="spellStart"/>
+            <w:r>
+              <w:rPr>
+                <w:rFonts w:ascii="Consolas" w:hAnsi="Consolas"/>
+                <w:color w:val="F8F8F2"/>
+                <w:sz w:val="21"/>
+                <w:szCs w:val="21"/>
+                <w:lang w:val="en-US" w:eastAsia="ru-RU"/>
+              </w:rPr>
+              <w:t>parameterA</w:t>
+            </w:r>
+            <w:proofErr w:type="spellEnd"/>
+            <w:r>
+              <w:rPr>
+                <w:rFonts w:ascii="Consolas" w:hAnsi="Consolas"/>
+                <w:color w:val="F8F8F2"/>
+                <w:sz w:val="21"/>
+                <w:szCs w:val="21"/>
+                <w:lang w:val="en-US" w:eastAsia="ru-RU"/>
+              </w:rPr>
+              <w:t xml:space="preserve"> </w:t>
             </w:r>
             <w:r>
               <w:rPr>
@@ -4936,7 +5532,29 @@
                 <w:szCs w:val="21"/>
                 <w:lang w:val="en-US" w:eastAsia="ru-RU"/>
               </w:rPr>
-              <w:t xml:space="preserve"> parameterA_</w:t>
+              <w:t xml:space="preserve"> </w:t>
+            </w:r>
+            <w:proofErr w:type="spellStart"/>
+            <w:r>
+              <w:rPr>
+                <w:rFonts w:ascii="Consolas" w:hAnsi="Consolas"/>
+                <w:color w:val="F8F8F2"/>
+                <w:sz w:val="21"/>
+                <w:szCs w:val="21"/>
+                <w:lang w:val="en-US" w:eastAsia="ru-RU"/>
+              </w:rPr>
+              <w:t>parameterA</w:t>
+            </w:r>
+            <w:proofErr w:type="spellEnd"/>
+            <w:r>
+              <w:rPr>
+                <w:rFonts w:ascii="Consolas" w:hAnsi="Consolas"/>
+                <w:color w:val="F8F8F2"/>
+                <w:sz w:val="21"/>
+                <w:szCs w:val="21"/>
+                <w:lang w:val="en-US" w:eastAsia="ru-RU"/>
+              </w:rPr>
+              <w:t>_</w:t>
             </w:r>
           </w:p>
           <w:p>
@@ -4982,7 +5600,29 @@
                 <w:szCs w:val="21"/>
                 <w:lang w:val="en-US" w:eastAsia="ru-RU"/>
               </w:rPr>
-              <w:t xml:space="preserve"> parameterB </w:t>
+              <w:t xml:space="preserve"> </w:t>
+            </w:r>
+            <w:proofErr w:type="spellStart"/>
+            <w:r>
+              <w:rPr>
+                <w:rFonts w:ascii="Consolas" w:hAnsi="Consolas"/>
+                <w:color w:val="F8F8F2"/>
+                <w:sz w:val="21"/>
+                <w:szCs w:val="21"/>
+                <w:lang w:val="en-US" w:eastAsia="ru-RU"/>
+              </w:rPr>
+              <w:t>parameterB</w:t>
+            </w:r>
+            <w:proofErr w:type="spellEnd"/>
+            <w:r>
+              <w:rPr>
+                <w:rFonts w:ascii="Consolas" w:hAnsi="Consolas"/>
+                <w:color w:val="F8F8F2"/>
+                <w:sz w:val="21"/>
+                <w:szCs w:val="21"/>
+                <w:lang w:val="en-US" w:eastAsia="ru-RU"/>
+              </w:rPr>
+              <w:t xml:space="preserve"> </w:t>
             </w:r>
             <w:r>
               <w:rPr>
@@ -5002,7 +5642,29 @@
                 <w:szCs w:val="21"/>
                 <w:lang w:val="en-US" w:eastAsia="ru-RU"/>
               </w:rPr>
-              <w:t xml:space="preserve"> parameterB_</w:t>
+              <w:t xml:space="preserve"> </w:t>
+            </w:r>
+            <w:proofErr w:type="spellStart"/>
+            <w:r>
+              <w:rPr>
+                <w:rFonts w:ascii="Consolas" w:hAnsi="Consolas"/>
+                <w:color w:val="F8F8F2"/>
+                <w:sz w:val="21"/>
+                <w:szCs w:val="21"/>
+                <w:lang w:val="en-US" w:eastAsia="ru-RU"/>
+              </w:rPr>
+              <w:t>parameterB</w:t>
+            </w:r>
+            <w:proofErr w:type="spellEnd"/>
+            <w:r>
+              <w:rPr>
+                <w:rFonts w:ascii="Consolas" w:hAnsi="Consolas"/>
+                <w:color w:val="F8F8F2"/>
+                <w:sz w:val="21"/>
+                <w:szCs w:val="21"/>
+                <w:lang w:val="en-US" w:eastAsia="ru-RU"/>
+              </w:rPr>
+              <w:t>_</w:t>
             </w:r>
           </w:p>
           <w:p>
@@ -5046,7 +5708,51 @@
                 <w:szCs w:val="21"/>
                 <w:lang w:val="en-US" w:eastAsia="ru-RU"/>
               </w:rPr>
-              <w:t xml:space="preserve"> (parameterA &gt; parameterB)</w:t>
+              <w:t xml:space="preserve"> (</w:t>
+            </w:r>
+            <w:proofErr w:type="spellStart"/>
+            <w:r>
+              <w:rPr>
+                <w:rFonts w:ascii="Consolas" w:hAnsi="Consolas"/>
+                <w:color w:val="F8F8F2"/>
+                <w:sz w:val="21"/>
+                <w:szCs w:val="21"/>
+                <w:lang w:val="en-US" w:eastAsia="ru-RU"/>
+              </w:rPr>
+              <w:t>parameterA</w:t>
+            </w:r>
+            <w:proofErr w:type="spellEnd"/>
+            <w:r>
+              <w:rPr>
+                <w:rFonts w:ascii="Consolas" w:hAnsi="Consolas"/>
+                <w:color w:val="F8F8F2"/>
+                <w:sz w:val="21"/>
+                <w:szCs w:val="21"/>
+                <w:lang w:val="en-US" w:eastAsia="ru-RU"/>
+              </w:rPr>
+              <w:t xml:space="preserve"> &gt; </w:t>
+            </w:r>
+            <w:proofErr w:type="spellStart"/>
+            <w:r>
+              <w:rPr>
+                <w:rFonts w:ascii="Consolas" w:hAnsi="Consolas"/>
+                <w:color w:val="F8F8F2"/>
+                <w:sz w:val="21"/>
+                <w:szCs w:val="21"/>
+                <w:lang w:val="en-US" w:eastAsia="ru-RU"/>
+              </w:rPr>
+              <w:t>parameterB</w:t>
+            </w:r>
+            <w:proofErr w:type="spellEnd"/>
+            <w:r>
+              <w:rPr>
+                <w:rFonts w:ascii="Consolas" w:hAnsi="Consolas"/>
+                <w:color w:val="F8F8F2"/>
+                <w:sz w:val="21"/>
+                <w:szCs w:val="21"/>
+                <w:lang w:val="en-US" w:eastAsia="ru-RU"/>
+              </w:rPr>
+              <w:t>)</w:t>
             </w:r>
           </w:p>
           <w:p>
@@ -5094,7 +5800,29 @@
                 <w:szCs w:val="21"/>
                 <w:lang w:val="en-US" w:eastAsia="ru-RU"/>
               </w:rPr>
-              <w:t xml:space="preserve">        parameterA </w:t>
+              <w:t xml:space="preserve">        </w:t>
+            </w:r>
+            <w:proofErr w:type="spellStart"/>
+            <w:r>
+              <w:rPr>
+                <w:rFonts w:ascii="Consolas" w:hAnsi="Consolas"/>
+                <w:color w:val="F8F8F2"/>
+                <w:sz w:val="21"/>
+                <w:szCs w:val="21"/>
+                <w:lang w:val="en-US" w:eastAsia="ru-RU"/>
+              </w:rPr>
+              <w:t>parameterA</w:t>
+            </w:r>
+            <w:proofErr w:type="spellEnd"/>
+            <w:r>
+              <w:rPr>
+                <w:rFonts w:ascii="Consolas" w:hAnsi="Consolas"/>
+                <w:color w:val="F8F8F2"/>
+                <w:sz w:val="21"/>
+                <w:szCs w:val="21"/>
+                <w:lang w:val="en-US" w:eastAsia="ru-RU"/>
+              </w:rPr>
+              <w:t xml:space="preserve"> </w:t>
             </w:r>
             <w:r>
               <w:rPr>
@@ -5114,7 +5842,18 @@
                 <w:szCs w:val="21"/>
                 <w:lang w:val="en-US" w:eastAsia="ru-RU"/>
               </w:rPr>
-              <w:t xml:space="preserve"> parameterB.</w:t>
+              <w:t xml:space="preserve"> </w:t>
+            </w:r>
+            <w:proofErr w:type="spellStart"/>
+            <w:r>
+              <w:rPr>
+                <w:rFonts w:ascii="Consolas" w:hAnsi="Consolas"/>
+                <w:color w:val="F8F8F2"/>
+                <w:sz w:val="21"/>
+                <w:szCs w:val="21"/>
+                <w:lang w:val="en-US" w:eastAsia="ru-RU"/>
+              </w:rPr>
+              <w:t>parameterB.</w:t>
             </w:r>
             <w:r>
               <w:rPr>
@@ -5126,15 +5865,50 @@
               </w:rPr>
               <w:t>also</w:t>
             </w:r>
-            <w:r>
-              <w:rPr>
-                <w:rFonts w:ascii="Consolas" w:hAnsi="Consolas"/>
-                <w:color w:val="F8F8F2"/>
-                <w:sz w:val="21"/>
-                <w:szCs w:val="21"/>
-                <w:lang w:val="en-US" w:eastAsia="ru-RU"/>
-              </w:rPr>
-              <w:t xml:space="preserve"> { parameterB </w:t>
+            <w:proofErr w:type="spellEnd"/>
+            <w:r>
+              <w:rPr>
+                <w:rFonts w:ascii="Consolas" w:hAnsi="Consolas"/>
+                <w:color w:val="F8F8F2"/>
+                <w:sz w:val="21"/>
+                <w:szCs w:val="21"/>
+                <w:lang w:val="en-US" w:eastAsia="ru-RU"/>
+              </w:rPr>
+              <w:t xml:space="preserve"> </w:t>
+            </w:r>
+            <w:proofErr w:type="gramStart"/>
+            <w:r>
+              <w:rPr>
+                <w:rFonts w:ascii="Consolas" w:hAnsi="Consolas"/>
+                <w:color w:val="F8F8F2"/>
+                <w:sz w:val="21"/>
+                <w:szCs w:val="21"/>
+                <w:lang w:val="en-US" w:eastAsia="ru-RU"/>
+              </w:rPr>
+              <w:t xml:space="preserve">{ </w:t>
+            </w:r>
+            <w:proofErr w:type="spellStart"/>
+            <w:r>
+              <w:rPr>
+                <w:rFonts w:ascii="Consolas" w:hAnsi="Consolas"/>
+                <w:color w:val="F8F8F2"/>
+                <w:sz w:val="21"/>
+                <w:szCs w:val="21"/>
+                <w:lang w:val="en-US" w:eastAsia="ru-RU"/>
+              </w:rPr>
+              <w:t>parameterB</w:t>
+            </w:r>
+            <w:proofErr w:type="spellEnd"/>
+            <w:proofErr w:type="gramEnd"/>
+            <w:r>
+              <w:rPr>
+                <w:rFonts w:ascii="Consolas" w:hAnsi="Consolas"/>
+                <w:color w:val="F8F8F2"/>
+                <w:sz w:val="21"/>
+                <w:szCs w:val="21"/>
+                <w:lang w:val="en-US" w:eastAsia="ru-RU"/>
+              </w:rPr>
+              <w:t xml:space="preserve"> </w:t>
             </w:r>
             <w:r>
               <w:rPr>
@@ -5154,7 +5928,29 @@
                 <w:szCs w:val="21"/>
                 <w:lang w:val="en-US" w:eastAsia="ru-RU"/>
               </w:rPr>
-              <w:t xml:space="preserve"> parameterA }</w:t>
+              <w:t xml:space="preserve"> </w:t>
+            </w:r>
+            <w:proofErr w:type="spellStart"/>
+            <w:r>
+              <w:rPr>
+                <w:rFonts w:ascii="Consolas" w:hAnsi="Consolas"/>
+                <w:color w:val="F8F8F2"/>
+                <w:sz w:val="21"/>
+                <w:szCs w:val="21"/>
+                <w:lang w:val="en-US" w:eastAsia="ru-RU"/>
+              </w:rPr>
+              <w:t>parameterA</w:t>
+            </w:r>
+            <w:proofErr w:type="spellEnd"/>
+            <w:r>
+              <w:rPr>
+                <w:rFonts w:ascii="Consolas" w:hAnsi="Consolas"/>
+                <w:color w:val="F8F8F2"/>
+                <w:sz w:val="21"/>
+                <w:szCs w:val="21"/>
+                <w:lang w:val="en-US" w:eastAsia="ru-RU"/>
+              </w:rPr>
+              <w:t xml:space="preserve"> }</w:t>
             </w:r>
           </w:p>
           <w:p>
@@ -5204,6 +6000,7 @@
               </w:rPr>
               <w:t xml:space="preserve">    </w:t>
             </w:r>
+            <w:proofErr w:type="spellStart"/>
             <w:r>
               <w:rPr>
                 <w:rFonts w:ascii="Consolas" w:hAnsi="Consolas"/>
@@ -5216,15 +6013,38 @@
               </w:rPr>
               <w:t>val</w:t>
             </w:r>
-            <w:r>
-              <w:rPr>
-                <w:rFonts w:ascii="Consolas" w:hAnsi="Consolas"/>
-                <w:color w:val="F8F8F2"/>
-                <w:sz w:val="21"/>
-                <w:szCs w:val="21"/>
-                <w:lang w:val="en-US" w:eastAsia="ru-RU"/>
-              </w:rPr>
-              <w:t xml:space="preserve"> sizeOfPlate </w:t>
+            <w:proofErr w:type="spellEnd"/>
+            <w:r>
+              <w:rPr>
+                <w:rFonts w:ascii="Consolas" w:hAnsi="Consolas"/>
+                <w:color w:val="F8F8F2"/>
+                <w:sz w:val="21"/>
+                <w:szCs w:val="21"/>
+                <w:lang w:val="en-US" w:eastAsia="ru-RU"/>
+              </w:rPr>
+              <w:t xml:space="preserve"> </w:t>
+            </w:r>
+            <w:proofErr w:type="spellStart"/>
+            <w:r>
+              <w:rPr>
+                <w:rFonts w:ascii="Consolas" w:hAnsi="Consolas"/>
+                <w:color w:val="F8F8F2"/>
+                <w:sz w:val="21"/>
+                <w:szCs w:val="21"/>
+                <w:lang w:val="en-US" w:eastAsia="ru-RU"/>
+              </w:rPr>
+              <w:t>sizeOfPlate</w:t>
+            </w:r>
+            <w:proofErr w:type="spellEnd"/>
+            <w:r>
+              <w:rPr>
+                <w:rFonts w:ascii="Consolas" w:hAnsi="Consolas"/>
+                <w:color w:val="F8F8F2"/>
+                <w:sz w:val="21"/>
+                <w:szCs w:val="21"/>
+                <w:lang w:val="en-US" w:eastAsia="ru-RU"/>
+              </w:rPr>
+              <w:t xml:space="preserve"> </w:t>
             </w:r>
             <w:r>
               <w:rPr>
@@ -5244,7 +6064,29 @@
                 <w:szCs w:val="21"/>
                 <w:lang w:val="en-US" w:eastAsia="ru-RU"/>
               </w:rPr>
-              <w:t xml:space="preserve"> parameterB </w:t>
+              <w:t xml:space="preserve"> </w:t>
+            </w:r>
+            <w:proofErr w:type="spellStart"/>
+            <w:r>
+              <w:rPr>
+                <w:rFonts w:ascii="Consolas" w:hAnsi="Consolas"/>
+                <w:color w:val="F8F8F2"/>
+                <w:sz w:val="21"/>
+                <w:szCs w:val="21"/>
+                <w:lang w:val="en-US" w:eastAsia="ru-RU"/>
+              </w:rPr>
+              <w:t>parameterB</w:t>
+            </w:r>
+            <w:proofErr w:type="spellEnd"/>
+            <w:r>
+              <w:rPr>
+                <w:rFonts w:ascii="Consolas" w:hAnsi="Consolas"/>
+                <w:color w:val="F8F8F2"/>
+                <w:sz w:val="21"/>
+                <w:szCs w:val="21"/>
+                <w:lang w:val="en-US" w:eastAsia="ru-RU"/>
+              </w:rPr>
+              <w:t xml:space="preserve"> </w:t>
             </w:r>
             <w:r>
               <w:rPr>
@@ -5264,8 +6106,20 @@
                 <w:szCs w:val="21"/>
                 <w:lang w:val="en-US" w:eastAsia="ru-RU"/>
               </w:rPr>
-              <w:t xml:space="preserve"> parameterA</w:t>
-            </w:r>
+              <w:t xml:space="preserve"> </w:t>
+            </w:r>
+            <w:proofErr w:type="spellStart"/>
+            <w:r>
+              <w:rPr>
+                <w:rFonts w:ascii="Consolas" w:hAnsi="Consolas"/>
+                <w:color w:val="F8F8F2"/>
+                <w:sz w:val="21"/>
+                <w:szCs w:val="21"/>
+                <w:lang w:val="en-US" w:eastAsia="ru-RU"/>
+              </w:rPr>
+              <w:t>parameterA</w:t>
+            </w:r>
+            <w:proofErr w:type="spellEnd"/>
           </w:p>
           <w:p>
             <w:pPr>
@@ -5290,6 +6144,7 @@
               </w:rPr>
               <w:t xml:space="preserve">    </w:t>
             </w:r>
+            <w:proofErr w:type="spellStart"/>
             <w:r>
               <w:rPr>
                 <w:rFonts w:ascii="Consolas" w:hAnsi="Consolas"/>
@@ -5302,15 +6157,38 @@
               </w:rPr>
               <w:t>val</w:t>
             </w:r>
-            <w:r>
-              <w:rPr>
-                <w:rFonts w:ascii="Consolas" w:hAnsi="Consolas"/>
-                <w:color w:val="F8F8F2"/>
-                <w:sz w:val="21"/>
-                <w:szCs w:val="21"/>
-                <w:lang w:val="en-US" w:eastAsia="ru-RU"/>
-              </w:rPr>
-              <w:t xml:space="preserve"> stepOnPlate </w:t>
+            <w:proofErr w:type="spellEnd"/>
+            <w:r>
+              <w:rPr>
+                <w:rFonts w:ascii="Consolas" w:hAnsi="Consolas"/>
+                <w:color w:val="F8F8F2"/>
+                <w:sz w:val="21"/>
+                <w:szCs w:val="21"/>
+                <w:lang w:val="en-US" w:eastAsia="ru-RU"/>
+              </w:rPr>
+              <w:t xml:space="preserve"> </w:t>
+            </w:r>
+            <w:proofErr w:type="spellStart"/>
+            <w:r>
+              <w:rPr>
+                <w:rFonts w:ascii="Consolas" w:hAnsi="Consolas"/>
+                <w:color w:val="F8F8F2"/>
+                <w:sz w:val="21"/>
+                <w:szCs w:val="21"/>
+                <w:lang w:val="en-US" w:eastAsia="ru-RU"/>
+              </w:rPr>
+              <w:t>stepOnPlate</w:t>
+            </w:r>
+            <w:proofErr w:type="spellEnd"/>
+            <w:r>
+              <w:rPr>
+                <w:rFonts w:ascii="Consolas" w:hAnsi="Consolas"/>
+                <w:color w:val="F8F8F2"/>
+                <w:sz w:val="21"/>
+                <w:szCs w:val="21"/>
+                <w:lang w:val="en-US" w:eastAsia="ru-RU"/>
+              </w:rPr>
+              <w:t xml:space="preserve"> </w:t>
             </w:r>
             <w:r>
               <w:rPr>
@@ -5330,7 +6208,29 @@
                 <w:szCs w:val="21"/>
                 <w:lang w:val="en-US" w:eastAsia="ru-RU"/>
               </w:rPr>
-              <w:t xml:space="preserve"> sizeOfPlate </w:t>
+              <w:t xml:space="preserve"> </w:t>
+            </w:r>
+            <w:proofErr w:type="spellStart"/>
+            <w:r>
+              <w:rPr>
+                <w:rFonts w:ascii="Consolas" w:hAnsi="Consolas"/>
+                <w:color w:val="F8F8F2"/>
+                <w:sz w:val="21"/>
+                <w:szCs w:val="21"/>
+                <w:lang w:val="en-US" w:eastAsia="ru-RU"/>
+              </w:rPr>
+              <w:t>sizeOfPlate</w:t>
+            </w:r>
+            <w:proofErr w:type="spellEnd"/>
+            <w:r>
+              <w:rPr>
+                <w:rFonts w:ascii="Consolas" w:hAnsi="Consolas"/>
+                <w:color w:val="F8F8F2"/>
+                <w:sz w:val="21"/>
+                <w:szCs w:val="21"/>
+                <w:lang w:val="en-US" w:eastAsia="ru-RU"/>
+              </w:rPr>
+              <w:t xml:space="preserve"> </w:t>
             </w:r>
             <w:r>
               <w:rPr>
@@ -5406,7 +6306,29 @@
                 <w:szCs w:val="21"/>
                 <w:lang w:val="en-US" w:eastAsia="ru-RU"/>
               </w:rPr>
-              <w:t xml:space="preserve"> currentX </w:t>
+              <w:t xml:space="preserve"> </w:t>
+            </w:r>
+            <w:proofErr w:type="spellStart"/>
+            <w:r>
+              <w:rPr>
+                <w:rFonts w:ascii="Consolas" w:hAnsi="Consolas"/>
+                <w:color w:val="F8F8F2"/>
+                <w:sz w:val="21"/>
+                <w:szCs w:val="21"/>
+                <w:lang w:val="en-US" w:eastAsia="ru-RU"/>
+              </w:rPr>
+              <w:t>currentX</w:t>
+            </w:r>
+            <w:proofErr w:type="spellEnd"/>
+            <w:r>
+              <w:rPr>
+                <w:rFonts w:ascii="Consolas" w:hAnsi="Consolas"/>
+                <w:color w:val="F8F8F2"/>
+                <w:sz w:val="21"/>
+                <w:szCs w:val="21"/>
+                <w:lang w:val="en-US" w:eastAsia="ru-RU"/>
+              </w:rPr>
+              <w:t xml:space="preserve"> </w:t>
             </w:r>
             <w:r>
               <w:rPr>
@@ -5426,7 +6348,29 @@
                 <w:szCs w:val="21"/>
                 <w:lang w:val="en-US" w:eastAsia="ru-RU"/>
               </w:rPr>
-              <w:t xml:space="preserve"> parameterA </w:t>
+              <w:t xml:space="preserve"> </w:t>
+            </w:r>
+            <w:proofErr w:type="spellStart"/>
+            <w:r>
+              <w:rPr>
+                <w:rFonts w:ascii="Consolas" w:hAnsi="Consolas"/>
+                <w:color w:val="F8F8F2"/>
+                <w:sz w:val="21"/>
+                <w:szCs w:val="21"/>
+                <w:lang w:val="en-US" w:eastAsia="ru-RU"/>
+              </w:rPr>
+              <w:t>parameterA</w:t>
+            </w:r>
+            <w:proofErr w:type="spellEnd"/>
+            <w:r>
+              <w:rPr>
+                <w:rFonts w:ascii="Consolas" w:hAnsi="Consolas"/>
+                <w:color w:val="F8F8F2"/>
+                <w:sz w:val="21"/>
+                <w:szCs w:val="21"/>
+                <w:lang w:val="en-US" w:eastAsia="ru-RU"/>
+              </w:rPr>
+              <w:t xml:space="preserve"> </w:t>
             </w:r>
             <w:r>
               <w:rPr>
@@ -5446,7 +6390,29 @@
                 <w:szCs w:val="21"/>
                 <w:lang w:val="en-US" w:eastAsia="ru-RU"/>
               </w:rPr>
-              <w:t xml:space="preserve"> sizeOfPlate </w:t>
+              <w:t xml:space="preserve"> </w:t>
+            </w:r>
+            <w:proofErr w:type="spellStart"/>
+            <w:r>
+              <w:rPr>
+                <w:rFonts w:ascii="Consolas" w:hAnsi="Consolas"/>
+                <w:color w:val="F8F8F2"/>
+                <w:sz w:val="21"/>
+                <w:szCs w:val="21"/>
+                <w:lang w:val="en-US" w:eastAsia="ru-RU"/>
+              </w:rPr>
+              <w:t>sizeOfPlate</w:t>
+            </w:r>
+            <w:proofErr w:type="spellEnd"/>
+            <w:r>
+              <w:rPr>
+                <w:rFonts w:ascii="Consolas" w:hAnsi="Consolas"/>
+                <w:color w:val="F8F8F2"/>
+                <w:sz w:val="21"/>
+                <w:szCs w:val="21"/>
+                <w:lang w:val="en-US" w:eastAsia="ru-RU"/>
+              </w:rPr>
+              <w:t xml:space="preserve"> </w:t>
             </w:r>
             <w:r>
               <w:rPr>
@@ -5516,6 +6482,7 @@
               </w:rPr>
               <w:t xml:space="preserve">    </w:t>
             </w:r>
+            <w:proofErr w:type="spellStart"/>
             <w:r>
               <w:rPr>
                 <w:rFonts w:ascii="Consolas" w:hAnsi="Consolas"/>
@@ -5528,15 +6495,38 @@
               </w:rPr>
               <w:t>val</w:t>
             </w:r>
-            <w:r>
-              <w:rPr>
-                <w:rFonts w:ascii="Consolas" w:hAnsi="Consolas"/>
-                <w:color w:val="F8F8F2"/>
-                <w:sz w:val="21"/>
-                <w:szCs w:val="21"/>
-                <w:lang w:val="en-US" w:eastAsia="ru-RU"/>
-              </w:rPr>
-              <w:t xml:space="preserve"> distributionSeries </w:t>
+            <w:proofErr w:type="spellEnd"/>
+            <w:r>
+              <w:rPr>
+                <w:rFonts w:ascii="Consolas" w:hAnsi="Consolas"/>
+                <w:color w:val="F8F8F2"/>
+                <w:sz w:val="21"/>
+                <w:szCs w:val="21"/>
+                <w:lang w:val="en-US" w:eastAsia="ru-RU"/>
+              </w:rPr>
+              <w:t xml:space="preserve"> </w:t>
+            </w:r>
+            <w:proofErr w:type="spellStart"/>
+            <w:r>
+              <w:rPr>
+                <w:rFonts w:ascii="Consolas" w:hAnsi="Consolas"/>
+                <w:color w:val="F8F8F2"/>
+                <w:sz w:val="21"/>
+                <w:szCs w:val="21"/>
+                <w:lang w:val="en-US" w:eastAsia="ru-RU"/>
+              </w:rPr>
+              <w:t>distributionSeries</w:t>
+            </w:r>
+            <w:proofErr w:type="spellEnd"/>
+            <w:r>
+              <w:rPr>
+                <w:rFonts w:ascii="Consolas" w:hAnsi="Consolas"/>
+                <w:color w:val="F8F8F2"/>
+                <w:sz w:val="21"/>
+                <w:szCs w:val="21"/>
+                <w:lang w:val="en-US" w:eastAsia="ru-RU"/>
+              </w:rPr>
+              <w:t xml:space="preserve"> </w:t>
             </w:r>
             <w:r>
               <w:rPr>
@@ -5558,6 +6548,8 @@
               </w:rPr>
               <w:t xml:space="preserve"> </w:t>
             </w:r>
+            <w:proofErr w:type="spellStart"/>
+            <w:proofErr w:type="gramStart"/>
             <w:r>
               <w:rPr>
                 <w:rFonts w:ascii="Consolas" w:hAnsi="Consolas"/>
@@ -5568,6 +6560,7 @@
               </w:rPr>
               <w:t>XYSeries</w:t>
             </w:r>
+            <w:proofErr w:type="spellEnd"/>
             <w:r>
               <w:rPr>
                 <w:rFonts w:ascii="Consolas" w:hAnsi="Consolas"/>
@@ -5578,6 +6571,7 @@
               </w:rPr>
               <w:t>(</w:t>
             </w:r>
+            <w:proofErr w:type="gramEnd"/>
             <w:r>
               <w:rPr>
                 <w:rFonts w:ascii="Consolas" w:hAnsi="Consolas"/>
@@ -5692,6 +6686,7 @@
               </w:rPr>
               <w:t xml:space="preserve"> </w:t>
             </w:r>
+            <w:proofErr w:type="spellStart"/>
             <w:r>
               <w:rPr>
                 <w:rFonts w:ascii="Consolas" w:hAnsi="Consolas"/>
@@ -5704,6 +6699,7 @@
               </w:rPr>
               <w:t>val</w:t>
             </w:r>
+            <w:proofErr w:type="spellEnd"/>
             <w:r>
               <w:rPr>
                 <w:rFonts w:ascii="Consolas" w:hAnsi="Consolas"/>
@@ -5712,7 +6708,29 @@
                 <w:szCs w:val="21"/>
                 <w:lang w:eastAsia="ru-RU"/>
               </w:rPr>
-              <w:t xml:space="preserve"> densitySeries </w:t>
+              <w:t xml:space="preserve"> </w:t>
+            </w:r>
+            <w:proofErr w:type="spellStart"/>
+            <w:r>
+              <w:rPr>
+                <w:rFonts w:ascii="Consolas" w:hAnsi="Consolas"/>
+                <w:color w:val="F8F8F2"/>
+                <w:sz w:val="21"/>
+                <w:szCs w:val="21"/>
+                <w:lang w:eastAsia="ru-RU"/>
+              </w:rPr>
+              <w:t>densitySeries</w:t>
+            </w:r>
+            <w:proofErr w:type="spellEnd"/>
+            <w:r>
+              <w:rPr>
+                <w:rFonts w:ascii="Consolas" w:hAnsi="Consolas"/>
+                <w:color w:val="F8F8F2"/>
+                <w:sz w:val="21"/>
+                <w:szCs w:val="21"/>
+                <w:lang w:eastAsia="ru-RU"/>
+              </w:rPr>
+              <w:t xml:space="preserve"> </w:t>
             </w:r>
             <w:r>
               <w:rPr>
@@ -5734,6 +6752,8 @@
               </w:rPr>
               <w:t xml:space="preserve"> </w:t>
             </w:r>
+            <w:proofErr w:type="spellStart"/>
+            <w:proofErr w:type="gramStart"/>
             <w:r>
               <w:rPr>
                 <w:rFonts w:ascii="Consolas" w:hAnsi="Consolas"/>
@@ -5744,6 +6764,7 @@
               </w:rPr>
               <w:t>XYSeries</w:t>
             </w:r>
+            <w:proofErr w:type="spellEnd"/>
             <w:r>
               <w:rPr>
                 <w:rFonts w:ascii="Consolas" w:hAnsi="Consolas"/>
@@ -5754,6 +6775,7 @@
               </w:rPr>
               <w:t>(</w:t>
             </w:r>
+            <w:proofErr w:type="gramEnd"/>
             <w:r>
               <w:rPr>
                 <w:rFonts w:ascii="Consolas" w:hAnsi="Consolas"/>
@@ -5816,7 +6838,29 @@
                 <w:szCs w:val="21"/>
                 <w:lang w:val="en-US" w:eastAsia="ru-RU"/>
               </w:rPr>
-              <w:t xml:space="preserve"> (i </w:t>
+              <w:t xml:space="preserve"> (</w:t>
+            </w:r>
+            <w:proofErr w:type="spellStart"/>
+            <w:r>
+              <w:rPr>
+                <w:rFonts w:ascii="Consolas" w:hAnsi="Consolas"/>
+                <w:color w:val="F8F8F2"/>
+                <w:sz w:val="21"/>
+                <w:szCs w:val="21"/>
+                <w:lang w:val="en-US" w:eastAsia="ru-RU"/>
+              </w:rPr>
+              <w:t>i</w:t>
+            </w:r>
+            <w:proofErr w:type="spellEnd"/>
+            <w:r>
+              <w:rPr>
+                <w:rFonts w:ascii="Consolas" w:hAnsi="Consolas"/>
+                <w:color w:val="F8F8F2"/>
+                <w:sz w:val="21"/>
+                <w:szCs w:val="21"/>
+                <w:lang w:val="en-US" w:eastAsia="ru-RU"/>
+              </w:rPr>
+              <w:t xml:space="preserve"> </w:t>
             </w:r>
             <w:r>
               <w:rPr>
@@ -5916,7 +6960,29 @@
                 <w:szCs w:val="21"/>
                 <w:lang w:val="en-US" w:eastAsia="ru-RU"/>
               </w:rPr>
-              <w:t xml:space="preserve"> sizeOfPlate </w:t>
+              <w:t xml:space="preserve"> </w:t>
+            </w:r>
+            <w:proofErr w:type="spellStart"/>
+            <w:r>
+              <w:rPr>
+                <w:rFonts w:ascii="Consolas" w:hAnsi="Consolas"/>
+                <w:color w:val="F8F8F2"/>
+                <w:sz w:val="21"/>
+                <w:szCs w:val="21"/>
+                <w:lang w:val="en-US" w:eastAsia="ru-RU"/>
+              </w:rPr>
+              <w:t>sizeOfPlate</w:t>
+            </w:r>
+            <w:proofErr w:type="spellEnd"/>
+            <w:r>
+              <w:rPr>
+                <w:rFonts w:ascii="Consolas" w:hAnsi="Consolas"/>
+                <w:color w:val="F8F8F2"/>
+                <w:sz w:val="21"/>
+                <w:szCs w:val="21"/>
+                <w:lang w:val="en-US" w:eastAsia="ru-RU"/>
+              </w:rPr>
+              <w:t xml:space="preserve"> </w:t>
             </w:r>
             <w:r>
               <w:rPr>
@@ -5976,8 +7042,42 @@
                 <w:szCs w:val="21"/>
                 <w:lang w:val="en-US" w:eastAsia="ru-RU"/>
               </w:rPr>
-              <w:t xml:space="preserve"> stepOnPlate)).</w:t>
-            </w:r>
+              <w:t xml:space="preserve"> </w:t>
+            </w:r>
+            <w:proofErr w:type="spellStart"/>
+            <w:r>
+              <w:rPr>
+                <w:rFonts w:ascii="Consolas" w:hAnsi="Consolas"/>
+                <w:color w:val="F8F8F2"/>
+                <w:sz w:val="21"/>
+                <w:szCs w:val="21"/>
+                <w:lang w:val="en-US" w:eastAsia="ru-RU"/>
+              </w:rPr>
+              <w:t>stepOnPlate</w:t>
+            </w:r>
+            <w:proofErr w:type="spellEnd"/>
+            <w:r>
+              <w:rPr>
+                <w:rFonts w:ascii="Consolas" w:hAnsi="Consolas"/>
+                <w:color w:val="F8F8F2"/>
+                <w:sz w:val="21"/>
+                <w:szCs w:val="21"/>
+                <w:lang w:val="en-US" w:eastAsia="ru-RU"/>
+              </w:rPr>
+              <w:t>)</w:t>
+            </w:r>
+            <w:proofErr w:type="gramStart"/>
+            <w:r>
+              <w:rPr>
+                <w:rFonts w:ascii="Consolas" w:hAnsi="Consolas"/>
+                <w:color w:val="F8F8F2"/>
+                <w:sz w:val="21"/>
+                <w:szCs w:val="21"/>
+                <w:lang w:val="en-US" w:eastAsia="ru-RU"/>
+              </w:rPr>
+              <w:t>).</w:t>
+            </w:r>
+            <w:proofErr w:type="spellStart"/>
             <w:r>
               <w:rPr>
                 <w:rFonts w:ascii="Consolas" w:hAnsi="Consolas"/>
@@ -5988,6 +7088,8 @@
               </w:rPr>
               <w:t>toInt</w:t>
             </w:r>
+            <w:proofErr w:type="spellEnd"/>
+            <w:proofErr w:type="gramEnd"/>
             <w:r>
               <w:rPr>
                 <w:rFonts w:ascii="Consolas" w:hAnsi="Consolas"/>
@@ -6046,6 +7148,7 @@
               </w:rPr>
               <w:t xml:space="preserve">        </w:t>
             </w:r>
+            <w:proofErr w:type="spellStart"/>
             <w:r>
               <w:rPr>
                 <w:rFonts w:ascii="Consolas" w:hAnsi="Consolas"/>
@@ -6058,15 +7161,38 @@
               </w:rPr>
               <w:t>val</w:t>
             </w:r>
-            <w:r>
-              <w:rPr>
-                <w:rFonts w:ascii="Consolas" w:hAnsi="Consolas"/>
-                <w:color w:val="F8F8F2"/>
-                <w:sz w:val="21"/>
-                <w:szCs w:val="21"/>
-                <w:lang w:val="en-US" w:eastAsia="ru-RU"/>
-              </w:rPr>
-              <w:t xml:space="preserve"> curDistr </w:t>
+            <w:proofErr w:type="spellEnd"/>
+            <w:r>
+              <w:rPr>
+                <w:rFonts w:ascii="Consolas" w:hAnsi="Consolas"/>
+                <w:color w:val="F8F8F2"/>
+                <w:sz w:val="21"/>
+                <w:szCs w:val="21"/>
+                <w:lang w:val="en-US" w:eastAsia="ru-RU"/>
+              </w:rPr>
+              <w:t xml:space="preserve"> </w:t>
+            </w:r>
+            <w:proofErr w:type="spellStart"/>
+            <w:r>
+              <w:rPr>
+                <w:rFonts w:ascii="Consolas" w:hAnsi="Consolas"/>
+                <w:color w:val="F8F8F2"/>
+                <w:sz w:val="21"/>
+                <w:szCs w:val="21"/>
+                <w:lang w:val="en-US" w:eastAsia="ru-RU"/>
+              </w:rPr>
+              <w:t>curDistr</w:t>
+            </w:r>
+            <w:proofErr w:type="spellEnd"/>
+            <w:r>
+              <w:rPr>
+                <w:rFonts w:ascii="Consolas" w:hAnsi="Consolas"/>
+                <w:color w:val="F8F8F2"/>
+                <w:sz w:val="21"/>
+                <w:szCs w:val="21"/>
+                <w:lang w:val="en-US" w:eastAsia="ru-RU"/>
+              </w:rPr>
+              <w:t xml:space="preserve"> </w:t>
             </w:r>
             <w:r>
               <w:rPr>
@@ -6156,15 +7282,49 @@
               </w:rPr>
               <w:t xml:space="preserve">    </w:t>
             </w:r>
-            <w:r>
-              <w:rPr>
-                <w:rFonts w:ascii="Consolas" w:hAnsi="Consolas"/>
-                <w:color w:val="F8F8F2"/>
-                <w:sz w:val="21"/>
-                <w:szCs w:val="21"/>
-                <w:lang w:val="en-US" w:eastAsia="ru-RU"/>
-              </w:rPr>
-              <w:t xml:space="preserve">currentX &lt; parameterA </w:t>
+            <w:proofErr w:type="spellStart"/>
+            <w:r>
+              <w:rPr>
+                <w:rFonts w:ascii="Consolas" w:hAnsi="Consolas"/>
+                <w:color w:val="F8F8F2"/>
+                <w:sz w:val="21"/>
+                <w:szCs w:val="21"/>
+                <w:lang w:val="en-US" w:eastAsia="ru-RU"/>
+              </w:rPr>
+              <w:t>currentX</w:t>
+            </w:r>
+            <w:proofErr w:type="spellEnd"/>
+            <w:r>
+              <w:rPr>
+                <w:rFonts w:ascii="Consolas" w:hAnsi="Consolas"/>
+                <w:color w:val="F8F8F2"/>
+                <w:sz w:val="21"/>
+                <w:szCs w:val="21"/>
+                <w:lang w:val="en-US" w:eastAsia="ru-RU"/>
+              </w:rPr>
+              <w:t xml:space="preserve"> &lt; </w:t>
+            </w:r>
+            <w:proofErr w:type="spellStart"/>
+            <w:r>
+              <w:rPr>
+                <w:rFonts w:ascii="Consolas" w:hAnsi="Consolas"/>
+                <w:color w:val="F8F8F2"/>
+                <w:sz w:val="21"/>
+                <w:szCs w:val="21"/>
+                <w:lang w:val="en-US" w:eastAsia="ru-RU"/>
+              </w:rPr>
+              <w:t>parameterA</w:t>
+            </w:r>
+            <w:proofErr w:type="spellEnd"/>
+            <w:r>
+              <w:rPr>
+                <w:rFonts w:ascii="Consolas" w:hAnsi="Consolas"/>
+                <w:color w:val="F8F8F2"/>
+                <w:sz w:val="21"/>
+                <w:szCs w:val="21"/>
+                <w:lang w:val="en-US" w:eastAsia="ru-RU"/>
+              </w:rPr>
+              <w:t xml:space="preserve"> </w:t>
             </w:r>
             <w:r>
               <w:rPr>
@@ -6230,15 +7390,49 @@
               </w:rPr>
               <w:t xml:space="preserve">    </w:t>
             </w:r>
-            <w:r>
-              <w:rPr>
-                <w:rFonts w:ascii="Consolas" w:hAnsi="Consolas"/>
-                <w:color w:val="F8F8F2"/>
-                <w:sz w:val="21"/>
-                <w:szCs w:val="21"/>
-                <w:lang w:val="en-US" w:eastAsia="ru-RU"/>
-              </w:rPr>
-              <w:t xml:space="preserve">currentX &gt; parameterB </w:t>
+            <w:proofErr w:type="spellStart"/>
+            <w:r>
+              <w:rPr>
+                <w:rFonts w:ascii="Consolas" w:hAnsi="Consolas"/>
+                <w:color w:val="F8F8F2"/>
+                <w:sz w:val="21"/>
+                <w:szCs w:val="21"/>
+                <w:lang w:val="en-US" w:eastAsia="ru-RU"/>
+              </w:rPr>
+              <w:t>currentX</w:t>
+            </w:r>
+            <w:proofErr w:type="spellEnd"/>
+            <w:r>
+              <w:rPr>
+                <w:rFonts w:ascii="Consolas" w:hAnsi="Consolas"/>
+                <w:color w:val="F8F8F2"/>
+                <w:sz w:val="21"/>
+                <w:szCs w:val="21"/>
+                <w:lang w:val="en-US" w:eastAsia="ru-RU"/>
+              </w:rPr>
+              <w:t xml:space="preserve"> &gt; </w:t>
+            </w:r>
+            <w:proofErr w:type="spellStart"/>
+            <w:r>
+              <w:rPr>
+                <w:rFonts w:ascii="Consolas" w:hAnsi="Consolas"/>
+                <w:color w:val="F8F8F2"/>
+                <w:sz w:val="21"/>
+                <w:szCs w:val="21"/>
+                <w:lang w:val="en-US" w:eastAsia="ru-RU"/>
+              </w:rPr>
+              <w:t>parameterB</w:t>
+            </w:r>
+            <w:proofErr w:type="spellEnd"/>
+            <w:r>
+              <w:rPr>
+                <w:rFonts w:ascii="Consolas" w:hAnsi="Consolas"/>
+                <w:color w:val="F8F8F2"/>
+                <w:sz w:val="21"/>
+                <w:szCs w:val="21"/>
+                <w:lang w:val="en-US" w:eastAsia="ru-RU"/>
+              </w:rPr>
+              <w:t xml:space="preserve"> </w:t>
             </w:r>
             <w:r>
               <w:rPr>
@@ -6342,7 +7536,29 @@
                 <w:szCs w:val="21"/>
                 <w:lang w:val="en-US" w:eastAsia="ru-RU"/>
               </w:rPr>
-              <w:t xml:space="preserve">&gt; (currentX </w:t>
+              <w:t>&gt; (</w:t>
+            </w:r>
+            <w:proofErr w:type="spellStart"/>
+            <w:r>
+              <w:rPr>
+                <w:rFonts w:ascii="Consolas" w:hAnsi="Consolas"/>
+                <w:color w:val="F8F8F2"/>
+                <w:sz w:val="21"/>
+                <w:szCs w:val="21"/>
+                <w:lang w:val="en-US" w:eastAsia="ru-RU"/>
+              </w:rPr>
+              <w:t>currentX</w:t>
+            </w:r>
+            <w:proofErr w:type="spellEnd"/>
+            <w:r>
+              <w:rPr>
+                <w:rFonts w:ascii="Consolas" w:hAnsi="Consolas"/>
+                <w:color w:val="F8F8F2"/>
+                <w:sz w:val="21"/>
+                <w:szCs w:val="21"/>
+                <w:lang w:val="en-US" w:eastAsia="ru-RU"/>
+              </w:rPr>
+              <w:t xml:space="preserve"> </w:t>
             </w:r>
             <w:r>
               <w:rPr>
@@ -6362,7 +7578,29 @@
                 <w:szCs w:val="21"/>
                 <w:lang w:val="en-US" w:eastAsia="ru-RU"/>
               </w:rPr>
-              <w:t xml:space="preserve"> parameterA) </w:t>
+              <w:t xml:space="preserve"> </w:t>
+            </w:r>
+            <w:proofErr w:type="spellStart"/>
+            <w:r>
+              <w:rPr>
+                <w:rFonts w:ascii="Consolas" w:hAnsi="Consolas"/>
+                <w:color w:val="F8F8F2"/>
+                <w:sz w:val="21"/>
+                <w:szCs w:val="21"/>
+                <w:lang w:val="en-US" w:eastAsia="ru-RU"/>
+              </w:rPr>
+              <w:t>parameterA</w:t>
+            </w:r>
+            <w:proofErr w:type="spellEnd"/>
+            <w:r>
+              <w:rPr>
+                <w:rFonts w:ascii="Consolas" w:hAnsi="Consolas"/>
+                <w:color w:val="F8F8F2"/>
+                <w:sz w:val="21"/>
+                <w:szCs w:val="21"/>
+                <w:lang w:val="en-US" w:eastAsia="ru-RU"/>
+              </w:rPr>
+              <w:t xml:space="preserve">) </w:t>
             </w:r>
             <w:r>
               <w:rPr>
@@ -6382,7 +7620,29 @@
                 <w:szCs w:val="21"/>
                 <w:lang w:val="en-US" w:eastAsia="ru-RU"/>
               </w:rPr>
-              <w:t xml:space="preserve"> (parameterB </w:t>
+              <w:t xml:space="preserve"> (</w:t>
+            </w:r>
+            <w:proofErr w:type="spellStart"/>
+            <w:r>
+              <w:rPr>
+                <w:rFonts w:ascii="Consolas" w:hAnsi="Consolas"/>
+                <w:color w:val="F8F8F2"/>
+                <w:sz w:val="21"/>
+                <w:szCs w:val="21"/>
+                <w:lang w:val="en-US" w:eastAsia="ru-RU"/>
+              </w:rPr>
+              <w:t>parameterB</w:t>
+            </w:r>
+            <w:proofErr w:type="spellEnd"/>
+            <w:r>
+              <w:rPr>
+                <w:rFonts w:ascii="Consolas" w:hAnsi="Consolas"/>
+                <w:color w:val="F8F8F2"/>
+                <w:sz w:val="21"/>
+                <w:szCs w:val="21"/>
+                <w:lang w:val="en-US" w:eastAsia="ru-RU"/>
+              </w:rPr>
+              <w:t xml:space="preserve"> </w:t>
             </w:r>
             <w:r>
               <w:rPr>
@@ -6402,7 +7662,29 @@
                 <w:szCs w:val="21"/>
                 <w:lang w:val="en-US" w:eastAsia="ru-RU"/>
               </w:rPr>
-              <w:t xml:space="preserve"> parameterA)</w:t>
+              <w:t xml:space="preserve"> </w:t>
+            </w:r>
+            <w:proofErr w:type="spellStart"/>
+            <w:r>
+              <w:rPr>
+                <w:rFonts w:ascii="Consolas" w:hAnsi="Consolas"/>
+                <w:color w:val="F8F8F2"/>
+                <w:sz w:val="21"/>
+                <w:szCs w:val="21"/>
+                <w:lang w:val="en-US" w:eastAsia="ru-RU"/>
+              </w:rPr>
+              <w:t>parameterA</w:t>
+            </w:r>
+            <w:proofErr w:type="spellEnd"/>
+            <w:r>
+              <w:rPr>
+                <w:rFonts w:ascii="Consolas" w:hAnsi="Consolas"/>
+                <w:color w:val="F8F8F2"/>
+                <w:sz w:val="21"/>
+                <w:szCs w:val="21"/>
+                <w:lang w:val="en-US" w:eastAsia="ru-RU"/>
+              </w:rPr>
+              <w:t>)</w:t>
             </w:r>
           </w:p>
           <w:p>
@@ -6450,7 +7732,19 @@
                 <w:szCs w:val="21"/>
                 <w:lang w:val="en-US" w:eastAsia="ru-RU"/>
               </w:rPr>
-              <w:t>        distributionSeries.</w:t>
+              <w:t xml:space="preserve">        </w:t>
+            </w:r>
+            <w:proofErr w:type="spellStart"/>
+            <w:proofErr w:type="gramStart"/>
+            <w:r>
+              <w:rPr>
+                <w:rFonts w:ascii="Consolas" w:hAnsi="Consolas"/>
+                <w:color w:val="F8F8F2"/>
+                <w:sz w:val="21"/>
+                <w:szCs w:val="21"/>
+                <w:lang w:val="en-US" w:eastAsia="ru-RU"/>
+              </w:rPr>
+              <w:t>distributionSeries.</w:t>
             </w:r>
             <w:r>
               <w:rPr>
@@ -6462,15 +7756,61 @@
               </w:rPr>
               <w:t>add</w:t>
             </w:r>
-            <w:r>
-              <w:rPr>
-                <w:rFonts w:ascii="Consolas" w:hAnsi="Consolas"/>
-                <w:color w:val="F8F8F2"/>
-                <w:sz w:val="21"/>
-                <w:szCs w:val="21"/>
-                <w:lang w:val="en-US" w:eastAsia="ru-RU"/>
-              </w:rPr>
-              <w:t>(currentX, curDistr)</w:t>
+            <w:proofErr w:type="spellEnd"/>
+            <w:r>
+              <w:rPr>
+                <w:rFonts w:ascii="Consolas" w:hAnsi="Consolas"/>
+                <w:color w:val="F8F8F2"/>
+                <w:sz w:val="21"/>
+                <w:szCs w:val="21"/>
+                <w:lang w:val="en-US" w:eastAsia="ru-RU"/>
+              </w:rPr>
+              <w:t>(</w:t>
+            </w:r>
+            <w:proofErr w:type="spellStart"/>
+            <w:proofErr w:type="gramEnd"/>
+            <w:r>
+              <w:rPr>
+                <w:rFonts w:ascii="Consolas" w:hAnsi="Consolas"/>
+                <w:color w:val="F8F8F2"/>
+                <w:sz w:val="21"/>
+                <w:szCs w:val="21"/>
+                <w:lang w:val="en-US" w:eastAsia="ru-RU"/>
+              </w:rPr>
+              <w:t>currentX</w:t>
+            </w:r>
+            <w:proofErr w:type="spellEnd"/>
+            <w:r>
+              <w:rPr>
+                <w:rFonts w:ascii="Consolas" w:hAnsi="Consolas"/>
+                <w:color w:val="F8F8F2"/>
+                <w:sz w:val="21"/>
+                <w:szCs w:val="21"/>
+                <w:lang w:val="en-US" w:eastAsia="ru-RU"/>
+              </w:rPr>
+              <w:t xml:space="preserve">, </w:t>
+            </w:r>
+            <w:proofErr w:type="spellStart"/>
+            <w:r>
+              <w:rPr>
+                <w:rFonts w:ascii="Consolas" w:hAnsi="Consolas"/>
+                <w:color w:val="F8F8F2"/>
+                <w:sz w:val="21"/>
+                <w:szCs w:val="21"/>
+                <w:lang w:val="en-US" w:eastAsia="ru-RU"/>
+              </w:rPr>
+              <w:t>curDistr</w:t>
+            </w:r>
+            <w:proofErr w:type="spellEnd"/>
+            <w:r>
+              <w:rPr>
+                <w:rFonts w:ascii="Consolas" w:hAnsi="Consolas"/>
+                <w:color w:val="F8F8F2"/>
+                <w:sz w:val="21"/>
+                <w:szCs w:val="21"/>
+                <w:lang w:val="en-US" w:eastAsia="ru-RU"/>
+              </w:rPr>
+              <w:t>)</w:t>
             </w:r>
           </w:p>
           <w:p>
@@ -6510,6 +7850,7 @@
               </w:rPr>
               <w:t xml:space="preserve">        </w:t>
             </w:r>
+            <w:proofErr w:type="spellStart"/>
             <w:r>
               <w:rPr>
                 <w:rFonts w:ascii="Consolas" w:hAnsi="Consolas"/>
@@ -6522,15 +7863,38 @@
               </w:rPr>
               <w:t>val</w:t>
             </w:r>
-            <w:r>
-              <w:rPr>
-                <w:rFonts w:ascii="Consolas" w:hAnsi="Consolas"/>
-                <w:color w:val="F8F8F2"/>
-                <w:sz w:val="21"/>
-                <w:szCs w:val="21"/>
-                <w:lang w:val="en-US" w:eastAsia="ru-RU"/>
-              </w:rPr>
-              <w:t xml:space="preserve"> curDensity </w:t>
+            <w:proofErr w:type="spellEnd"/>
+            <w:r>
+              <w:rPr>
+                <w:rFonts w:ascii="Consolas" w:hAnsi="Consolas"/>
+                <w:color w:val="F8F8F2"/>
+                <w:sz w:val="21"/>
+                <w:szCs w:val="21"/>
+                <w:lang w:val="en-US" w:eastAsia="ru-RU"/>
+              </w:rPr>
+              <w:t xml:space="preserve"> </w:t>
+            </w:r>
+            <w:proofErr w:type="spellStart"/>
+            <w:r>
+              <w:rPr>
+                <w:rFonts w:ascii="Consolas" w:hAnsi="Consolas"/>
+                <w:color w:val="F8F8F2"/>
+                <w:sz w:val="21"/>
+                <w:szCs w:val="21"/>
+                <w:lang w:val="en-US" w:eastAsia="ru-RU"/>
+              </w:rPr>
+              <w:t>curDensity</w:t>
+            </w:r>
+            <w:proofErr w:type="spellEnd"/>
+            <w:r>
+              <w:rPr>
+                <w:rFonts w:ascii="Consolas" w:hAnsi="Consolas"/>
+                <w:color w:val="F8F8F2"/>
+                <w:sz w:val="21"/>
+                <w:szCs w:val="21"/>
+                <w:lang w:val="en-US" w:eastAsia="ru-RU"/>
+              </w:rPr>
+              <w:t xml:space="preserve"> </w:t>
             </w:r>
             <w:r>
               <w:rPr>
@@ -6570,7 +7934,29 @@
                 <w:szCs w:val="21"/>
                 <w:lang w:val="en-US" w:eastAsia="ru-RU"/>
               </w:rPr>
-              <w:t xml:space="preserve"> (currentX)</w:t>
+              <w:t xml:space="preserve"> (</w:t>
+            </w:r>
+            <w:proofErr w:type="spellStart"/>
+            <w:r>
+              <w:rPr>
+                <w:rFonts w:ascii="Consolas" w:hAnsi="Consolas"/>
+                <w:color w:val="F8F8F2"/>
+                <w:sz w:val="21"/>
+                <w:szCs w:val="21"/>
+                <w:lang w:val="en-US" w:eastAsia="ru-RU"/>
+              </w:rPr>
+              <w:t>currentX</w:t>
+            </w:r>
+            <w:proofErr w:type="spellEnd"/>
+            <w:r>
+              <w:rPr>
+                <w:rFonts w:ascii="Consolas" w:hAnsi="Consolas"/>
+                <w:color w:val="F8F8F2"/>
+                <w:sz w:val="21"/>
+                <w:szCs w:val="21"/>
+                <w:lang w:val="en-US" w:eastAsia="ru-RU"/>
+              </w:rPr>
+              <w:t>)</w:t>
             </w:r>
           </w:p>
           <w:p>
@@ -6648,7 +8034,53 @@
                 <w:szCs w:val="21"/>
                 <w:lang w:val="en-US" w:eastAsia="ru-RU"/>
               </w:rPr>
-              <w:t xml:space="preserve"> parameterA..parameterB </w:t>
+              <w:t xml:space="preserve"> </w:t>
+            </w:r>
+            <w:proofErr w:type="spellStart"/>
+            <w:proofErr w:type="gramStart"/>
+            <w:r>
+              <w:rPr>
+                <w:rFonts w:ascii="Consolas" w:hAnsi="Consolas"/>
+                <w:color w:val="F8F8F2"/>
+                <w:sz w:val="21"/>
+                <w:szCs w:val="21"/>
+                <w:lang w:val="en-US" w:eastAsia="ru-RU"/>
+              </w:rPr>
+              <w:t>parameterA</w:t>
+            </w:r>
+            <w:proofErr w:type="spellEnd"/>
+            <w:r>
+              <w:rPr>
+                <w:rFonts w:ascii="Consolas" w:hAnsi="Consolas"/>
+                <w:color w:val="F8F8F2"/>
+                <w:sz w:val="21"/>
+                <w:szCs w:val="21"/>
+                <w:lang w:val="en-US" w:eastAsia="ru-RU"/>
+              </w:rPr>
+              <w:t>..</w:t>
+            </w:r>
+            <w:proofErr w:type="spellStart"/>
+            <w:proofErr w:type="gramEnd"/>
+            <w:r>
+              <w:rPr>
+                <w:rFonts w:ascii="Consolas" w:hAnsi="Consolas"/>
+                <w:color w:val="F8F8F2"/>
+                <w:sz w:val="21"/>
+                <w:szCs w:val="21"/>
+                <w:lang w:val="en-US" w:eastAsia="ru-RU"/>
+              </w:rPr>
+              <w:t>parameterB</w:t>
+            </w:r>
+            <w:proofErr w:type="spellEnd"/>
+            <w:r>
+              <w:rPr>
+                <w:rFonts w:ascii="Consolas" w:hAnsi="Consolas"/>
+                <w:color w:val="F8F8F2"/>
+                <w:sz w:val="21"/>
+                <w:szCs w:val="21"/>
+                <w:lang w:val="en-US" w:eastAsia="ru-RU"/>
+              </w:rPr>
+              <w:t xml:space="preserve"> </w:t>
             </w:r>
             <w:r>
               <w:rPr>
@@ -6708,7 +8140,29 @@
                 <w:szCs w:val="21"/>
                 <w:lang w:val="en-US" w:eastAsia="ru-RU"/>
               </w:rPr>
-              <w:t xml:space="preserve"> (parameterB </w:t>
+              <w:t xml:space="preserve"> (</w:t>
+            </w:r>
+            <w:proofErr w:type="spellStart"/>
+            <w:r>
+              <w:rPr>
+                <w:rFonts w:ascii="Consolas" w:hAnsi="Consolas"/>
+                <w:color w:val="F8F8F2"/>
+                <w:sz w:val="21"/>
+                <w:szCs w:val="21"/>
+                <w:lang w:val="en-US" w:eastAsia="ru-RU"/>
+              </w:rPr>
+              <w:t>parameterB</w:t>
+            </w:r>
+            <w:proofErr w:type="spellEnd"/>
+            <w:r>
+              <w:rPr>
+                <w:rFonts w:ascii="Consolas" w:hAnsi="Consolas"/>
+                <w:color w:val="F8F8F2"/>
+                <w:sz w:val="21"/>
+                <w:szCs w:val="21"/>
+                <w:lang w:val="en-US" w:eastAsia="ru-RU"/>
+              </w:rPr>
+              <w:t xml:space="preserve"> </w:t>
             </w:r>
             <w:r>
               <w:rPr>
@@ -6728,7 +8182,29 @@
                 <w:szCs w:val="21"/>
                 <w:lang w:val="en-US" w:eastAsia="ru-RU"/>
               </w:rPr>
-              <w:t xml:space="preserve"> parameterA)</w:t>
+              <w:t xml:space="preserve"> </w:t>
+            </w:r>
+            <w:proofErr w:type="spellStart"/>
+            <w:r>
+              <w:rPr>
+                <w:rFonts w:ascii="Consolas" w:hAnsi="Consolas"/>
+                <w:color w:val="F8F8F2"/>
+                <w:sz w:val="21"/>
+                <w:szCs w:val="21"/>
+                <w:lang w:val="en-US" w:eastAsia="ru-RU"/>
+              </w:rPr>
+              <w:t>parameterA</w:t>
+            </w:r>
+            <w:proofErr w:type="spellEnd"/>
+            <w:r>
+              <w:rPr>
+                <w:rFonts w:ascii="Consolas" w:hAnsi="Consolas"/>
+                <w:color w:val="F8F8F2"/>
+                <w:sz w:val="21"/>
+                <w:szCs w:val="21"/>
+                <w:lang w:val="en-US" w:eastAsia="ru-RU"/>
+              </w:rPr>
+              <w:t>)</w:t>
             </w:r>
           </w:p>
           <w:p>
@@ -6860,7 +8336,19 @@
                 <w:szCs w:val="21"/>
                 <w:lang w:val="en-US" w:eastAsia="ru-RU"/>
               </w:rPr>
-              <w:t>        densitySeries.</w:t>
+              <w:t xml:space="preserve">        </w:t>
+            </w:r>
+            <w:proofErr w:type="spellStart"/>
+            <w:proofErr w:type="gramStart"/>
+            <w:r>
+              <w:rPr>
+                <w:rFonts w:ascii="Consolas" w:hAnsi="Consolas"/>
+                <w:color w:val="F8F8F2"/>
+                <w:sz w:val="21"/>
+                <w:szCs w:val="21"/>
+                <w:lang w:val="en-US" w:eastAsia="ru-RU"/>
+              </w:rPr>
+              <w:t>densitySeries.</w:t>
             </w:r>
             <w:r>
               <w:rPr>
@@ -6872,15 +8360,61 @@
               </w:rPr>
               <w:t>add</w:t>
             </w:r>
-            <w:r>
-              <w:rPr>
-                <w:rFonts w:ascii="Consolas" w:hAnsi="Consolas"/>
-                <w:color w:val="F8F8F2"/>
-                <w:sz w:val="21"/>
-                <w:szCs w:val="21"/>
-                <w:lang w:val="en-US" w:eastAsia="ru-RU"/>
-              </w:rPr>
-              <w:t>(currentX, curDensity)</w:t>
+            <w:proofErr w:type="spellEnd"/>
+            <w:r>
+              <w:rPr>
+                <w:rFonts w:ascii="Consolas" w:hAnsi="Consolas"/>
+                <w:color w:val="F8F8F2"/>
+                <w:sz w:val="21"/>
+                <w:szCs w:val="21"/>
+                <w:lang w:val="en-US" w:eastAsia="ru-RU"/>
+              </w:rPr>
+              <w:t>(</w:t>
+            </w:r>
+            <w:proofErr w:type="spellStart"/>
+            <w:proofErr w:type="gramEnd"/>
+            <w:r>
+              <w:rPr>
+                <w:rFonts w:ascii="Consolas" w:hAnsi="Consolas"/>
+                <w:color w:val="F8F8F2"/>
+                <w:sz w:val="21"/>
+                <w:szCs w:val="21"/>
+                <w:lang w:val="en-US" w:eastAsia="ru-RU"/>
+              </w:rPr>
+              <w:t>currentX</w:t>
+            </w:r>
+            <w:proofErr w:type="spellEnd"/>
+            <w:r>
+              <w:rPr>
+                <w:rFonts w:ascii="Consolas" w:hAnsi="Consolas"/>
+                <w:color w:val="F8F8F2"/>
+                <w:sz w:val="21"/>
+                <w:szCs w:val="21"/>
+                <w:lang w:val="en-US" w:eastAsia="ru-RU"/>
+              </w:rPr>
+              <w:t xml:space="preserve">, </w:t>
+            </w:r>
+            <w:proofErr w:type="spellStart"/>
+            <w:r>
+              <w:rPr>
+                <w:rFonts w:ascii="Consolas" w:hAnsi="Consolas"/>
+                <w:color w:val="F8F8F2"/>
+                <w:sz w:val="21"/>
+                <w:szCs w:val="21"/>
+                <w:lang w:val="en-US" w:eastAsia="ru-RU"/>
+              </w:rPr>
+              <w:t>curDensity</w:t>
+            </w:r>
+            <w:proofErr w:type="spellEnd"/>
+            <w:r>
+              <w:rPr>
+                <w:rFonts w:ascii="Consolas" w:hAnsi="Consolas"/>
+                <w:color w:val="F8F8F2"/>
+                <w:sz w:val="21"/>
+                <w:szCs w:val="21"/>
+                <w:lang w:val="en-US" w:eastAsia="ru-RU"/>
+              </w:rPr>
+              <w:t>)</w:t>
             </w:r>
           </w:p>
           <w:p>
@@ -6918,7 +8452,29 @@
                 <w:szCs w:val="21"/>
                 <w:lang w:val="en-US" w:eastAsia="ru-RU"/>
               </w:rPr>
-              <w:t xml:space="preserve">        currentX </w:t>
+              <w:t xml:space="preserve">        </w:t>
+            </w:r>
+            <w:proofErr w:type="spellStart"/>
+            <w:r>
+              <w:rPr>
+                <w:rFonts w:ascii="Consolas" w:hAnsi="Consolas"/>
+                <w:color w:val="F8F8F2"/>
+                <w:sz w:val="21"/>
+                <w:szCs w:val="21"/>
+                <w:lang w:val="en-US" w:eastAsia="ru-RU"/>
+              </w:rPr>
+              <w:t>currentX</w:t>
+            </w:r>
+            <w:proofErr w:type="spellEnd"/>
+            <w:r>
+              <w:rPr>
+                <w:rFonts w:ascii="Consolas" w:hAnsi="Consolas"/>
+                <w:color w:val="F8F8F2"/>
+                <w:sz w:val="21"/>
+                <w:szCs w:val="21"/>
+                <w:lang w:val="en-US" w:eastAsia="ru-RU"/>
+              </w:rPr>
+              <w:t xml:space="preserve"> </w:t>
             </w:r>
             <w:r>
               <w:rPr>
@@ -6938,7 +8494,18 @@
                 <w:szCs w:val="21"/>
                 <w:lang w:val="en-US" w:eastAsia="ru-RU"/>
               </w:rPr>
-              <w:t xml:space="preserve"> stepOnPlate.</w:t>
+              <w:t xml:space="preserve"> </w:t>
+            </w:r>
+            <w:proofErr w:type="spellStart"/>
+            <w:r>
+              <w:rPr>
+                <w:rFonts w:ascii="Consolas" w:hAnsi="Consolas"/>
+                <w:color w:val="F8F8F2"/>
+                <w:sz w:val="21"/>
+                <w:szCs w:val="21"/>
+                <w:lang w:val="en-US" w:eastAsia="ru-RU"/>
+              </w:rPr>
+              <w:t>stepOnPlate.</w:t>
             </w:r>
             <w:r>
               <w:rPr>
@@ -6950,6 +8517,7 @@
               </w:rPr>
               <w:t>toFloat</w:t>
             </w:r>
+            <w:proofErr w:type="spellEnd"/>
             <w:r>
               <w:rPr>
                 <w:rFonts w:ascii="Consolas" w:hAnsi="Consolas"/>
@@ -7022,6 +8590,8 @@
               </w:rPr>
               <w:t xml:space="preserve">    </w:t>
             </w:r>
+            <w:proofErr w:type="spellStart"/>
+            <w:proofErr w:type="gramStart"/>
             <w:r>
               <w:rPr>
                 <w:rFonts w:ascii="Consolas" w:hAnsi="Consolas"/>
@@ -7032,6 +8602,7 @@
               </w:rPr>
               <w:t>createWindowWithPlot</w:t>
             </w:r>
+            <w:proofErr w:type="spellEnd"/>
             <w:r>
               <w:rPr>
                 <w:rFonts w:ascii="Consolas" w:hAnsi="Consolas"/>
@@ -7042,6 +8613,7 @@
               </w:rPr>
               <w:t>(</w:t>
             </w:r>
+            <w:proofErr w:type="gramEnd"/>
           </w:p>
           <w:p>
             <w:pPr>
@@ -7066,6 +8638,8 @@
               </w:rPr>
               <w:t xml:space="preserve">        </w:t>
             </w:r>
+            <w:proofErr w:type="spellStart"/>
+            <w:proofErr w:type="gramStart"/>
             <w:r>
               <w:rPr>
                 <w:rFonts w:ascii="Consolas" w:hAnsi="Consolas"/>
@@ -7076,6 +8650,7 @@
               </w:rPr>
               <w:t>ChartPanel</w:t>
             </w:r>
+            <w:proofErr w:type="spellEnd"/>
             <w:r>
               <w:rPr>
                 <w:rFonts w:ascii="Consolas" w:hAnsi="Consolas"/>
@@ -7086,6 +8661,7 @@
               </w:rPr>
               <w:t>(</w:t>
             </w:r>
+            <w:proofErr w:type="gramEnd"/>
           </w:p>
           <w:p>
             <w:pPr>
@@ -7108,7 +8684,18 @@
                 <w:szCs w:val="21"/>
                 <w:lang w:val="en-US" w:eastAsia="ru-RU"/>
               </w:rPr>
-              <w:t>        ChartFactory.</w:t>
+              <w:t xml:space="preserve">        </w:t>
+            </w:r>
+            <w:proofErr w:type="spellStart"/>
+            <w:r>
+              <w:rPr>
+                <w:rFonts w:ascii="Consolas" w:hAnsi="Consolas"/>
+                <w:color w:val="F8F8F2"/>
+                <w:sz w:val="21"/>
+                <w:szCs w:val="21"/>
+                <w:lang w:val="en-US" w:eastAsia="ru-RU"/>
+              </w:rPr>
+              <w:t>ChartFactory.</w:t>
             </w:r>
             <w:r>
               <w:rPr>
@@ -7120,6 +8707,7 @@
               </w:rPr>
               <w:t>createXYLineChart</w:t>
             </w:r>
+            <w:proofErr w:type="spellEnd"/>
             <w:r>
               <w:rPr>
                 <w:rFonts w:ascii="Consolas" w:hAnsi="Consolas"/>
@@ -7326,6 +8914,7 @@
               </w:rPr>
               <w:t xml:space="preserve">            </w:t>
             </w:r>
+            <w:proofErr w:type="spellStart"/>
             <w:r>
               <w:rPr>
                 <w:rFonts w:ascii="Consolas" w:hAnsi="Consolas"/>
@@ -7336,15 +8925,38 @@
               </w:rPr>
               <w:t>XYSeriesCollection</w:t>
             </w:r>
-            <w:r>
-              <w:rPr>
-                <w:rFonts w:ascii="Consolas" w:hAnsi="Consolas"/>
-                <w:color w:val="F8F8F2"/>
-                <w:sz w:val="21"/>
-                <w:szCs w:val="21"/>
-                <w:lang w:val="en-US" w:eastAsia="ru-RU"/>
-              </w:rPr>
-              <w:t>(distributionSeries),</w:t>
+            <w:proofErr w:type="spellEnd"/>
+            <w:r>
+              <w:rPr>
+                <w:rFonts w:ascii="Consolas" w:hAnsi="Consolas"/>
+                <w:color w:val="F8F8F2"/>
+                <w:sz w:val="21"/>
+                <w:szCs w:val="21"/>
+                <w:lang w:val="en-US" w:eastAsia="ru-RU"/>
+              </w:rPr>
+              <w:t>(</w:t>
+            </w:r>
+            <w:proofErr w:type="spellStart"/>
+            <w:r>
+              <w:rPr>
+                <w:rFonts w:ascii="Consolas" w:hAnsi="Consolas"/>
+                <w:color w:val="F8F8F2"/>
+                <w:sz w:val="21"/>
+                <w:szCs w:val="21"/>
+                <w:lang w:val="en-US" w:eastAsia="ru-RU"/>
+              </w:rPr>
+              <w:t>distributionSeries</w:t>
+            </w:r>
+            <w:proofErr w:type="spellEnd"/>
+            <w:r>
+              <w:rPr>
+                <w:rFonts w:ascii="Consolas" w:hAnsi="Consolas"/>
+                <w:color w:val="F8F8F2"/>
+                <w:sz w:val="21"/>
+                <w:szCs w:val="21"/>
+                <w:lang w:val="en-US" w:eastAsia="ru-RU"/>
+              </w:rPr>
+              <w:t>),</w:t>
             </w:r>
           </w:p>
           <w:p>
@@ -7368,7 +8980,29 @@
                 <w:szCs w:val="21"/>
                 <w:lang w:val="en-US" w:eastAsia="ru-RU"/>
               </w:rPr>
-              <w:t xml:space="preserve">            PlotOrientation.VERTICAL, </w:t>
+              <w:t xml:space="preserve">            </w:t>
+            </w:r>
+            <w:proofErr w:type="spellStart"/>
+            <w:r>
+              <w:rPr>
+                <w:rFonts w:ascii="Consolas" w:hAnsi="Consolas"/>
+                <w:color w:val="F8F8F2"/>
+                <w:sz w:val="21"/>
+                <w:szCs w:val="21"/>
+                <w:lang w:val="en-US" w:eastAsia="ru-RU"/>
+              </w:rPr>
+              <w:t>PlotOrientation.VERTICAL</w:t>
+            </w:r>
+            <w:proofErr w:type="spellEnd"/>
+            <w:r>
+              <w:rPr>
+                <w:rFonts w:ascii="Consolas" w:hAnsi="Consolas"/>
+                <w:color w:val="F8F8F2"/>
+                <w:sz w:val="21"/>
+                <w:szCs w:val="21"/>
+                <w:lang w:val="en-US" w:eastAsia="ru-RU"/>
+              </w:rPr>
+              <w:t xml:space="preserve">, </w:t>
             </w:r>
             <w:r>
               <w:rPr>
@@ -7581,6 +9215,8 @@
               </w:rPr>
               <w:t xml:space="preserve">    </w:t>
             </w:r>
+            <w:proofErr w:type="spellStart"/>
+            <w:proofErr w:type="gramStart"/>
             <w:r>
               <w:rPr>
                 <w:rFonts w:ascii="Consolas" w:hAnsi="Consolas"/>
@@ -7591,6 +9227,7 @@
               </w:rPr>
               <w:t>createWindowWithPlot</w:t>
             </w:r>
+            <w:proofErr w:type="spellEnd"/>
             <w:r>
               <w:rPr>
                 <w:rFonts w:ascii="Consolas" w:hAnsi="Consolas"/>
@@ -7601,6 +9238,7 @@
               </w:rPr>
               <w:t>(</w:t>
             </w:r>
+            <w:proofErr w:type="gramEnd"/>
           </w:p>
           <w:p>
             <w:pPr>
@@ -7625,6 +9263,8 @@
               </w:rPr>
               <w:t xml:space="preserve">        </w:t>
             </w:r>
+            <w:proofErr w:type="spellStart"/>
+            <w:proofErr w:type="gramStart"/>
             <w:r>
               <w:rPr>
                 <w:rFonts w:ascii="Consolas" w:hAnsi="Consolas"/>
@@ -7635,6 +9275,7 @@
               </w:rPr>
               <w:t>ChartPanel</w:t>
             </w:r>
+            <w:proofErr w:type="spellEnd"/>
             <w:r>
               <w:rPr>
                 <w:rFonts w:ascii="Consolas" w:hAnsi="Consolas"/>
@@ -7645,6 +9286,7 @@
               </w:rPr>
               <w:t>(</w:t>
             </w:r>
+            <w:proofErr w:type="gramEnd"/>
           </w:p>
           <w:p>
             <w:pPr>
@@ -7667,7 +9309,18 @@
                 <w:szCs w:val="21"/>
                 <w:lang w:val="en-US" w:eastAsia="ru-RU"/>
               </w:rPr>
-              <w:t>        ChartFactory.</w:t>
+              <w:t xml:space="preserve">        </w:t>
+            </w:r>
+            <w:proofErr w:type="spellStart"/>
+            <w:r>
+              <w:rPr>
+                <w:rFonts w:ascii="Consolas" w:hAnsi="Consolas"/>
+                <w:color w:val="F8F8F2"/>
+                <w:sz w:val="21"/>
+                <w:szCs w:val="21"/>
+                <w:lang w:val="en-US" w:eastAsia="ru-RU"/>
+              </w:rPr>
+              <w:t>ChartFactory.</w:t>
             </w:r>
             <w:r>
               <w:rPr>
@@ -7679,6 +9332,7 @@
               </w:rPr>
               <w:t>createXYLineChart</w:t>
             </w:r>
+            <w:proofErr w:type="spellEnd"/>
             <w:r>
               <w:rPr>
                 <w:rFonts w:ascii="Consolas" w:hAnsi="Consolas"/>
@@ -7845,6 +9499,7 @@
               </w:rPr>
               <w:t xml:space="preserve">            </w:t>
             </w:r>
+            <w:proofErr w:type="spellStart"/>
             <w:r>
               <w:rPr>
                 <w:rFonts w:ascii="Consolas" w:hAnsi="Consolas"/>
@@ -7855,15 +9510,38 @@
               </w:rPr>
               <w:t>XYSeriesCollection</w:t>
             </w:r>
-            <w:r>
-              <w:rPr>
-                <w:rFonts w:ascii="Consolas" w:hAnsi="Consolas"/>
-                <w:color w:val="F8F8F2"/>
-                <w:sz w:val="21"/>
-                <w:szCs w:val="21"/>
-                <w:lang w:val="en-US" w:eastAsia="ru-RU"/>
-              </w:rPr>
-              <w:t>(densitySeries),</w:t>
+            <w:proofErr w:type="spellEnd"/>
+            <w:r>
+              <w:rPr>
+                <w:rFonts w:ascii="Consolas" w:hAnsi="Consolas"/>
+                <w:color w:val="F8F8F2"/>
+                <w:sz w:val="21"/>
+                <w:szCs w:val="21"/>
+                <w:lang w:val="en-US" w:eastAsia="ru-RU"/>
+              </w:rPr>
+              <w:t>(</w:t>
+            </w:r>
+            <w:proofErr w:type="spellStart"/>
+            <w:r>
+              <w:rPr>
+                <w:rFonts w:ascii="Consolas" w:hAnsi="Consolas"/>
+                <w:color w:val="F8F8F2"/>
+                <w:sz w:val="21"/>
+                <w:szCs w:val="21"/>
+                <w:lang w:val="en-US" w:eastAsia="ru-RU"/>
+              </w:rPr>
+              <w:t>densitySeries</w:t>
+            </w:r>
+            <w:proofErr w:type="spellEnd"/>
+            <w:r>
+              <w:rPr>
+                <w:rFonts w:ascii="Consolas" w:hAnsi="Consolas"/>
+                <w:color w:val="F8F8F2"/>
+                <w:sz w:val="21"/>
+                <w:szCs w:val="21"/>
+                <w:lang w:val="en-US" w:eastAsia="ru-RU"/>
+              </w:rPr>
+              <w:t>),</w:t>
             </w:r>
           </w:p>
           <w:p>
@@ -7887,7 +9565,29 @@
                 <w:szCs w:val="21"/>
                 <w:lang w:val="en-US" w:eastAsia="ru-RU"/>
               </w:rPr>
-              <w:t xml:space="preserve">            PlotOrientation.VERTICAL, </w:t>
+              <w:t xml:space="preserve">            </w:t>
+            </w:r>
+            <w:proofErr w:type="spellStart"/>
+            <w:r>
+              <w:rPr>
+                <w:rFonts w:ascii="Consolas" w:hAnsi="Consolas"/>
+                <w:color w:val="F8F8F2"/>
+                <w:sz w:val="21"/>
+                <w:szCs w:val="21"/>
+                <w:lang w:val="en-US" w:eastAsia="ru-RU"/>
+              </w:rPr>
+              <w:t>PlotOrientation.VERTICAL</w:t>
+            </w:r>
+            <w:proofErr w:type="spellEnd"/>
+            <w:r>
+              <w:rPr>
+                <w:rFonts w:ascii="Consolas" w:hAnsi="Consolas"/>
+                <w:color w:val="F8F8F2"/>
+                <w:sz w:val="21"/>
+                <w:szCs w:val="21"/>
+                <w:lang w:val="en-US" w:eastAsia="ru-RU"/>
+              </w:rPr>
+              <w:t xml:space="preserve">, </w:t>
             </w:r>
             <w:r>
               <w:rPr>
@@ -8171,6 +9871,8 @@
               </w:rPr>
               <w:t xml:space="preserve"> </w:t>
             </w:r>
+            <w:proofErr w:type="spellStart"/>
+            <w:proofErr w:type="gramStart"/>
             <w:r>
               <w:rPr>
                 <w:rFonts w:ascii="Consolas" w:hAnsi="Consolas"/>
@@ -8181,15 +9883,39 @@
               </w:rPr>
               <w:t>makeAndAddPlotsForGaussianDistribution</w:t>
             </w:r>
-            <w:r>
-              <w:rPr>
-                <w:rFonts w:ascii="Consolas" w:hAnsi="Consolas"/>
-                <w:color w:val="F8F8F2"/>
-                <w:sz w:val="21"/>
-                <w:szCs w:val="21"/>
-                <w:lang w:val="en-US" w:eastAsia="ru-RU"/>
-              </w:rPr>
-              <w:t xml:space="preserve">(parameterMu: </w:t>
+            <w:proofErr w:type="spellEnd"/>
+            <w:r>
+              <w:rPr>
+                <w:rFonts w:ascii="Consolas" w:hAnsi="Consolas"/>
+                <w:color w:val="F8F8F2"/>
+                <w:sz w:val="21"/>
+                <w:szCs w:val="21"/>
+                <w:lang w:val="en-US" w:eastAsia="ru-RU"/>
+              </w:rPr>
+              <w:t>(</w:t>
+            </w:r>
+            <w:proofErr w:type="spellStart"/>
+            <w:proofErr w:type="gramEnd"/>
+            <w:r>
+              <w:rPr>
+                <w:rFonts w:ascii="Consolas" w:hAnsi="Consolas"/>
+                <w:color w:val="F8F8F2"/>
+                <w:sz w:val="21"/>
+                <w:szCs w:val="21"/>
+                <w:lang w:val="en-US" w:eastAsia="ru-RU"/>
+              </w:rPr>
+              <w:t>parameterMu</w:t>
+            </w:r>
+            <w:proofErr w:type="spellEnd"/>
+            <w:r>
+              <w:rPr>
+                <w:rFonts w:ascii="Consolas" w:hAnsi="Consolas"/>
+                <w:color w:val="F8F8F2"/>
+                <w:sz w:val="21"/>
+                <w:szCs w:val="21"/>
+                <w:lang w:val="en-US" w:eastAsia="ru-RU"/>
+              </w:rPr>
+              <w:t xml:space="preserve">: </w:t>
             </w:r>
             <w:r>
               <w:rPr>
@@ -8210,7 +9936,29 @@
                 <w:szCs w:val="21"/>
                 <w:lang w:val="en-US" w:eastAsia="ru-RU"/>
               </w:rPr>
-              <w:t xml:space="preserve">, parameterSigma: </w:t>
+              <w:t xml:space="preserve">, </w:t>
+            </w:r>
+            <w:proofErr w:type="spellStart"/>
+            <w:r>
+              <w:rPr>
+                <w:rFonts w:ascii="Consolas" w:hAnsi="Consolas"/>
+                <w:color w:val="F8F8F2"/>
+                <w:sz w:val="21"/>
+                <w:szCs w:val="21"/>
+                <w:lang w:val="en-US" w:eastAsia="ru-RU"/>
+              </w:rPr>
+              <w:t>parameterSigma</w:t>
+            </w:r>
+            <w:proofErr w:type="spellEnd"/>
+            <w:r>
+              <w:rPr>
+                <w:rFonts w:ascii="Consolas" w:hAnsi="Consolas"/>
+                <w:color w:val="F8F8F2"/>
+                <w:sz w:val="21"/>
+                <w:szCs w:val="21"/>
+                <w:lang w:val="en-US" w:eastAsia="ru-RU"/>
+              </w:rPr>
+              <w:t xml:space="preserve">: </w:t>
             </w:r>
             <w:r>
               <w:rPr>
@@ -8281,6 +10029,7 @@
               </w:rPr>
               <w:t xml:space="preserve">    </w:t>
             </w:r>
+            <w:proofErr w:type="spellStart"/>
             <w:r>
               <w:rPr>
                 <w:rFonts w:ascii="Consolas" w:hAnsi="Consolas"/>
@@ -8293,15 +10042,38 @@
               </w:rPr>
               <w:t>val</w:t>
             </w:r>
-            <w:r>
-              <w:rPr>
-                <w:rFonts w:ascii="Consolas" w:hAnsi="Consolas"/>
-                <w:color w:val="F8F8F2"/>
-                <w:sz w:val="21"/>
-                <w:szCs w:val="21"/>
-                <w:lang w:val="en-US" w:eastAsia="ru-RU"/>
-              </w:rPr>
-              <w:t xml:space="preserve"> startPosition </w:t>
+            <w:proofErr w:type="spellEnd"/>
+            <w:r>
+              <w:rPr>
+                <w:rFonts w:ascii="Consolas" w:hAnsi="Consolas"/>
+                <w:color w:val="F8F8F2"/>
+                <w:sz w:val="21"/>
+                <w:szCs w:val="21"/>
+                <w:lang w:val="en-US" w:eastAsia="ru-RU"/>
+              </w:rPr>
+              <w:t xml:space="preserve"> </w:t>
+            </w:r>
+            <w:proofErr w:type="spellStart"/>
+            <w:r>
+              <w:rPr>
+                <w:rFonts w:ascii="Consolas" w:hAnsi="Consolas"/>
+                <w:color w:val="F8F8F2"/>
+                <w:sz w:val="21"/>
+                <w:szCs w:val="21"/>
+                <w:lang w:val="en-US" w:eastAsia="ru-RU"/>
+              </w:rPr>
+              <w:t>startPosition</w:t>
+            </w:r>
+            <w:proofErr w:type="spellEnd"/>
+            <w:r>
+              <w:rPr>
+                <w:rFonts w:ascii="Consolas" w:hAnsi="Consolas"/>
+                <w:color w:val="F8F8F2"/>
+                <w:sz w:val="21"/>
+                <w:szCs w:val="21"/>
+                <w:lang w:val="en-US" w:eastAsia="ru-RU"/>
+              </w:rPr>
+              <w:t xml:space="preserve"> </w:t>
             </w:r>
             <w:r>
               <w:rPr>
@@ -8321,7 +10093,29 @@
                 <w:szCs w:val="21"/>
                 <w:lang w:val="en-US" w:eastAsia="ru-RU"/>
               </w:rPr>
-              <w:t xml:space="preserve"> parameterMu </w:t>
+              <w:t xml:space="preserve"> </w:t>
+            </w:r>
+            <w:proofErr w:type="spellStart"/>
+            <w:r>
+              <w:rPr>
+                <w:rFonts w:ascii="Consolas" w:hAnsi="Consolas"/>
+                <w:color w:val="F8F8F2"/>
+                <w:sz w:val="21"/>
+                <w:szCs w:val="21"/>
+                <w:lang w:val="en-US" w:eastAsia="ru-RU"/>
+              </w:rPr>
+              <w:t>parameterMu</w:t>
+            </w:r>
+            <w:proofErr w:type="spellEnd"/>
+            <w:r>
+              <w:rPr>
+                <w:rFonts w:ascii="Consolas" w:hAnsi="Consolas"/>
+                <w:color w:val="F8F8F2"/>
+                <w:sz w:val="21"/>
+                <w:szCs w:val="21"/>
+                <w:lang w:val="en-US" w:eastAsia="ru-RU"/>
+              </w:rPr>
+              <w:t xml:space="preserve"> </w:t>
             </w:r>
             <w:r>
               <w:rPr>
@@ -8381,7 +10175,29 @@
                 <w:szCs w:val="21"/>
                 <w:lang w:val="en-US" w:eastAsia="ru-RU"/>
               </w:rPr>
-              <w:t xml:space="preserve"> parameterSigma </w:t>
+              <w:t xml:space="preserve"> </w:t>
+            </w:r>
+            <w:proofErr w:type="spellStart"/>
+            <w:r>
+              <w:rPr>
+                <w:rFonts w:ascii="Consolas" w:hAnsi="Consolas"/>
+                <w:color w:val="F8F8F2"/>
+                <w:sz w:val="21"/>
+                <w:szCs w:val="21"/>
+                <w:lang w:val="en-US" w:eastAsia="ru-RU"/>
+              </w:rPr>
+              <w:t>parameterSigma</w:t>
+            </w:r>
+            <w:proofErr w:type="spellEnd"/>
+            <w:r>
+              <w:rPr>
+                <w:rFonts w:ascii="Consolas" w:hAnsi="Consolas"/>
+                <w:color w:val="F8F8F2"/>
+                <w:sz w:val="21"/>
+                <w:szCs w:val="21"/>
+                <w:lang w:val="en-US" w:eastAsia="ru-RU"/>
+              </w:rPr>
+              <w:t xml:space="preserve"> </w:t>
             </w:r>
             <w:r>
               <w:rPr>
@@ -8437,6 +10253,7 @@
               </w:rPr>
               <w:t xml:space="preserve">    </w:t>
             </w:r>
+            <w:proofErr w:type="spellStart"/>
             <w:r>
               <w:rPr>
                 <w:rFonts w:ascii="Consolas" w:hAnsi="Consolas"/>
@@ -8449,15 +10266,38 @@
               </w:rPr>
               <w:t>val</w:t>
             </w:r>
-            <w:r>
-              <w:rPr>
-                <w:rFonts w:ascii="Consolas" w:hAnsi="Consolas"/>
-                <w:color w:val="F8F8F2"/>
-                <w:sz w:val="21"/>
-                <w:szCs w:val="21"/>
-                <w:lang w:val="en-US" w:eastAsia="ru-RU"/>
-              </w:rPr>
-              <w:t xml:space="preserve"> endPosition </w:t>
+            <w:proofErr w:type="spellEnd"/>
+            <w:r>
+              <w:rPr>
+                <w:rFonts w:ascii="Consolas" w:hAnsi="Consolas"/>
+                <w:color w:val="F8F8F2"/>
+                <w:sz w:val="21"/>
+                <w:szCs w:val="21"/>
+                <w:lang w:val="en-US" w:eastAsia="ru-RU"/>
+              </w:rPr>
+              <w:t xml:space="preserve"> </w:t>
+            </w:r>
+            <w:proofErr w:type="spellStart"/>
+            <w:r>
+              <w:rPr>
+                <w:rFonts w:ascii="Consolas" w:hAnsi="Consolas"/>
+                <w:color w:val="F8F8F2"/>
+                <w:sz w:val="21"/>
+                <w:szCs w:val="21"/>
+                <w:lang w:val="en-US" w:eastAsia="ru-RU"/>
+              </w:rPr>
+              <w:t>endPosition</w:t>
+            </w:r>
+            <w:proofErr w:type="spellEnd"/>
+            <w:r>
+              <w:rPr>
+                <w:rFonts w:ascii="Consolas" w:hAnsi="Consolas"/>
+                <w:color w:val="F8F8F2"/>
+                <w:sz w:val="21"/>
+                <w:szCs w:val="21"/>
+                <w:lang w:val="en-US" w:eastAsia="ru-RU"/>
+              </w:rPr>
+              <w:t xml:space="preserve"> </w:t>
             </w:r>
             <w:r>
               <w:rPr>
@@ -8477,7 +10317,29 @@
                 <w:szCs w:val="21"/>
                 <w:lang w:val="en-US" w:eastAsia="ru-RU"/>
               </w:rPr>
-              <w:t xml:space="preserve"> parameterMu </w:t>
+              <w:t xml:space="preserve"> </w:t>
+            </w:r>
+            <w:proofErr w:type="spellStart"/>
+            <w:r>
+              <w:rPr>
+                <w:rFonts w:ascii="Consolas" w:hAnsi="Consolas"/>
+                <w:color w:val="F8F8F2"/>
+                <w:sz w:val="21"/>
+                <w:szCs w:val="21"/>
+                <w:lang w:val="en-US" w:eastAsia="ru-RU"/>
+              </w:rPr>
+              <w:t>parameterMu</w:t>
+            </w:r>
+            <w:proofErr w:type="spellEnd"/>
+            <w:r>
+              <w:rPr>
+                <w:rFonts w:ascii="Consolas" w:hAnsi="Consolas"/>
+                <w:color w:val="F8F8F2"/>
+                <w:sz w:val="21"/>
+                <w:szCs w:val="21"/>
+                <w:lang w:val="en-US" w:eastAsia="ru-RU"/>
+              </w:rPr>
+              <w:t xml:space="preserve"> </w:t>
             </w:r>
             <w:r>
               <w:rPr>
@@ -8537,7 +10399,29 @@
                 <w:szCs w:val="21"/>
                 <w:lang w:val="en-US" w:eastAsia="ru-RU"/>
               </w:rPr>
-              <w:t xml:space="preserve"> parameterSigma </w:t>
+              <w:t xml:space="preserve"> </w:t>
+            </w:r>
+            <w:proofErr w:type="spellStart"/>
+            <w:r>
+              <w:rPr>
+                <w:rFonts w:ascii="Consolas" w:hAnsi="Consolas"/>
+                <w:color w:val="F8F8F2"/>
+                <w:sz w:val="21"/>
+                <w:szCs w:val="21"/>
+                <w:lang w:val="en-US" w:eastAsia="ru-RU"/>
+              </w:rPr>
+              <w:t>parameterSigma</w:t>
+            </w:r>
+            <w:proofErr w:type="spellEnd"/>
+            <w:r>
+              <w:rPr>
+                <w:rFonts w:ascii="Consolas" w:hAnsi="Consolas"/>
+                <w:color w:val="F8F8F2"/>
+                <w:sz w:val="21"/>
+                <w:szCs w:val="21"/>
+                <w:lang w:val="en-US" w:eastAsia="ru-RU"/>
+              </w:rPr>
+              <w:t xml:space="preserve"> </w:t>
             </w:r>
             <w:r>
               <w:rPr>
@@ -8593,6 +10477,7 @@
               </w:rPr>
               <w:t xml:space="preserve">    </w:t>
             </w:r>
+            <w:proofErr w:type="spellStart"/>
             <w:r>
               <w:rPr>
                 <w:rFonts w:ascii="Consolas" w:hAnsi="Consolas"/>
@@ -8605,6 +10490,7 @@
               </w:rPr>
               <w:t>val</w:t>
             </w:r>
+            <w:proofErr w:type="spellEnd"/>
             <w:r>
               <w:rPr>
                 <w:rFonts w:ascii="Consolas" w:hAnsi="Consolas"/>
@@ -8693,6 +10579,7 @@
               </w:rPr>
               <w:t xml:space="preserve">    </w:t>
             </w:r>
+            <w:proofErr w:type="spellStart"/>
             <w:r>
               <w:rPr>
                 <w:rFonts w:ascii="Consolas" w:hAnsi="Consolas"/>
@@ -8705,15 +10592,38 @@
               </w:rPr>
               <w:t>val</w:t>
             </w:r>
-            <w:r>
-              <w:rPr>
-                <w:rFonts w:ascii="Consolas" w:hAnsi="Consolas"/>
-                <w:color w:val="F8F8F2"/>
-                <w:sz w:val="21"/>
-                <w:szCs w:val="21"/>
-                <w:lang w:val="en-US" w:eastAsia="ru-RU"/>
-              </w:rPr>
-              <w:t xml:space="preserve"> distributionSeries </w:t>
+            <w:proofErr w:type="spellEnd"/>
+            <w:r>
+              <w:rPr>
+                <w:rFonts w:ascii="Consolas" w:hAnsi="Consolas"/>
+                <w:color w:val="F8F8F2"/>
+                <w:sz w:val="21"/>
+                <w:szCs w:val="21"/>
+                <w:lang w:val="en-US" w:eastAsia="ru-RU"/>
+              </w:rPr>
+              <w:t xml:space="preserve"> </w:t>
+            </w:r>
+            <w:proofErr w:type="spellStart"/>
+            <w:r>
+              <w:rPr>
+                <w:rFonts w:ascii="Consolas" w:hAnsi="Consolas"/>
+                <w:color w:val="F8F8F2"/>
+                <w:sz w:val="21"/>
+                <w:szCs w:val="21"/>
+                <w:lang w:val="en-US" w:eastAsia="ru-RU"/>
+              </w:rPr>
+              <w:t>distributionSeries</w:t>
+            </w:r>
+            <w:proofErr w:type="spellEnd"/>
+            <w:r>
+              <w:rPr>
+                <w:rFonts w:ascii="Consolas" w:hAnsi="Consolas"/>
+                <w:color w:val="F8F8F2"/>
+                <w:sz w:val="21"/>
+                <w:szCs w:val="21"/>
+                <w:lang w:val="en-US" w:eastAsia="ru-RU"/>
+              </w:rPr>
+              <w:t xml:space="preserve"> </w:t>
             </w:r>
             <w:r>
               <w:rPr>
@@ -8735,6 +10645,8 @@
               </w:rPr>
               <w:t xml:space="preserve"> </w:t>
             </w:r>
+            <w:proofErr w:type="spellStart"/>
+            <w:proofErr w:type="gramStart"/>
             <w:r>
               <w:rPr>
                 <w:rFonts w:ascii="Consolas" w:hAnsi="Consolas"/>
@@ -8745,6 +10657,7 @@
               </w:rPr>
               <w:t>XYSeries</w:t>
             </w:r>
+            <w:proofErr w:type="spellEnd"/>
             <w:r>
               <w:rPr>
                 <w:rFonts w:ascii="Consolas" w:hAnsi="Consolas"/>
@@ -8755,6 +10668,7 @@
               </w:rPr>
               <w:t>(</w:t>
             </w:r>
+            <w:proofErr w:type="gramEnd"/>
             <w:r>
               <w:rPr>
                 <w:rFonts w:ascii="Consolas" w:hAnsi="Consolas"/>
@@ -8839,6 +10753,7 @@
               </w:rPr>
               <w:t xml:space="preserve">    </w:t>
             </w:r>
+            <w:proofErr w:type="spellStart"/>
             <w:r>
               <w:rPr>
                 <w:rFonts w:ascii="Consolas" w:hAnsi="Consolas"/>
@@ -8851,6 +10766,7 @@
               </w:rPr>
               <w:t>val</w:t>
             </w:r>
+            <w:proofErr w:type="spellEnd"/>
             <w:r>
               <w:rPr>
                 <w:rFonts w:ascii="Consolas" w:hAnsi="Consolas"/>
@@ -8859,7 +10775,29 @@
                 <w:szCs w:val="21"/>
                 <w:lang w:eastAsia="ru-RU"/>
               </w:rPr>
-              <w:t xml:space="preserve"> densitySeries </w:t>
+              <w:t xml:space="preserve"> </w:t>
+            </w:r>
+            <w:proofErr w:type="spellStart"/>
+            <w:r>
+              <w:rPr>
+                <w:rFonts w:ascii="Consolas" w:hAnsi="Consolas"/>
+                <w:color w:val="F8F8F2"/>
+                <w:sz w:val="21"/>
+                <w:szCs w:val="21"/>
+                <w:lang w:eastAsia="ru-RU"/>
+              </w:rPr>
+              <w:t>densitySeries</w:t>
+            </w:r>
+            <w:proofErr w:type="spellEnd"/>
+            <w:r>
+              <w:rPr>
+                <w:rFonts w:ascii="Consolas" w:hAnsi="Consolas"/>
+                <w:color w:val="F8F8F2"/>
+                <w:sz w:val="21"/>
+                <w:szCs w:val="21"/>
+                <w:lang w:eastAsia="ru-RU"/>
+              </w:rPr>
+              <w:t xml:space="preserve"> </w:t>
             </w:r>
             <w:r>
               <w:rPr>
@@ -8881,6 +10819,8 @@
               </w:rPr>
               <w:t xml:space="preserve"> </w:t>
             </w:r>
+            <w:proofErr w:type="spellStart"/>
+            <w:proofErr w:type="gramStart"/>
             <w:r>
               <w:rPr>
                 <w:rFonts w:ascii="Consolas" w:hAnsi="Consolas"/>
@@ -8891,6 +10831,7 @@
               </w:rPr>
               <w:t>XYSeries</w:t>
             </w:r>
+            <w:proofErr w:type="spellEnd"/>
             <w:r>
               <w:rPr>
                 <w:rFonts w:ascii="Consolas" w:hAnsi="Consolas"/>
@@ -8901,6 +10842,7 @@
               </w:rPr>
               <w:t>(</w:t>
             </w:r>
+            <w:proofErr w:type="gramEnd"/>
             <w:r>
               <w:rPr>
                 <w:rFonts w:ascii="Consolas" w:hAnsi="Consolas"/>
@@ -8965,7 +10907,29 @@
                 <w:szCs w:val="21"/>
                 <w:lang w:val="en-US" w:eastAsia="ru-RU"/>
               </w:rPr>
-              <w:t xml:space="preserve"> currentX </w:t>
+              <w:t xml:space="preserve"> </w:t>
+            </w:r>
+            <w:proofErr w:type="spellStart"/>
+            <w:r>
+              <w:rPr>
+                <w:rFonts w:ascii="Consolas" w:hAnsi="Consolas"/>
+                <w:color w:val="F8F8F2"/>
+                <w:sz w:val="21"/>
+                <w:szCs w:val="21"/>
+                <w:lang w:val="en-US" w:eastAsia="ru-RU"/>
+              </w:rPr>
+              <w:t>currentX</w:t>
+            </w:r>
+            <w:proofErr w:type="spellEnd"/>
+            <w:r>
+              <w:rPr>
+                <w:rFonts w:ascii="Consolas" w:hAnsi="Consolas"/>
+                <w:color w:val="F8F8F2"/>
+                <w:sz w:val="21"/>
+                <w:szCs w:val="21"/>
+                <w:lang w:val="en-US" w:eastAsia="ru-RU"/>
+              </w:rPr>
+              <w:t xml:space="preserve"> </w:t>
             </w:r>
             <w:r>
               <w:rPr>
@@ -8985,7 +10949,18 @@
                 <w:szCs w:val="21"/>
                 <w:lang w:val="en-US" w:eastAsia="ru-RU"/>
               </w:rPr>
-              <w:t xml:space="preserve"> startPosition.</w:t>
+              <w:t xml:space="preserve"> </w:t>
+            </w:r>
+            <w:proofErr w:type="spellStart"/>
+            <w:r>
+              <w:rPr>
+                <w:rFonts w:ascii="Consolas" w:hAnsi="Consolas"/>
+                <w:color w:val="F8F8F2"/>
+                <w:sz w:val="21"/>
+                <w:szCs w:val="21"/>
+                <w:lang w:val="en-US" w:eastAsia="ru-RU"/>
+              </w:rPr>
+              <w:t>startPosition.</w:t>
             </w:r>
             <w:r>
               <w:rPr>
@@ -8997,6 +10972,7 @@
               </w:rPr>
               <w:t>toDouble</w:t>
             </w:r>
+            <w:proofErr w:type="spellEnd"/>
             <w:r>
               <w:rPr>
                 <w:rFonts w:ascii="Consolas" w:hAnsi="Consolas"/>
@@ -9049,7 +11025,29 @@
                 <w:szCs w:val="21"/>
                 <w:lang w:val="en-US" w:eastAsia="ru-RU"/>
               </w:rPr>
-              <w:t xml:space="preserve"> (i </w:t>
+              <w:t xml:space="preserve"> (</w:t>
+            </w:r>
+            <w:proofErr w:type="spellStart"/>
+            <w:r>
+              <w:rPr>
+                <w:rFonts w:ascii="Consolas" w:hAnsi="Consolas"/>
+                <w:color w:val="F8F8F2"/>
+                <w:sz w:val="21"/>
+                <w:szCs w:val="21"/>
+                <w:lang w:val="en-US" w:eastAsia="ru-RU"/>
+              </w:rPr>
+              <w:t>i</w:t>
+            </w:r>
+            <w:proofErr w:type="spellEnd"/>
+            <w:r>
+              <w:rPr>
+                <w:rFonts w:ascii="Consolas" w:hAnsi="Consolas"/>
+                <w:color w:val="F8F8F2"/>
+                <w:sz w:val="21"/>
+                <w:szCs w:val="21"/>
+                <w:lang w:val="en-US" w:eastAsia="ru-RU"/>
+              </w:rPr>
+              <w:t xml:space="preserve"> </w:t>
             </w:r>
             <w:r>
               <w:rPr>
@@ -9109,7 +11107,29 @@
                 <w:szCs w:val="21"/>
                 <w:lang w:val="en-US" w:eastAsia="ru-RU"/>
               </w:rPr>
-              <w:t xml:space="preserve"> ((endPosition </w:t>
+              <w:t xml:space="preserve"> ((</w:t>
+            </w:r>
+            <w:proofErr w:type="spellStart"/>
+            <w:r>
+              <w:rPr>
+                <w:rFonts w:ascii="Consolas" w:hAnsi="Consolas"/>
+                <w:color w:val="F8F8F2"/>
+                <w:sz w:val="21"/>
+                <w:szCs w:val="21"/>
+                <w:lang w:val="en-US" w:eastAsia="ru-RU"/>
+              </w:rPr>
+              <w:t>endPosition</w:t>
+            </w:r>
+            <w:proofErr w:type="spellEnd"/>
+            <w:r>
+              <w:rPr>
+                <w:rFonts w:ascii="Consolas" w:hAnsi="Consolas"/>
+                <w:color w:val="F8F8F2"/>
+                <w:sz w:val="21"/>
+                <w:szCs w:val="21"/>
+                <w:lang w:val="en-US" w:eastAsia="ru-RU"/>
+              </w:rPr>
+              <w:t xml:space="preserve"> </w:t>
             </w:r>
             <w:r>
               <w:rPr>
@@ -9129,7 +11149,29 @@
                 <w:szCs w:val="21"/>
                 <w:lang w:val="en-US" w:eastAsia="ru-RU"/>
               </w:rPr>
-              <w:t xml:space="preserve"> startPosition) </w:t>
+              <w:t xml:space="preserve"> </w:t>
+            </w:r>
+            <w:proofErr w:type="spellStart"/>
+            <w:r>
+              <w:rPr>
+                <w:rFonts w:ascii="Consolas" w:hAnsi="Consolas"/>
+                <w:color w:val="F8F8F2"/>
+                <w:sz w:val="21"/>
+                <w:szCs w:val="21"/>
+                <w:lang w:val="en-US" w:eastAsia="ru-RU"/>
+              </w:rPr>
+              <w:t>startPosition</w:t>
+            </w:r>
+            <w:proofErr w:type="spellEnd"/>
+            <w:r>
+              <w:rPr>
+                <w:rFonts w:ascii="Consolas" w:hAnsi="Consolas"/>
+                <w:color w:val="F8F8F2"/>
+                <w:sz w:val="21"/>
+                <w:szCs w:val="21"/>
+                <w:lang w:val="en-US" w:eastAsia="ru-RU"/>
+              </w:rPr>
+              <w:t xml:space="preserve">) </w:t>
             </w:r>
             <w:r>
               <w:rPr>
@@ -9149,8 +11191,20 @@
                 <w:szCs w:val="21"/>
                 <w:lang w:val="en-US" w:eastAsia="ru-RU"/>
               </w:rPr>
-              <w:t xml:space="preserve"> step).</w:t>
-            </w:r>
+              <w:t xml:space="preserve"> step</w:t>
+            </w:r>
+            <w:proofErr w:type="gramStart"/>
+            <w:r>
+              <w:rPr>
+                <w:rFonts w:ascii="Consolas" w:hAnsi="Consolas"/>
+                <w:color w:val="F8F8F2"/>
+                <w:sz w:val="21"/>
+                <w:szCs w:val="21"/>
+                <w:lang w:val="en-US" w:eastAsia="ru-RU"/>
+              </w:rPr>
+              <w:t>).</w:t>
+            </w:r>
+            <w:proofErr w:type="spellStart"/>
             <w:r>
               <w:rPr>
                 <w:rFonts w:ascii="Consolas" w:hAnsi="Consolas"/>
@@ -9161,6 +11215,8 @@
               </w:rPr>
               <w:t>toInt</w:t>
             </w:r>
+            <w:proofErr w:type="spellEnd"/>
+            <w:proofErr w:type="gramEnd"/>
             <w:r>
               <w:rPr>
                 <w:rFonts w:ascii="Consolas" w:hAnsi="Consolas"/>
@@ -9219,6 +11275,7 @@
               </w:rPr>
               <w:t xml:space="preserve">        </w:t>
             </w:r>
+            <w:proofErr w:type="spellStart"/>
             <w:r>
               <w:rPr>
                 <w:rFonts w:ascii="Consolas" w:hAnsi="Consolas"/>
@@ -9231,15 +11288,38 @@
               </w:rPr>
               <w:t>val</w:t>
             </w:r>
-            <w:r>
-              <w:rPr>
-                <w:rFonts w:ascii="Consolas" w:hAnsi="Consolas"/>
-                <w:color w:val="F8F8F2"/>
-                <w:sz w:val="21"/>
-                <w:szCs w:val="21"/>
-                <w:lang w:val="en-US" w:eastAsia="ru-RU"/>
-              </w:rPr>
-              <w:t xml:space="preserve"> curDistribution </w:t>
+            <w:proofErr w:type="spellEnd"/>
+            <w:r>
+              <w:rPr>
+                <w:rFonts w:ascii="Consolas" w:hAnsi="Consolas"/>
+                <w:color w:val="F8F8F2"/>
+                <w:sz w:val="21"/>
+                <w:szCs w:val="21"/>
+                <w:lang w:val="en-US" w:eastAsia="ru-RU"/>
+              </w:rPr>
+              <w:t xml:space="preserve"> </w:t>
+            </w:r>
+            <w:proofErr w:type="spellStart"/>
+            <w:r>
+              <w:rPr>
+                <w:rFonts w:ascii="Consolas" w:hAnsi="Consolas"/>
+                <w:color w:val="F8F8F2"/>
+                <w:sz w:val="21"/>
+                <w:szCs w:val="21"/>
+                <w:lang w:val="en-US" w:eastAsia="ru-RU"/>
+              </w:rPr>
+              <w:t>curDistribution</w:t>
+            </w:r>
+            <w:proofErr w:type="spellEnd"/>
+            <w:r>
+              <w:rPr>
+                <w:rFonts w:ascii="Consolas" w:hAnsi="Consolas"/>
+                <w:color w:val="F8F8F2"/>
+                <w:sz w:val="21"/>
+                <w:szCs w:val="21"/>
+                <w:lang w:val="en-US" w:eastAsia="ru-RU"/>
+              </w:rPr>
+              <w:t xml:space="preserve"> </w:t>
             </w:r>
             <w:r>
               <w:rPr>
@@ -9339,7 +11419,19 @@
                 <w:szCs w:val="21"/>
                 <w:lang w:val="en-US" w:eastAsia="ru-RU"/>
               </w:rPr>
-              <w:t xml:space="preserve"> org.apache.commons.math.special.Erf.</w:t>
+              <w:t xml:space="preserve"> </w:t>
+            </w:r>
+            <w:proofErr w:type="spellStart"/>
+            <w:proofErr w:type="gramStart"/>
+            <w:r>
+              <w:rPr>
+                <w:rFonts w:ascii="Consolas" w:hAnsi="Consolas"/>
+                <w:color w:val="F8F8F2"/>
+                <w:sz w:val="21"/>
+                <w:szCs w:val="21"/>
+                <w:lang w:val="en-US" w:eastAsia="ru-RU"/>
+              </w:rPr>
+              <w:t>org.apache.commons.math.special.Erf.</w:t>
             </w:r>
             <w:r>
               <w:rPr>
@@ -9351,6 +11443,7 @@
               </w:rPr>
               <w:t>erf</w:t>
             </w:r>
+            <w:proofErr w:type="spellEnd"/>
             <w:r>
               <w:rPr>
                 <w:rFonts w:ascii="Consolas" w:hAnsi="Consolas"/>
@@ -9361,6 +11454,7 @@
               </w:rPr>
               <w:t>(</w:t>
             </w:r>
+            <w:proofErr w:type="gramEnd"/>
           </w:p>
           <w:p>
             <w:pPr>
@@ -9383,7 +11477,29 @@
                 <w:szCs w:val="21"/>
                 <w:lang w:val="en-US" w:eastAsia="ru-RU"/>
               </w:rPr>
-              <w:t xml:space="preserve">        (currentX </w:t>
+              <w:t>        (</w:t>
+            </w:r>
+            <w:proofErr w:type="spellStart"/>
+            <w:r>
+              <w:rPr>
+                <w:rFonts w:ascii="Consolas" w:hAnsi="Consolas"/>
+                <w:color w:val="F8F8F2"/>
+                <w:sz w:val="21"/>
+                <w:szCs w:val="21"/>
+                <w:lang w:val="en-US" w:eastAsia="ru-RU"/>
+              </w:rPr>
+              <w:t>currentX</w:t>
+            </w:r>
+            <w:proofErr w:type="spellEnd"/>
+            <w:r>
+              <w:rPr>
+                <w:rFonts w:ascii="Consolas" w:hAnsi="Consolas"/>
+                <w:color w:val="F8F8F2"/>
+                <w:sz w:val="21"/>
+                <w:szCs w:val="21"/>
+                <w:lang w:val="en-US" w:eastAsia="ru-RU"/>
+              </w:rPr>
+              <w:t xml:space="preserve"> </w:t>
             </w:r>
             <w:r>
               <w:rPr>
@@ -9403,7 +11519,29 @@
                 <w:szCs w:val="21"/>
                 <w:lang w:val="en-US" w:eastAsia="ru-RU"/>
               </w:rPr>
-              <w:t xml:space="preserve"> parameterMu) </w:t>
+              <w:t xml:space="preserve"> </w:t>
+            </w:r>
+            <w:proofErr w:type="spellStart"/>
+            <w:r>
+              <w:rPr>
+                <w:rFonts w:ascii="Consolas" w:hAnsi="Consolas"/>
+                <w:color w:val="F8F8F2"/>
+                <w:sz w:val="21"/>
+                <w:szCs w:val="21"/>
+                <w:lang w:val="en-US" w:eastAsia="ru-RU"/>
+              </w:rPr>
+              <w:t>parameterMu</w:t>
+            </w:r>
+            <w:proofErr w:type="spellEnd"/>
+            <w:r>
+              <w:rPr>
+                <w:rFonts w:ascii="Consolas" w:hAnsi="Consolas"/>
+                <w:color w:val="F8F8F2"/>
+                <w:sz w:val="21"/>
+                <w:szCs w:val="21"/>
+                <w:lang w:val="en-US" w:eastAsia="ru-RU"/>
+              </w:rPr>
+              <w:t xml:space="preserve">) </w:t>
             </w:r>
             <w:r>
               <w:rPr>
@@ -9425,6 +11563,7 @@
               </w:rPr>
               <w:t xml:space="preserve"> </w:t>
             </w:r>
+            <w:proofErr w:type="gramStart"/>
             <w:r>
               <w:rPr>
                 <w:rFonts w:ascii="Consolas" w:hAnsi="Consolas"/>
@@ -9445,6 +11584,7 @@
               </w:rPr>
               <w:t>(</w:t>
             </w:r>
+            <w:proofErr w:type="gramEnd"/>
             <w:r>
               <w:rPr>
                 <w:rFonts w:ascii="Consolas" w:hAnsi="Consolas"/>
@@ -9483,7 +11623,29 @@
                 <w:szCs w:val="21"/>
                 <w:lang w:val="en-US" w:eastAsia="ru-RU"/>
               </w:rPr>
-              <w:t xml:space="preserve"> parameterSigma </w:t>
+              <w:t xml:space="preserve"> </w:t>
+            </w:r>
+            <w:proofErr w:type="spellStart"/>
+            <w:r>
+              <w:rPr>
+                <w:rFonts w:ascii="Consolas" w:hAnsi="Consolas"/>
+                <w:color w:val="F8F8F2"/>
+                <w:sz w:val="21"/>
+                <w:szCs w:val="21"/>
+                <w:lang w:val="en-US" w:eastAsia="ru-RU"/>
+              </w:rPr>
+              <w:t>parameterSigma</w:t>
+            </w:r>
+            <w:proofErr w:type="spellEnd"/>
+            <w:r>
+              <w:rPr>
+                <w:rFonts w:ascii="Consolas" w:hAnsi="Consolas"/>
+                <w:color w:val="F8F8F2"/>
+                <w:sz w:val="21"/>
+                <w:szCs w:val="21"/>
+                <w:lang w:val="en-US" w:eastAsia="ru-RU"/>
+              </w:rPr>
+              <w:t xml:space="preserve"> </w:t>
             </w:r>
             <w:r>
               <w:rPr>
@@ -9503,7 +11665,29 @@
                 <w:szCs w:val="21"/>
                 <w:lang w:val="en-US" w:eastAsia="ru-RU"/>
               </w:rPr>
-              <w:t xml:space="preserve"> parameterSigma)</w:t>
+              <w:t xml:space="preserve"> </w:t>
+            </w:r>
+            <w:proofErr w:type="spellStart"/>
+            <w:r>
+              <w:rPr>
+                <w:rFonts w:ascii="Consolas" w:hAnsi="Consolas"/>
+                <w:color w:val="F8F8F2"/>
+                <w:sz w:val="21"/>
+                <w:szCs w:val="21"/>
+                <w:lang w:val="en-US" w:eastAsia="ru-RU"/>
+              </w:rPr>
+              <w:t>parameterSigma</w:t>
+            </w:r>
+            <w:proofErr w:type="spellEnd"/>
+            <w:r>
+              <w:rPr>
+                <w:rFonts w:ascii="Consolas" w:hAnsi="Consolas"/>
+                <w:color w:val="F8F8F2"/>
+                <w:sz w:val="21"/>
+                <w:szCs w:val="21"/>
+                <w:lang w:val="en-US" w:eastAsia="ru-RU"/>
+              </w:rPr>
+              <w:t>)</w:t>
             </w:r>
           </w:p>
           <w:p>
@@ -9553,6 +11737,8 @@
               </w:rPr>
               <w:t xml:space="preserve">        </w:t>
             </w:r>
+            <w:proofErr w:type="spellStart"/>
+            <w:proofErr w:type="gramStart"/>
             <w:r>
               <w:rPr>
                 <w:rFonts w:ascii="Consolas" w:hAnsi="Consolas"/>
@@ -9573,15 +11759,61 @@
               </w:rPr>
               <w:t>add</w:t>
             </w:r>
-            <w:r>
-              <w:rPr>
-                <w:rFonts w:ascii="Consolas" w:hAnsi="Consolas"/>
-                <w:color w:val="F8F8F2"/>
-                <w:sz w:val="21"/>
-                <w:szCs w:val="21"/>
-                <w:lang w:val="en-US" w:eastAsia="ru-RU"/>
-              </w:rPr>
-              <w:t>(currentX, curDistribution)</w:t>
+            <w:proofErr w:type="spellEnd"/>
+            <w:r>
+              <w:rPr>
+                <w:rFonts w:ascii="Consolas" w:hAnsi="Consolas"/>
+                <w:color w:val="F8F8F2"/>
+                <w:sz w:val="21"/>
+                <w:szCs w:val="21"/>
+                <w:lang w:val="en-US" w:eastAsia="ru-RU"/>
+              </w:rPr>
+              <w:t>(</w:t>
+            </w:r>
+            <w:proofErr w:type="spellStart"/>
+            <w:proofErr w:type="gramEnd"/>
+            <w:r>
+              <w:rPr>
+                <w:rFonts w:ascii="Consolas" w:hAnsi="Consolas"/>
+                <w:color w:val="F8F8F2"/>
+                <w:sz w:val="21"/>
+                <w:szCs w:val="21"/>
+                <w:lang w:val="en-US" w:eastAsia="ru-RU"/>
+              </w:rPr>
+              <w:t>currentX</w:t>
+            </w:r>
+            <w:proofErr w:type="spellEnd"/>
+            <w:r>
+              <w:rPr>
+                <w:rFonts w:ascii="Consolas" w:hAnsi="Consolas"/>
+                <w:color w:val="F8F8F2"/>
+                <w:sz w:val="21"/>
+                <w:szCs w:val="21"/>
+                <w:lang w:val="en-US" w:eastAsia="ru-RU"/>
+              </w:rPr>
+              <w:t xml:space="preserve">, </w:t>
+            </w:r>
+            <w:proofErr w:type="spellStart"/>
+            <w:r>
+              <w:rPr>
+                <w:rFonts w:ascii="Consolas" w:hAnsi="Consolas"/>
+                <w:color w:val="F8F8F2"/>
+                <w:sz w:val="21"/>
+                <w:szCs w:val="21"/>
+                <w:lang w:val="en-US" w:eastAsia="ru-RU"/>
+              </w:rPr>
+              <w:t>curDistribution</w:t>
+            </w:r>
+            <w:proofErr w:type="spellEnd"/>
+            <w:r>
+              <w:rPr>
+                <w:rFonts w:ascii="Consolas" w:hAnsi="Consolas"/>
+                <w:color w:val="F8F8F2"/>
+                <w:sz w:val="21"/>
+                <w:szCs w:val="21"/>
+                <w:lang w:val="en-US" w:eastAsia="ru-RU"/>
+              </w:rPr>
+              <w:t>)</w:t>
             </w:r>
           </w:p>
           <w:p>
@@ -9621,6 +11853,7 @@
               </w:rPr>
               <w:t xml:space="preserve">        </w:t>
             </w:r>
+            <w:proofErr w:type="spellStart"/>
             <w:r>
               <w:rPr>
                 <w:rFonts w:ascii="Consolas" w:hAnsi="Consolas"/>
@@ -9633,15 +11866,38 @@
               </w:rPr>
               <w:t>val</w:t>
             </w:r>
-            <w:r>
-              <w:rPr>
-                <w:rFonts w:ascii="Consolas" w:hAnsi="Consolas"/>
-                <w:color w:val="F8F8F2"/>
-                <w:sz w:val="21"/>
-                <w:szCs w:val="21"/>
-                <w:lang w:val="en-US" w:eastAsia="ru-RU"/>
-              </w:rPr>
-              <w:t xml:space="preserve"> curDensity </w:t>
+            <w:proofErr w:type="spellEnd"/>
+            <w:r>
+              <w:rPr>
+                <w:rFonts w:ascii="Consolas" w:hAnsi="Consolas"/>
+                <w:color w:val="F8F8F2"/>
+                <w:sz w:val="21"/>
+                <w:szCs w:val="21"/>
+                <w:lang w:val="en-US" w:eastAsia="ru-RU"/>
+              </w:rPr>
+              <w:t xml:space="preserve"> </w:t>
+            </w:r>
+            <w:proofErr w:type="spellStart"/>
+            <w:r>
+              <w:rPr>
+                <w:rFonts w:ascii="Consolas" w:hAnsi="Consolas"/>
+                <w:color w:val="F8F8F2"/>
+                <w:sz w:val="21"/>
+                <w:szCs w:val="21"/>
+                <w:lang w:val="en-US" w:eastAsia="ru-RU"/>
+              </w:rPr>
+              <w:t>curDensity</w:t>
+            </w:r>
+            <w:proofErr w:type="spellEnd"/>
+            <w:r>
+              <w:rPr>
+                <w:rFonts w:ascii="Consolas" w:hAnsi="Consolas"/>
+                <w:color w:val="F8F8F2"/>
+                <w:sz w:val="21"/>
+                <w:szCs w:val="21"/>
+                <w:lang w:val="en-US" w:eastAsia="ru-RU"/>
+              </w:rPr>
+              <w:t xml:space="preserve"> </w:t>
             </w:r>
             <w:r>
               <w:rPr>
@@ -9717,6 +11973,7 @@
               </w:rPr>
               <w:t xml:space="preserve"> (</w:t>
             </w:r>
+            <w:proofErr w:type="gramStart"/>
             <w:r>
               <w:rPr>
                 <w:rFonts w:ascii="Consolas" w:hAnsi="Consolas"/>
@@ -9737,6 +11994,7 @@
               </w:rPr>
               <w:t>(</w:t>
             </w:r>
+            <w:proofErr w:type="gramEnd"/>
             <w:r>
               <w:rPr>
                 <w:rFonts w:ascii="Consolas" w:hAnsi="Consolas"/>
@@ -9787,6 +12045,7 @@
               </w:rPr>
               <w:t xml:space="preserve"> * </w:t>
             </w:r>
+            <w:proofErr w:type="spellStart"/>
             <w:r>
               <w:rPr>
                 <w:rFonts w:ascii="Consolas" w:hAnsi="Consolas"/>
@@ -9797,6 +12056,7 @@
               </w:rPr>
               <w:t>parameterSigma</w:t>
             </w:r>
+            <w:proofErr w:type="spellEnd"/>
             <w:r>
               <w:rPr>
                 <w:rFonts w:ascii="Consolas" w:hAnsi="Consolas"/>
@@ -9807,6 +12067,7 @@
               </w:rPr>
               <w:t xml:space="preserve"> * </w:t>
             </w:r>
+            <w:proofErr w:type="spellStart"/>
             <w:r>
               <w:rPr>
                 <w:rFonts w:ascii="Consolas" w:hAnsi="Consolas"/>
@@ -9817,6 +12078,7 @@
               </w:rPr>
               <w:t>parameterSigma</w:t>
             </w:r>
+            <w:proofErr w:type="spellEnd"/>
             <w:r>
               <w:rPr>
                 <w:rFonts w:ascii="Consolas" w:hAnsi="Consolas"/>
@@ -9885,7 +12147,29 @@
                 <w:szCs w:val="21"/>
                 <w:lang w:val="en-US" w:eastAsia="ru-RU"/>
               </w:rPr>
-              <w:t xml:space="preserve">(((currentX </w:t>
+              <w:t>(((</w:t>
+            </w:r>
+            <w:proofErr w:type="spellStart"/>
+            <w:r>
+              <w:rPr>
+                <w:rFonts w:ascii="Consolas" w:hAnsi="Consolas"/>
+                <w:color w:val="F8F8F2"/>
+                <w:sz w:val="21"/>
+                <w:szCs w:val="21"/>
+                <w:lang w:val="en-US" w:eastAsia="ru-RU"/>
+              </w:rPr>
+              <w:t>currentX</w:t>
+            </w:r>
+            <w:proofErr w:type="spellEnd"/>
+            <w:r>
+              <w:rPr>
+                <w:rFonts w:ascii="Consolas" w:hAnsi="Consolas"/>
+                <w:color w:val="F8F8F2"/>
+                <w:sz w:val="21"/>
+                <w:szCs w:val="21"/>
+                <w:lang w:val="en-US" w:eastAsia="ru-RU"/>
+              </w:rPr>
+              <w:t xml:space="preserve"> </w:t>
             </w:r>
             <w:r>
               <w:rPr>
@@ -9905,7 +12189,29 @@
                 <w:szCs w:val="21"/>
                 <w:lang w:val="en-US" w:eastAsia="ru-RU"/>
               </w:rPr>
-              <w:t xml:space="preserve"> parameterMu) </w:t>
+              <w:t xml:space="preserve"> </w:t>
+            </w:r>
+            <w:proofErr w:type="spellStart"/>
+            <w:r>
+              <w:rPr>
+                <w:rFonts w:ascii="Consolas" w:hAnsi="Consolas"/>
+                <w:color w:val="F8F8F2"/>
+                <w:sz w:val="21"/>
+                <w:szCs w:val="21"/>
+                <w:lang w:val="en-US" w:eastAsia="ru-RU"/>
+              </w:rPr>
+              <w:t>parameterMu</w:t>
+            </w:r>
+            <w:proofErr w:type="spellEnd"/>
+            <w:r>
+              <w:rPr>
+                <w:rFonts w:ascii="Consolas" w:hAnsi="Consolas"/>
+                <w:color w:val="F8F8F2"/>
+                <w:sz w:val="21"/>
+                <w:szCs w:val="21"/>
+                <w:lang w:val="en-US" w:eastAsia="ru-RU"/>
+              </w:rPr>
+              <w:t xml:space="preserve">) </w:t>
             </w:r>
             <w:r>
               <w:rPr>
@@ -9925,7 +12231,29 @@
                 <w:szCs w:val="21"/>
                 <w:lang w:val="en-US" w:eastAsia="ru-RU"/>
               </w:rPr>
-              <w:t xml:space="preserve"> (currentX </w:t>
+              <w:t xml:space="preserve"> (</w:t>
+            </w:r>
+            <w:proofErr w:type="spellStart"/>
+            <w:r>
+              <w:rPr>
+                <w:rFonts w:ascii="Consolas" w:hAnsi="Consolas"/>
+                <w:color w:val="F8F8F2"/>
+                <w:sz w:val="21"/>
+                <w:szCs w:val="21"/>
+                <w:lang w:val="en-US" w:eastAsia="ru-RU"/>
+              </w:rPr>
+              <w:t>currentX</w:t>
+            </w:r>
+            <w:proofErr w:type="spellEnd"/>
+            <w:r>
+              <w:rPr>
+                <w:rFonts w:ascii="Consolas" w:hAnsi="Consolas"/>
+                <w:color w:val="F8F8F2"/>
+                <w:sz w:val="21"/>
+                <w:szCs w:val="21"/>
+                <w:lang w:val="en-US" w:eastAsia="ru-RU"/>
+              </w:rPr>
+              <w:t xml:space="preserve"> </w:t>
             </w:r>
             <w:r>
               <w:rPr>
@@ -9945,7 +12273,29 @@
                 <w:szCs w:val="21"/>
                 <w:lang w:val="en-US" w:eastAsia="ru-RU"/>
               </w:rPr>
-              <w:t xml:space="preserve"> parameterMu)) </w:t>
+              <w:t xml:space="preserve"> </w:t>
+            </w:r>
+            <w:proofErr w:type="spellStart"/>
+            <w:r>
+              <w:rPr>
+                <w:rFonts w:ascii="Consolas" w:hAnsi="Consolas"/>
+                <w:color w:val="F8F8F2"/>
+                <w:sz w:val="21"/>
+                <w:szCs w:val="21"/>
+                <w:lang w:val="en-US" w:eastAsia="ru-RU"/>
+              </w:rPr>
+              <w:t>parameterMu</w:t>
+            </w:r>
+            <w:proofErr w:type="spellEnd"/>
+            <w:r>
+              <w:rPr>
+                <w:rFonts w:ascii="Consolas" w:hAnsi="Consolas"/>
+                <w:color w:val="F8F8F2"/>
+                <w:sz w:val="21"/>
+                <w:szCs w:val="21"/>
+                <w:lang w:val="en-US" w:eastAsia="ru-RU"/>
+              </w:rPr>
+              <w:t xml:space="preserve">)) </w:t>
             </w:r>
             <w:r>
               <w:rPr>
@@ -10005,7 +12355,29 @@
                 <w:szCs w:val="21"/>
                 <w:lang w:val="en-US" w:eastAsia="ru-RU"/>
               </w:rPr>
-              <w:t xml:space="preserve"> parameterSigma </w:t>
+              <w:t xml:space="preserve"> </w:t>
+            </w:r>
+            <w:proofErr w:type="spellStart"/>
+            <w:r>
+              <w:rPr>
+                <w:rFonts w:ascii="Consolas" w:hAnsi="Consolas"/>
+                <w:color w:val="F8F8F2"/>
+                <w:sz w:val="21"/>
+                <w:szCs w:val="21"/>
+                <w:lang w:val="en-US" w:eastAsia="ru-RU"/>
+              </w:rPr>
+              <w:t>parameterSigma</w:t>
+            </w:r>
+            <w:proofErr w:type="spellEnd"/>
+            <w:r>
+              <w:rPr>
+                <w:rFonts w:ascii="Consolas" w:hAnsi="Consolas"/>
+                <w:color w:val="F8F8F2"/>
+                <w:sz w:val="21"/>
+                <w:szCs w:val="21"/>
+                <w:lang w:val="en-US" w:eastAsia="ru-RU"/>
+              </w:rPr>
+              <w:t xml:space="preserve"> </w:t>
             </w:r>
             <w:r>
               <w:rPr>
@@ -10025,7 +12397,29 @@
                 <w:szCs w:val="21"/>
                 <w:lang w:val="en-US" w:eastAsia="ru-RU"/>
               </w:rPr>
-              <w:t xml:space="preserve"> parameterSigma)))</w:t>
+              <w:t xml:space="preserve"> </w:t>
+            </w:r>
+            <w:proofErr w:type="spellStart"/>
+            <w:r>
+              <w:rPr>
+                <w:rFonts w:ascii="Consolas" w:hAnsi="Consolas"/>
+                <w:color w:val="F8F8F2"/>
+                <w:sz w:val="21"/>
+                <w:szCs w:val="21"/>
+                <w:lang w:val="en-US" w:eastAsia="ru-RU"/>
+              </w:rPr>
+              <w:t>parameterSigma</w:t>
+            </w:r>
+            <w:proofErr w:type="spellEnd"/>
+            <w:r>
+              <w:rPr>
+                <w:rFonts w:ascii="Consolas" w:hAnsi="Consolas"/>
+                <w:color w:val="F8F8F2"/>
+                <w:sz w:val="21"/>
+                <w:szCs w:val="21"/>
+                <w:lang w:val="en-US" w:eastAsia="ru-RU"/>
+              </w:rPr>
+              <w:t>)))</w:t>
             </w:r>
           </w:p>
           <w:p>
@@ -10063,7 +12457,19 @@
                 <w:szCs w:val="21"/>
                 <w:lang w:val="en-US" w:eastAsia="ru-RU"/>
               </w:rPr>
-              <w:t>        densitySeries.</w:t>
+              <w:t xml:space="preserve">        </w:t>
+            </w:r>
+            <w:proofErr w:type="spellStart"/>
+            <w:proofErr w:type="gramStart"/>
+            <w:r>
+              <w:rPr>
+                <w:rFonts w:ascii="Consolas" w:hAnsi="Consolas"/>
+                <w:color w:val="F8F8F2"/>
+                <w:sz w:val="21"/>
+                <w:szCs w:val="21"/>
+                <w:lang w:val="en-US" w:eastAsia="ru-RU"/>
+              </w:rPr>
+              <w:t>densitySeries.</w:t>
             </w:r>
             <w:r>
               <w:rPr>
@@ -10075,15 +12481,61 @@
               </w:rPr>
               <w:t>add</w:t>
             </w:r>
-            <w:r>
-              <w:rPr>
-                <w:rFonts w:ascii="Consolas" w:hAnsi="Consolas"/>
-                <w:color w:val="F8F8F2"/>
-                <w:sz w:val="21"/>
-                <w:szCs w:val="21"/>
-                <w:lang w:val="en-US" w:eastAsia="ru-RU"/>
-              </w:rPr>
-              <w:t>(currentX, curDensity)</w:t>
+            <w:proofErr w:type="spellEnd"/>
+            <w:r>
+              <w:rPr>
+                <w:rFonts w:ascii="Consolas" w:hAnsi="Consolas"/>
+                <w:color w:val="F8F8F2"/>
+                <w:sz w:val="21"/>
+                <w:szCs w:val="21"/>
+                <w:lang w:val="en-US" w:eastAsia="ru-RU"/>
+              </w:rPr>
+              <w:t>(</w:t>
+            </w:r>
+            <w:proofErr w:type="spellStart"/>
+            <w:proofErr w:type="gramEnd"/>
+            <w:r>
+              <w:rPr>
+                <w:rFonts w:ascii="Consolas" w:hAnsi="Consolas"/>
+                <w:color w:val="F8F8F2"/>
+                <w:sz w:val="21"/>
+                <w:szCs w:val="21"/>
+                <w:lang w:val="en-US" w:eastAsia="ru-RU"/>
+              </w:rPr>
+              <w:t>currentX</w:t>
+            </w:r>
+            <w:proofErr w:type="spellEnd"/>
+            <w:r>
+              <w:rPr>
+                <w:rFonts w:ascii="Consolas" w:hAnsi="Consolas"/>
+                <w:color w:val="F8F8F2"/>
+                <w:sz w:val="21"/>
+                <w:szCs w:val="21"/>
+                <w:lang w:val="en-US" w:eastAsia="ru-RU"/>
+              </w:rPr>
+              <w:t xml:space="preserve">, </w:t>
+            </w:r>
+            <w:proofErr w:type="spellStart"/>
+            <w:r>
+              <w:rPr>
+                <w:rFonts w:ascii="Consolas" w:hAnsi="Consolas"/>
+                <w:color w:val="F8F8F2"/>
+                <w:sz w:val="21"/>
+                <w:szCs w:val="21"/>
+                <w:lang w:val="en-US" w:eastAsia="ru-RU"/>
+              </w:rPr>
+              <w:t>curDensity</w:t>
+            </w:r>
+            <w:proofErr w:type="spellEnd"/>
+            <w:r>
+              <w:rPr>
+                <w:rFonts w:ascii="Consolas" w:hAnsi="Consolas"/>
+                <w:color w:val="F8F8F2"/>
+                <w:sz w:val="21"/>
+                <w:szCs w:val="21"/>
+                <w:lang w:val="en-US" w:eastAsia="ru-RU"/>
+              </w:rPr>
+              <w:t>)</w:t>
             </w:r>
           </w:p>
           <w:p>
@@ -10121,7 +12573,29 @@
                 <w:szCs w:val="21"/>
                 <w:lang w:val="en-US" w:eastAsia="ru-RU"/>
               </w:rPr>
-              <w:t xml:space="preserve">        currentX </w:t>
+              <w:t xml:space="preserve">        </w:t>
+            </w:r>
+            <w:proofErr w:type="spellStart"/>
+            <w:r>
+              <w:rPr>
+                <w:rFonts w:ascii="Consolas" w:hAnsi="Consolas"/>
+                <w:color w:val="F8F8F2"/>
+                <w:sz w:val="21"/>
+                <w:szCs w:val="21"/>
+                <w:lang w:val="en-US" w:eastAsia="ru-RU"/>
+              </w:rPr>
+              <w:t>currentX</w:t>
+            </w:r>
+            <w:proofErr w:type="spellEnd"/>
+            <w:r>
+              <w:rPr>
+                <w:rFonts w:ascii="Consolas" w:hAnsi="Consolas"/>
+                <w:color w:val="F8F8F2"/>
+                <w:sz w:val="21"/>
+                <w:szCs w:val="21"/>
+                <w:lang w:val="en-US" w:eastAsia="ru-RU"/>
+              </w:rPr>
+              <w:t xml:space="preserve"> </w:t>
             </w:r>
             <w:r>
               <w:rPr>
@@ -10205,6 +12679,8 @@
               </w:rPr>
               <w:t xml:space="preserve">    </w:t>
             </w:r>
+            <w:proofErr w:type="spellStart"/>
+            <w:proofErr w:type="gramStart"/>
             <w:r>
               <w:rPr>
                 <w:rFonts w:ascii="Consolas" w:hAnsi="Consolas"/>
@@ -10215,6 +12691,7 @@
               </w:rPr>
               <w:t>createWindowWithPlot</w:t>
             </w:r>
+            <w:proofErr w:type="spellEnd"/>
             <w:r>
               <w:rPr>
                 <w:rFonts w:ascii="Consolas" w:hAnsi="Consolas"/>
@@ -10225,6 +12702,7 @@
               </w:rPr>
               <w:t>(</w:t>
             </w:r>
+            <w:proofErr w:type="gramEnd"/>
           </w:p>
           <w:p>
             <w:pPr>
@@ -10249,6 +12727,8 @@
               </w:rPr>
               <w:t xml:space="preserve">        </w:t>
             </w:r>
+            <w:proofErr w:type="spellStart"/>
+            <w:proofErr w:type="gramStart"/>
             <w:r>
               <w:rPr>
                 <w:rFonts w:ascii="Consolas" w:hAnsi="Consolas"/>
@@ -10259,6 +12739,7 @@
               </w:rPr>
               <w:t>ChartPanel</w:t>
             </w:r>
+            <w:proofErr w:type="spellEnd"/>
             <w:r>
               <w:rPr>
                 <w:rFonts w:ascii="Consolas" w:hAnsi="Consolas"/>
@@ -10269,6 +12750,7 @@
               </w:rPr>
               <w:t>(</w:t>
             </w:r>
+            <w:proofErr w:type="gramEnd"/>
           </w:p>
           <w:p>
             <w:pPr>
@@ -10291,7 +12773,18 @@
                 <w:szCs w:val="21"/>
                 <w:lang w:val="en-US" w:eastAsia="ru-RU"/>
               </w:rPr>
-              <w:t>        ChartFactory.</w:t>
+              <w:t xml:space="preserve">        </w:t>
+            </w:r>
+            <w:proofErr w:type="spellStart"/>
+            <w:r>
+              <w:rPr>
+                <w:rFonts w:ascii="Consolas" w:hAnsi="Consolas"/>
+                <w:color w:val="F8F8F2"/>
+                <w:sz w:val="21"/>
+                <w:szCs w:val="21"/>
+                <w:lang w:val="en-US" w:eastAsia="ru-RU"/>
+              </w:rPr>
+              <w:t>ChartFactory.</w:t>
             </w:r>
             <w:r>
               <w:rPr>
@@ -10303,6 +12796,7 @@
               </w:rPr>
               <w:t>createXYLineChart</w:t>
             </w:r>
+            <w:proofErr w:type="spellEnd"/>
             <w:r>
               <w:rPr>
                 <w:rFonts w:ascii="Consolas" w:hAnsi="Consolas"/>
@@ -10510,6 +13004,7 @@
               <w:lastRenderedPageBreak/>
               <w:t xml:space="preserve">            </w:t>
             </w:r>
+            <w:proofErr w:type="spellStart"/>
             <w:r>
               <w:rPr>
                 <w:rFonts w:ascii="Consolas" w:hAnsi="Consolas"/>
@@ -10520,15 +13015,38 @@
               </w:rPr>
               <w:t>XYSeriesCollection</w:t>
             </w:r>
-            <w:r>
-              <w:rPr>
-                <w:rFonts w:ascii="Consolas" w:hAnsi="Consolas"/>
-                <w:color w:val="F8F8F2"/>
-                <w:sz w:val="21"/>
-                <w:szCs w:val="21"/>
-                <w:lang w:val="en-US" w:eastAsia="ru-RU"/>
-              </w:rPr>
-              <w:t>(distributionSeries),</w:t>
+            <w:proofErr w:type="spellEnd"/>
+            <w:r>
+              <w:rPr>
+                <w:rFonts w:ascii="Consolas" w:hAnsi="Consolas"/>
+                <w:color w:val="F8F8F2"/>
+                <w:sz w:val="21"/>
+                <w:szCs w:val="21"/>
+                <w:lang w:val="en-US" w:eastAsia="ru-RU"/>
+              </w:rPr>
+              <w:t>(</w:t>
+            </w:r>
+            <w:proofErr w:type="spellStart"/>
+            <w:r>
+              <w:rPr>
+                <w:rFonts w:ascii="Consolas" w:hAnsi="Consolas"/>
+                <w:color w:val="F8F8F2"/>
+                <w:sz w:val="21"/>
+                <w:szCs w:val="21"/>
+                <w:lang w:val="en-US" w:eastAsia="ru-RU"/>
+              </w:rPr>
+              <w:t>distributionSeries</w:t>
+            </w:r>
+            <w:proofErr w:type="spellEnd"/>
+            <w:r>
+              <w:rPr>
+                <w:rFonts w:ascii="Consolas" w:hAnsi="Consolas"/>
+                <w:color w:val="F8F8F2"/>
+                <w:sz w:val="21"/>
+                <w:szCs w:val="21"/>
+                <w:lang w:val="en-US" w:eastAsia="ru-RU"/>
+              </w:rPr>
+              <w:t>),</w:t>
             </w:r>
           </w:p>
           <w:p>
@@ -10552,7 +13070,29 @@
                 <w:szCs w:val="21"/>
                 <w:lang w:val="en-US" w:eastAsia="ru-RU"/>
               </w:rPr>
-              <w:t xml:space="preserve">            PlotOrientation.VERTICAL, </w:t>
+              <w:t xml:space="preserve">            </w:t>
+            </w:r>
+            <w:proofErr w:type="spellStart"/>
+            <w:r>
+              <w:rPr>
+                <w:rFonts w:ascii="Consolas" w:hAnsi="Consolas"/>
+                <w:color w:val="F8F8F2"/>
+                <w:sz w:val="21"/>
+                <w:szCs w:val="21"/>
+                <w:lang w:val="en-US" w:eastAsia="ru-RU"/>
+              </w:rPr>
+              <w:t>PlotOrientation.VERTICAL</w:t>
+            </w:r>
+            <w:proofErr w:type="spellEnd"/>
+            <w:r>
+              <w:rPr>
+                <w:rFonts w:ascii="Consolas" w:hAnsi="Consolas"/>
+                <w:color w:val="F8F8F2"/>
+                <w:sz w:val="21"/>
+                <w:szCs w:val="21"/>
+                <w:lang w:val="en-US" w:eastAsia="ru-RU"/>
+              </w:rPr>
+              <w:t xml:space="preserve">, </w:t>
             </w:r>
             <w:r>
               <w:rPr>
@@ -10764,6 +13304,8 @@
               </w:rPr>
               <w:t xml:space="preserve">    </w:t>
             </w:r>
+            <w:proofErr w:type="spellStart"/>
+            <w:proofErr w:type="gramStart"/>
             <w:r>
               <w:rPr>
                 <w:rFonts w:ascii="Consolas" w:hAnsi="Consolas"/>
@@ -10774,6 +13316,7 @@
               </w:rPr>
               <w:t>createWindowWithPlot</w:t>
             </w:r>
+            <w:proofErr w:type="spellEnd"/>
             <w:r>
               <w:rPr>
                 <w:rFonts w:ascii="Consolas" w:hAnsi="Consolas"/>
@@ -10784,6 +13327,7 @@
               </w:rPr>
               <w:t>(</w:t>
             </w:r>
+            <w:proofErr w:type="gramEnd"/>
           </w:p>
           <w:p>
             <w:pPr>
@@ -10808,6 +13352,8 @@
               </w:rPr>
               <w:t xml:space="preserve">        </w:t>
             </w:r>
+            <w:proofErr w:type="spellStart"/>
+            <w:proofErr w:type="gramStart"/>
             <w:r>
               <w:rPr>
                 <w:rFonts w:ascii="Consolas" w:hAnsi="Consolas"/>
@@ -10818,6 +13364,7 @@
               </w:rPr>
               <w:t>ChartPanel</w:t>
             </w:r>
+            <w:proofErr w:type="spellEnd"/>
             <w:r>
               <w:rPr>
                 <w:rFonts w:ascii="Consolas" w:hAnsi="Consolas"/>
@@ -10828,6 +13375,7 @@
               </w:rPr>
               <w:t>(</w:t>
             </w:r>
+            <w:proofErr w:type="gramEnd"/>
           </w:p>
           <w:p>
             <w:pPr>
@@ -10850,7 +13398,18 @@
                 <w:szCs w:val="21"/>
                 <w:lang w:val="en-US" w:eastAsia="ru-RU"/>
               </w:rPr>
-              <w:t>        ChartFactory.</w:t>
+              <w:t xml:space="preserve">        </w:t>
+            </w:r>
+            <w:proofErr w:type="spellStart"/>
+            <w:r>
+              <w:rPr>
+                <w:rFonts w:ascii="Consolas" w:hAnsi="Consolas"/>
+                <w:color w:val="F8F8F2"/>
+                <w:sz w:val="21"/>
+                <w:szCs w:val="21"/>
+                <w:lang w:val="en-US" w:eastAsia="ru-RU"/>
+              </w:rPr>
+              <w:t>ChartFactory.</w:t>
             </w:r>
             <w:r>
               <w:rPr>
@@ -10862,6 +13421,7 @@
               </w:rPr>
               <w:t>createXYLineChart</w:t>
             </w:r>
+            <w:proofErr w:type="spellEnd"/>
             <w:r>
               <w:rPr>
                 <w:rFonts w:ascii="Consolas" w:hAnsi="Consolas"/>
@@ -11028,6 +13588,7 @@
               </w:rPr>
               <w:t xml:space="preserve">            </w:t>
             </w:r>
+            <w:proofErr w:type="spellStart"/>
             <w:r>
               <w:rPr>
                 <w:rFonts w:ascii="Consolas" w:hAnsi="Consolas"/>
@@ -11038,15 +13599,38 @@
               </w:rPr>
               <w:t>XYSeriesCollection</w:t>
             </w:r>
-            <w:r>
-              <w:rPr>
-                <w:rFonts w:ascii="Consolas" w:hAnsi="Consolas"/>
-                <w:color w:val="F8F8F2"/>
-                <w:sz w:val="21"/>
-                <w:szCs w:val="21"/>
-                <w:lang w:val="en-US" w:eastAsia="ru-RU"/>
-              </w:rPr>
-              <w:t>(densitySeries),</w:t>
+            <w:proofErr w:type="spellEnd"/>
+            <w:r>
+              <w:rPr>
+                <w:rFonts w:ascii="Consolas" w:hAnsi="Consolas"/>
+                <w:color w:val="F8F8F2"/>
+                <w:sz w:val="21"/>
+                <w:szCs w:val="21"/>
+                <w:lang w:val="en-US" w:eastAsia="ru-RU"/>
+              </w:rPr>
+              <w:t>(</w:t>
+            </w:r>
+            <w:proofErr w:type="spellStart"/>
+            <w:r>
+              <w:rPr>
+                <w:rFonts w:ascii="Consolas" w:hAnsi="Consolas"/>
+                <w:color w:val="F8F8F2"/>
+                <w:sz w:val="21"/>
+                <w:szCs w:val="21"/>
+                <w:lang w:val="en-US" w:eastAsia="ru-RU"/>
+              </w:rPr>
+              <w:t>densitySeries</w:t>
+            </w:r>
+            <w:proofErr w:type="spellEnd"/>
+            <w:r>
+              <w:rPr>
+                <w:rFonts w:ascii="Consolas" w:hAnsi="Consolas"/>
+                <w:color w:val="F8F8F2"/>
+                <w:sz w:val="21"/>
+                <w:szCs w:val="21"/>
+                <w:lang w:val="en-US" w:eastAsia="ru-RU"/>
+              </w:rPr>
+              <w:t>),</w:t>
             </w:r>
           </w:p>
           <w:p>
@@ -11070,7 +13654,29 @@
                 <w:szCs w:val="21"/>
                 <w:lang w:val="en-US" w:eastAsia="ru-RU"/>
               </w:rPr>
-              <w:t xml:space="preserve">            PlotOrientation.VERTICAL, </w:t>
+              <w:t xml:space="preserve">            </w:t>
+            </w:r>
+            <w:proofErr w:type="spellStart"/>
+            <w:r>
+              <w:rPr>
+                <w:rFonts w:ascii="Consolas" w:hAnsi="Consolas"/>
+                <w:color w:val="F8F8F2"/>
+                <w:sz w:val="21"/>
+                <w:szCs w:val="21"/>
+                <w:lang w:val="en-US" w:eastAsia="ru-RU"/>
+              </w:rPr>
+              <w:t>PlotOrientation.VERTICAL</w:t>
+            </w:r>
+            <w:proofErr w:type="spellEnd"/>
+            <w:r>
+              <w:rPr>
+                <w:rFonts w:ascii="Consolas" w:hAnsi="Consolas"/>
+                <w:color w:val="F8F8F2"/>
+                <w:sz w:val="21"/>
+                <w:szCs w:val="21"/>
+                <w:lang w:val="en-US" w:eastAsia="ru-RU"/>
+              </w:rPr>
+              <w:t xml:space="preserve">, </w:t>
             </w:r>
             <w:r>
               <w:rPr>

</xml_diff>

<commit_message>
ADD: version to send
</commit_message>
<xml_diff>
--- a/lab2/report/report.docx
+++ b/lab2/report/report.docx
@@ -1095,7 +1095,30 @@
         <w:pStyle w:val="22"/>
       </w:pPr>
       <w:r>
-        <w:t>Написать программу, которая позволяет определить время пребывания случайной системы в каждом из состояний. Количество состояний не более десяти.</w:t>
+        <w:t>Написать программу, которая позволяет определить время пребывания случайной системы в каждом из состояний</w:t>
+      </w:r>
+      <w:r>
+        <w:t xml:space="preserve"> (</w:t>
+      </w:r>
+      <w:r>
+        <w:t xml:space="preserve">при </w:t>
+      </w:r>
+      <m:oMath>
+        <m:r>
+          <w:rPr>
+            <w:rFonts w:ascii="Cambria Math" w:hAnsi="Cambria Math"/>
+          </w:rPr>
+          <m:t>t→∞</m:t>
+        </m:r>
+      </m:oMath>
+      <w:r>
+        <w:rPr>
+          <w:rFonts w:eastAsiaTheme="minorEastAsia"/>
+        </w:rPr>
+        <w:t>)</w:t>
+      </w:r>
+      <w:r>
+        <w:t>. Количество состояний не более десяти.</w:t>
       </w:r>
       <w:r>
         <w:t xml:space="preserve"> Для каждого состояния также рассчитать предельную вероятность.</w:t>
@@ -1949,7 +1972,13 @@
         <w:pStyle w:val="22"/>
       </w:pPr>
       <w:r>
-        <w:t>Для определения предельных вероятностей в построенной системе уравнений Колмогорова производные приравниваются нулю, и одно из уравнений заменить на уравнение нормировки для установившегося режима работы системы:</w:t>
+        <w:t xml:space="preserve">Для определения предельных вероятностей в построенной системе уравнений Колмогорова производные приравниваются нулю и одно из уравнений </w:t>
+      </w:r>
+      <w:r>
+        <w:t xml:space="preserve">заменяется </w:t>
+      </w:r>
+      <w:r>
+        <w:t>на уравнение нормировки для установившегося режима работы системы:</w:t>
       </w:r>
     </w:p>
     <w:p>
@@ -2076,7 +2105,7 @@
         <w:rPr>
           <w:rFonts w:eastAsiaTheme="minorEastAsia"/>
         </w:rPr>
-        <w:t xml:space="preserve">Точка стабилизации будет определена в случае, когда будет выполнено условие того, что приращение вероятности после шага, как и разница между предельной вероятностью. состояния и вычисленной вероятностью, достаточно мала: </w:t>
+        <w:t xml:space="preserve">Точка стабилизации будет определена в случае, когда будет выполнено условие того, что приращение вероятности после шага, как и разница между предельной вероятностью состояния и вычисленной вероятностью, достаточно мала: </w:t>
       </w:r>
       <m:oMath>
         <m:d>
@@ -2435,7 +2464,13 @@
               <w:rPr>
                 <w:rFonts w:ascii="Cambria Math" w:eastAsiaTheme="minorEastAsia" w:hAnsi="Cambria Math"/>
               </w:rPr>
-              <m:t>-3</m:t>
+              <m:t>-</m:t>
+            </m:r>
+            <m:r>
+              <w:rPr>
+                <w:rFonts w:ascii="Cambria Math" w:eastAsiaTheme="minorEastAsia" w:hAnsi="Cambria Math"/>
+              </w:rPr>
+              <m:t>2</m:t>
             </m:r>
           </m:sup>
         </m:sSup>
@@ -3000,17 +3035,7 @@
           <w:sz w:val="24"/>
           <w:szCs w:val="24"/>
         </w:rPr>
-        <w:t xml:space="preserve">, </w:t>
-      </w:r>
-      <w:r>
-        <w:rPr>
-          <w:i w:val="0"/>
-          <w:iCs w:val="0"/>
-          <w:color w:val="auto"/>
-          <w:sz w:val="24"/>
-          <w:szCs w:val="24"/>
-        </w:rPr>
-        <w:t>Пример работы приложения для системы, включающей 4 состояния</w:t>
+        <w:t>, Пример работы приложения для системы, включающей 4 состояния</w:t>
       </w:r>
     </w:p>
     <w:p>
@@ -3143,47 +3168,7 @@
           <w:sz w:val="24"/>
           <w:szCs w:val="24"/>
         </w:rPr>
-        <w:t xml:space="preserve">, </w:t>
-      </w:r>
-      <w:r>
-        <w:rPr>
-          <w:i w:val="0"/>
-          <w:iCs w:val="0"/>
-          <w:color w:val="auto"/>
-          <w:sz w:val="24"/>
-          <w:szCs w:val="24"/>
-        </w:rPr>
-        <w:t xml:space="preserve">Пример работы приложения для системы, включающей </w:t>
-      </w:r>
-      <w:r>
-        <w:rPr>
-          <w:i w:val="0"/>
-          <w:iCs w:val="0"/>
-          <w:color w:val="auto"/>
-          <w:sz w:val="24"/>
-          <w:szCs w:val="24"/>
-        </w:rPr>
-        <w:t>6</w:t>
-      </w:r>
-      <w:r>
-        <w:rPr>
-          <w:i w:val="0"/>
-          <w:iCs w:val="0"/>
-          <w:color w:val="auto"/>
-          <w:sz w:val="24"/>
-          <w:szCs w:val="24"/>
-        </w:rPr>
-        <w:t xml:space="preserve"> состояни</w:t>
-      </w:r>
-      <w:r>
-        <w:rPr>
-          <w:i w:val="0"/>
-          <w:iCs w:val="0"/>
-          <w:color w:val="auto"/>
-          <w:sz w:val="24"/>
-          <w:szCs w:val="24"/>
-        </w:rPr>
-        <w:t>й</w:t>
+        <w:t>, Пример работы приложения для системы, включающей 6 состояний</w:t>
       </w:r>
     </w:p>
     <w:p>
@@ -3303,7 +3288,6 @@
                 <w:lang w:val="en-US" w:eastAsia="ru-RU"/>
               </w:rPr>
             </w:pPr>
-            <w:proofErr w:type="spellStart"/>
             <w:r>
               <w:rPr>
                 <w:rFonts w:ascii="Courier New" w:hAnsi="Courier New" w:cs="Courier New"/>
@@ -3313,7 +3297,6 @@
               </w:rPr>
               <w:t>QVector</w:t>
             </w:r>
-            <w:proofErr w:type="spellEnd"/>
             <w:r>
               <w:rPr>
                 <w:rFonts w:ascii="Courier New" w:hAnsi="Courier New" w:cs="Courier New"/>
@@ -3322,7 +3305,6 @@
               </w:rPr>
               <w:t>&lt;</w:t>
             </w:r>
-            <w:proofErr w:type="spellStart"/>
             <w:r>
               <w:rPr>
                 <w:rFonts w:ascii="Courier New" w:hAnsi="Courier New" w:cs="Courier New"/>
@@ -3332,7 +3314,6 @@
               </w:rPr>
               <w:t>QVector</w:t>
             </w:r>
-            <w:proofErr w:type="spellEnd"/>
             <w:r>
               <w:rPr>
                 <w:rFonts w:ascii="Courier New" w:hAnsi="Courier New" w:cs="Courier New"/>
@@ -3367,7 +3348,6 @@
               </w:rPr>
               <w:t xml:space="preserve"> </w:t>
             </w:r>
-            <w:proofErr w:type="spellStart"/>
             <w:proofErr w:type="gramStart"/>
             <w:r>
               <w:rPr>
@@ -3379,7 +3359,6 @@
               </w:rPr>
               <w:t>buildSystemOfKolmogorovEquations</w:t>
             </w:r>
-            <w:proofErr w:type="spellEnd"/>
             <w:r>
               <w:rPr>
                 <w:rFonts w:ascii="Courier New" w:hAnsi="Courier New" w:cs="Courier New"/>
@@ -3445,7 +3424,6 @@
               </w:rPr>
               <w:t xml:space="preserve"> </w:t>
             </w:r>
-            <w:proofErr w:type="spellStart"/>
             <w:r>
               <w:rPr>
                 <w:rFonts w:ascii="Courier New" w:hAnsi="Courier New" w:cs="Courier New"/>
@@ -3455,7 +3433,6 @@
               </w:rPr>
               <w:t>QVector</w:t>
             </w:r>
-            <w:proofErr w:type="spellEnd"/>
             <w:r>
               <w:rPr>
                 <w:rFonts w:ascii="Courier New" w:hAnsi="Courier New" w:cs="Courier New"/>
@@ -3464,7 +3441,6 @@
               </w:rPr>
               <w:t>&lt;</w:t>
             </w:r>
-            <w:proofErr w:type="spellStart"/>
             <w:r>
               <w:rPr>
                 <w:rFonts w:ascii="Courier New" w:hAnsi="Courier New" w:cs="Courier New"/>
@@ -3474,7 +3450,6 @@
               </w:rPr>
               <w:t>QVector</w:t>
             </w:r>
-            <w:proofErr w:type="spellEnd"/>
             <w:r>
               <w:rPr>
                 <w:rFonts w:ascii="Courier New" w:hAnsi="Courier New" w:cs="Courier New"/>
@@ -3515,25 +3490,7 @@
                 <w:sz w:val="20"/>
                 <w:lang w:val="en-US" w:eastAsia="ru-RU"/>
               </w:rPr>
-              <w:t>&amp;</w:t>
-            </w:r>
-            <w:proofErr w:type="spellStart"/>
-            <w:r>
-              <w:rPr>
-                <w:rFonts w:ascii="Courier New" w:hAnsi="Courier New" w:cs="Courier New"/>
-                <w:sz w:val="20"/>
-                <w:lang w:val="en-US" w:eastAsia="ru-RU"/>
-              </w:rPr>
-              <w:t>intensityMatrix</w:t>
-            </w:r>
-            <w:proofErr w:type="spellEnd"/>
-            <w:r>
-              <w:rPr>
-                <w:rFonts w:ascii="Courier New" w:hAnsi="Courier New" w:cs="Courier New"/>
-                <w:sz w:val="20"/>
-                <w:lang w:val="en-US" w:eastAsia="ru-RU"/>
-              </w:rPr>
-              <w:t>)</w:t>
+              <w:t>&amp;intensityMatrix)</w:t>
             </w:r>
           </w:p>
           <w:p>
@@ -3628,7 +3585,6 @@
               </w:rPr>
               <w:t xml:space="preserve"> </w:t>
             </w:r>
-            <w:proofErr w:type="spellStart"/>
             <w:r>
               <w:rPr>
                 <w:rFonts w:ascii="Courier New" w:hAnsi="Courier New" w:cs="Courier New"/>
@@ -3637,7 +3593,6 @@
               </w:rPr>
               <w:t>numberOfStates</w:t>
             </w:r>
-            <w:proofErr w:type="spellEnd"/>
             <w:r>
               <w:rPr>
                 <w:rFonts w:ascii="Courier New" w:hAnsi="Courier New" w:cs="Courier New"/>
@@ -3664,23 +3619,13 @@
               </w:rPr>
               <w:t xml:space="preserve"> </w:t>
             </w:r>
-            <w:proofErr w:type="spellStart"/>
-            <w:r>
-              <w:rPr>
-                <w:rFonts w:ascii="Courier New" w:hAnsi="Courier New" w:cs="Courier New"/>
-                <w:sz w:val="20"/>
-                <w:lang w:val="en-US" w:eastAsia="ru-RU"/>
-              </w:rPr>
-              <w:t>intensityMatrix.size</w:t>
-            </w:r>
-            <w:proofErr w:type="spellEnd"/>
-            <w:r>
-              <w:rPr>
-                <w:rFonts w:ascii="Courier New" w:hAnsi="Courier New" w:cs="Courier New"/>
-                <w:sz w:val="20"/>
-                <w:lang w:val="en-US" w:eastAsia="ru-RU"/>
-              </w:rPr>
-              <w:t>();</w:t>
+            <w:r>
+              <w:rPr>
+                <w:rFonts w:ascii="Courier New" w:hAnsi="Courier New" w:cs="Courier New"/>
+                <w:sz w:val="20"/>
+                <w:lang w:val="en-US" w:eastAsia="ru-RU"/>
+              </w:rPr>
+              <w:t>intensityMatrix.size();</w:t>
             </w:r>
           </w:p>
           <w:p>
@@ -3749,7 +3694,6 @@
               </w:rPr>
               <w:t xml:space="preserve">    </w:t>
             </w:r>
-            <w:proofErr w:type="spellStart"/>
             <w:r>
               <w:rPr>
                 <w:rFonts w:ascii="Courier New" w:hAnsi="Courier New" w:cs="Courier New"/>
@@ -3759,7 +3703,6 @@
               </w:rPr>
               <w:t>QVector</w:t>
             </w:r>
-            <w:proofErr w:type="spellEnd"/>
             <w:r>
               <w:rPr>
                 <w:rFonts w:ascii="Courier New" w:hAnsi="Courier New" w:cs="Courier New"/>
@@ -3768,7 +3711,6 @@
               </w:rPr>
               <w:t>&lt;</w:t>
             </w:r>
-            <w:proofErr w:type="spellStart"/>
             <w:r>
               <w:rPr>
                 <w:rFonts w:ascii="Courier New" w:hAnsi="Courier New" w:cs="Courier New"/>
@@ -3778,7 +3720,6 @@
               </w:rPr>
               <w:t>QVector</w:t>
             </w:r>
-            <w:proofErr w:type="spellEnd"/>
             <w:r>
               <w:rPr>
                 <w:rFonts w:ascii="Courier New" w:hAnsi="Courier New" w:cs="Courier New"/>
@@ -3822,7 +3763,6 @@
               </w:rPr>
               <w:t>result(</w:t>
             </w:r>
-            <w:proofErr w:type="spellStart"/>
             <w:proofErr w:type="gramEnd"/>
             <w:r>
               <w:rPr>
@@ -3830,27 +3770,17 @@
                 <w:sz w:val="20"/>
                 <w:lang w:val="en-US" w:eastAsia="ru-RU"/>
               </w:rPr>
-              <w:t>numberOfStates</w:t>
-            </w:r>
-            <w:proofErr w:type="spellEnd"/>
-            <w:r>
-              <w:rPr>
-                <w:rFonts w:ascii="Courier New" w:hAnsi="Courier New" w:cs="Courier New"/>
-                <w:sz w:val="20"/>
-                <w:lang w:val="en-US" w:eastAsia="ru-RU"/>
-              </w:rPr>
-              <w:t>,</w:t>
-            </w:r>
-            <w:r>
-              <w:rPr>
-                <w:rFonts w:ascii="Courier New" w:hAnsi="Courier New" w:cs="Courier New"/>
-                <w:color w:val="C0C0C0"/>
-                <w:sz w:val="20"/>
-                <w:lang w:val="en-US" w:eastAsia="ru-RU"/>
-              </w:rPr>
-              <w:t xml:space="preserve"> </w:t>
-            </w:r>
-            <w:proofErr w:type="spellStart"/>
+              <w:t>numberOfStates,</w:t>
+            </w:r>
+            <w:r>
+              <w:rPr>
+                <w:rFonts w:ascii="Courier New" w:hAnsi="Courier New" w:cs="Courier New"/>
+                <w:color w:val="C0C0C0"/>
+                <w:sz w:val="20"/>
+                <w:lang w:val="en-US" w:eastAsia="ru-RU"/>
+              </w:rPr>
+              <w:t xml:space="preserve"> </w:t>
+            </w:r>
             <w:r>
               <w:rPr>
                 <w:rFonts w:ascii="Courier New" w:hAnsi="Courier New" w:cs="Courier New"/>
@@ -3860,7 +3790,6 @@
               </w:rPr>
               <w:t>QVector</w:t>
             </w:r>
-            <w:proofErr w:type="spellEnd"/>
             <w:r>
               <w:rPr>
                 <w:rFonts w:ascii="Courier New" w:hAnsi="Courier New" w:cs="Courier New"/>
@@ -3884,18 +3813,8 @@
                 <w:sz w:val="20"/>
                 <w:lang w:val="en-US" w:eastAsia="ru-RU"/>
               </w:rPr>
-              <w:t>&gt;(</w:t>
-            </w:r>
-            <w:proofErr w:type="spellStart"/>
-            <w:r>
-              <w:rPr>
-                <w:rFonts w:ascii="Courier New" w:hAnsi="Courier New" w:cs="Courier New"/>
-                <w:sz w:val="20"/>
-                <w:lang w:val="en-US" w:eastAsia="ru-RU"/>
-              </w:rPr>
-              <w:t>numberOfStates</w:t>
-            </w:r>
-            <w:proofErr w:type="spellEnd"/>
+              <w:t>&gt;(numberOfStates</w:t>
+            </w:r>
             <w:r>
               <w:rPr>
                 <w:rFonts w:ascii="Courier New" w:hAnsi="Courier New" w:cs="Courier New"/>
@@ -4022,7 +3941,6 @@
               </w:rPr>
               <w:t xml:space="preserve"> </w:t>
             </w:r>
-            <w:proofErr w:type="spellStart"/>
             <w:r>
               <w:rPr>
                 <w:rFonts w:ascii="Courier New" w:hAnsi="Courier New" w:cs="Courier New"/>
@@ -4031,7 +3949,6 @@
               </w:rPr>
               <w:t>curState</w:t>
             </w:r>
-            <w:proofErr w:type="spellEnd"/>
             <w:r>
               <w:rPr>
                 <w:rFonts w:ascii="Courier New" w:hAnsi="Courier New" w:cs="Courier New"/>
@@ -4084,7 +4001,6 @@
               </w:rPr>
               <w:t xml:space="preserve"> </w:t>
             </w:r>
-            <w:proofErr w:type="spellStart"/>
             <w:r>
               <w:rPr>
                 <w:rFonts w:ascii="Courier New" w:hAnsi="Courier New" w:cs="Courier New"/>
@@ -4093,7 +4009,6 @@
               </w:rPr>
               <w:t>curState</w:t>
             </w:r>
-            <w:proofErr w:type="spellEnd"/>
             <w:r>
               <w:rPr>
                 <w:rFonts w:ascii="Courier New" w:hAnsi="Courier New" w:cs="Courier New"/>
@@ -4121,7 +4036,6 @@
               </w:rPr>
               <w:t xml:space="preserve"> </w:t>
             </w:r>
-            <w:proofErr w:type="spellStart"/>
             <w:r>
               <w:rPr>
                 <w:rFonts w:ascii="Courier New" w:hAnsi="Courier New" w:cs="Courier New"/>
@@ -4130,7 +4044,6 @@
               </w:rPr>
               <w:t>numberOfStates</w:t>
             </w:r>
-            <w:proofErr w:type="spellEnd"/>
             <w:r>
               <w:rPr>
                 <w:rFonts w:ascii="Courier New" w:hAnsi="Courier New" w:cs="Courier New"/>
@@ -4184,7 +4097,6 @@
               </w:rPr>
               <w:t xml:space="preserve"> </w:t>
             </w:r>
-            <w:proofErr w:type="spellStart"/>
             <w:r>
               <w:rPr>
                 <w:rFonts w:ascii="Courier New" w:hAnsi="Courier New" w:cs="Courier New"/>
@@ -4193,7 +4105,6 @@
               </w:rPr>
               <w:t>curState</w:t>
             </w:r>
-            <w:proofErr w:type="spellEnd"/>
             <w:r>
               <w:rPr>
                 <w:rFonts w:ascii="Courier New" w:hAnsi="Courier New" w:cs="Courier New"/>
@@ -4434,23 +4345,13 @@
               </w:rPr>
               <w:t xml:space="preserve"> </w:t>
             </w:r>
-            <w:proofErr w:type="spellStart"/>
-            <w:r>
-              <w:rPr>
-                <w:rFonts w:ascii="Courier New" w:hAnsi="Courier New" w:cs="Courier New"/>
-                <w:sz w:val="20"/>
-                <w:lang w:val="en-US" w:eastAsia="ru-RU"/>
-              </w:rPr>
-              <w:t>numberOfStates</w:t>
-            </w:r>
-            <w:proofErr w:type="spellEnd"/>
-            <w:r>
-              <w:rPr>
-                <w:rFonts w:ascii="Courier New" w:hAnsi="Courier New" w:cs="Courier New"/>
-                <w:sz w:val="20"/>
-                <w:lang w:val="en-US" w:eastAsia="ru-RU"/>
-              </w:rPr>
-              <w:t>;</w:t>
+            <w:r>
+              <w:rPr>
+                <w:rFonts w:ascii="Courier New" w:hAnsi="Courier New" w:cs="Courier New"/>
+                <w:sz w:val="20"/>
+                <w:lang w:val="en-US" w:eastAsia="ru-RU"/>
+              </w:rPr>
+              <w:t>numberOfStates;</w:t>
             </w:r>
             <w:r>
               <w:rPr>
@@ -4560,7 +4461,6 @@
               </w:rPr>
               <w:t>[</w:t>
             </w:r>
-            <w:proofErr w:type="spellStart"/>
             <w:r>
               <w:rPr>
                 <w:rFonts w:ascii="Courier New" w:hAnsi="Courier New" w:cs="Courier New"/>
@@ -4569,7 +4469,6 @@
               </w:rPr>
               <w:t>curState</w:t>
             </w:r>
-            <w:proofErr w:type="spellEnd"/>
             <w:r>
               <w:rPr>
                 <w:rFonts w:ascii="Courier New" w:hAnsi="Courier New" w:cs="Courier New"/>
@@ -4579,7 +4478,6 @@
               </w:rPr>
               <w:t>][</w:t>
             </w:r>
-            <w:proofErr w:type="spellStart"/>
             <w:r>
               <w:rPr>
                 <w:rFonts w:ascii="Courier New" w:hAnsi="Courier New" w:cs="Courier New"/>
@@ -4588,7 +4486,6 @@
               </w:rPr>
               <w:t>curState</w:t>
             </w:r>
-            <w:proofErr w:type="spellEnd"/>
             <w:r>
               <w:rPr>
                 <w:rFonts w:ascii="Courier New" w:hAnsi="Courier New" w:cs="Courier New"/>
@@ -4625,7 +4522,6 @@
               </w:rPr>
               <w:t xml:space="preserve"> </w:t>
             </w:r>
-            <w:proofErr w:type="spellStart"/>
             <w:r>
               <w:rPr>
                 <w:rFonts w:ascii="Courier New" w:hAnsi="Courier New" w:cs="Courier New"/>
@@ -4634,7 +4530,6 @@
               </w:rPr>
               <w:t>intensityMatrix</w:t>
             </w:r>
-            <w:proofErr w:type="spellEnd"/>
             <w:r>
               <w:rPr>
                 <w:rFonts w:ascii="Courier New" w:hAnsi="Courier New" w:cs="Courier New"/>
@@ -4644,7 +4539,6 @@
               </w:rPr>
               <w:t>[</w:t>
             </w:r>
-            <w:proofErr w:type="spellStart"/>
             <w:r>
               <w:rPr>
                 <w:rFonts w:ascii="Courier New" w:hAnsi="Courier New" w:cs="Courier New"/>
@@ -4653,7 +4547,6 @@
               </w:rPr>
               <w:t>curState</w:t>
             </w:r>
-            <w:proofErr w:type="spellEnd"/>
             <w:r>
               <w:rPr>
                 <w:rFonts w:ascii="Courier New" w:hAnsi="Courier New" w:cs="Courier New"/>
@@ -4911,23 +4804,13 @@
               </w:rPr>
               <w:t xml:space="preserve"> </w:t>
             </w:r>
-            <w:proofErr w:type="spellStart"/>
-            <w:r>
-              <w:rPr>
-                <w:rFonts w:ascii="Courier New" w:hAnsi="Courier New" w:cs="Courier New"/>
-                <w:sz w:val="20"/>
-                <w:lang w:val="en-US" w:eastAsia="ru-RU"/>
-              </w:rPr>
-              <w:t>numberOfStates</w:t>
-            </w:r>
-            <w:proofErr w:type="spellEnd"/>
-            <w:r>
-              <w:rPr>
-                <w:rFonts w:ascii="Courier New" w:hAnsi="Courier New" w:cs="Courier New"/>
-                <w:sz w:val="20"/>
-                <w:lang w:val="en-US" w:eastAsia="ru-RU"/>
-              </w:rPr>
-              <w:t>;</w:t>
+            <w:r>
+              <w:rPr>
+                <w:rFonts w:ascii="Courier New" w:hAnsi="Courier New" w:cs="Courier New"/>
+                <w:sz w:val="20"/>
+                <w:lang w:val="en-US" w:eastAsia="ru-RU"/>
+              </w:rPr>
+              <w:t>numberOfStates;</w:t>
             </w:r>
             <w:r>
               <w:rPr>
@@ -5037,7 +4920,6 @@
               </w:rPr>
               <w:t>[</w:t>
             </w:r>
-            <w:proofErr w:type="spellStart"/>
             <w:r>
               <w:rPr>
                 <w:rFonts w:ascii="Courier New" w:hAnsi="Courier New" w:cs="Courier New"/>
@@ -5046,7 +4928,6 @@
               </w:rPr>
               <w:t>curState</w:t>
             </w:r>
-            <w:proofErr w:type="spellEnd"/>
             <w:r>
               <w:rPr>
                 <w:rFonts w:ascii="Courier New" w:hAnsi="Courier New" w:cs="Courier New"/>
@@ -5100,7 +4981,6 @@
               </w:rPr>
               <w:t xml:space="preserve"> </w:t>
             </w:r>
-            <w:proofErr w:type="spellStart"/>
             <w:r>
               <w:rPr>
                 <w:rFonts w:ascii="Courier New" w:hAnsi="Courier New" w:cs="Courier New"/>
@@ -5109,7 +4989,6 @@
               </w:rPr>
               <w:t>intensityMatrix</w:t>
             </w:r>
-            <w:proofErr w:type="spellEnd"/>
             <w:r>
               <w:rPr>
                 <w:rFonts w:ascii="Courier New" w:hAnsi="Courier New" w:cs="Courier New"/>
@@ -5136,7 +5015,6 @@
               </w:rPr>
               <w:t>][</w:t>
             </w:r>
-            <w:proofErr w:type="spellStart"/>
             <w:r>
               <w:rPr>
                 <w:rFonts w:ascii="Courier New" w:hAnsi="Courier New" w:cs="Courier New"/>
@@ -5145,7 +5023,6 @@
               </w:rPr>
               <w:t>curState</w:t>
             </w:r>
-            <w:proofErr w:type="spellEnd"/>
             <w:r>
               <w:rPr>
                 <w:rFonts w:ascii="Courier New" w:hAnsi="Courier New" w:cs="Courier New"/>
@@ -5432,23 +5309,13 @@
               </w:rPr>
               <w:t xml:space="preserve"> </w:t>
             </w:r>
-            <w:proofErr w:type="spellStart"/>
-            <w:r>
-              <w:rPr>
-                <w:rFonts w:ascii="Courier New" w:hAnsi="Courier New" w:cs="Courier New"/>
-                <w:sz w:val="20"/>
-                <w:lang w:val="en-US" w:eastAsia="ru-RU"/>
-              </w:rPr>
-              <w:t>numberOfStates</w:t>
-            </w:r>
-            <w:proofErr w:type="spellEnd"/>
-            <w:r>
-              <w:rPr>
-                <w:rFonts w:ascii="Courier New" w:hAnsi="Courier New" w:cs="Courier New"/>
-                <w:sz w:val="20"/>
-                <w:lang w:val="en-US" w:eastAsia="ru-RU"/>
-              </w:rPr>
-              <w:t>;</w:t>
+            <w:r>
+              <w:rPr>
+                <w:rFonts w:ascii="Courier New" w:hAnsi="Courier New" w:cs="Courier New"/>
+                <w:sz w:val="20"/>
+                <w:lang w:val="en-US" w:eastAsia="ru-RU"/>
+              </w:rPr>
+              <w:t>numberOfStates;</w:t>
             </w:r>
             <w:r>
               <w:rPr>
@@ -5558,7 +5425,6 @@
               </w:rPr>
               <w:t>[</w:t>
             </w:r>
-            <w:proofErr w:type="spellStart"/>
             <w:r>
               <w:rPr>
                 <w:rFonts w:ascii="Courier New" w:hAnsi="Courier New" w:cs="Courier New"/>
@@ -5567,7 +5433,6 @@
               </w:rPr>
               <w:t>numberOfStates</w:t>
             </w:r>
-            <w:proofErr w:type="spellEnd"/>
             <w:r>
               <w:rPr>
                 <w:rFonts w:ascii="Courier New" w:hAnsi="Courier New" w:cs="Courier New"/>
@@ -5776,7 +5641,6 @@
               </w:rPr>
               <w:t>[</w:t>
             </w:r>
-            <w:proofErr w:type="spellStart"/>
             <w:proofErr w:type="gramEnd"/>
             <w:r>
               <w:rPr>
@@ -5786,7 +5650,6 @@
               </w:rPr>
               <w:t>numberOfStates</w:t>
             </w:r>
-            <w:proofErr w:type="spellEnd"/>
             <w:r>
               <w:rPr>
                 <w:rFonts w:ascii="Courier New" w:hAnsi="Courier New" w:cs="Courier New"/>
@@ -5832,7 +5695,6 @@
               </w:rPr>
               <w:t>][</w:t>
             </w:r>
-            <w:proofErr w:type="spellStart"/>
             <w:r>
               <w:rPr>
                 <w:rFonts w:ascii="Courier New" w:hAnsi="Courier New" w:cs="Courier New"/>
@@ -5841,7 +5703,6 @@
               </w:rPr>
               <w:t>numberOfStates</w:t>
             </w:r>
-            <w:proofErr w:type="spellEnd"/>
             <w:r>
               <w:rPr>
                 <w:rFonts w:ascii="Courier New" w:hAnsi="Courier New" w:cs="Courier New"/>
@@ -6083,7 +5944,6 @@
                 <w:lang w:val="en-US" w:eastAsia="ru-RU"/>
               </w:rPr>
             </w:pPr>
-            <w:proofErr w:type="spellStart"/>
             <w:r>
               <w:rPr>
                 <w:rFonts w:ascii="Courier New" w:hAnsi="Courier New" w:cs="Courier New"/>
@@ -6094,7 +5954,6 @@
               <w:lastRenderedPageBreak/>
               <w:t>QVector</w:t>
             </w:r>
-            <w:proofErr w:type="spellEnd"/>
             <w:r>
               <w:rPr>
                 <w:rFonts w:ascii="Courier New" w:hAnsi="Courier New" w:cs="Courier New"/>
@@ -6129,7 +5988,6 @@
               </w:rPr>
               <w:t xml:space="preserve"> </w:t>
             </w:r>
-            <w:proofErr w:type="spellStart"/>
             <w:proofErr w:type="gramStart"/>
             <w:r>
               <w:rPr>
@@ -6141,7 +5999,6 @@
               </w:rPr>
               <w:t>getFundamentalDecisionSystem</w:t>
             </w:r>
-            <w:proofErr w:type="spellEnd"/>
             <w:r>
               <w:rPr>
                 <w:rFonts w:ascii="Courier New" w:hAnsi="Courier New" w:cs="Courier New"/>
@@ -6169,7 +6026,6 @@
               </w:rPr>
               <w:t xml:space="preserve"> </w:t>
             </w:r>
-            <w:proofErr w:type="spellStart"/>
             <w:r>
               <w:rPr>
                 <w:rFonts w:ascii="Courier New" w:hAnsi="Courier New" w:cs="Courier New"/>
@@ -6179,7 +6035,6 @@
               </w:rPr>
               <w:t>QVector</w:t>
             </w:r>
-            <w:proofErr w:type="spellEnd"/>
             <w:r>
               <w:rPr>
                 <w:rFonts w:ascii="Courier New" w:hAnsi="Courier New" w:cs="Courier New"/>
@@ -6188,7 +6043,6 @@
               </w:rPr>
               <w:t>&lt;</w:t>
             </w:r>
-            <w:proofErr w:type="spellStart"/>
             <w:r>
               <w:rPr>
                 <w:rFonts w:ascii="Courier New" w:hAnsi="Courier New" w:cs="Courier New"/>
@@ -6198,7 +6052,6 @@
               </w:rPr>
               <w:t>QVector</w:t>
             </w:r>
-            <w:proofErr w:type="spellEnd"/>
             <w:r>
               <w:rPr>
                 <w:rFonts w:ascii="Courier New" w:hAnsi="Courier New" w:cs="Courier New"/>
@@ -6239,25 +6092,7 @@
                 <w:sz w:val="20"/>
                 <w:lang w:val="en-US" w:eastAsia="ru-RU"/>
               </w:rPr>
-              <w:t>&amp;</w:t>
-            </w:r>
-            <w:proofErr w:type="spellStart"/>
-            <w:r>
-              <w:rPr>
-                <w:rFonts w:ascii="Courier New" w:hAnsi="Courier New" w:cs="Courier New"/>
-                <w:sz w:val="20"/>
-                <w:lang w:val="en-US" w:eastAsia="ru-RU"/>
-              </w:rPr>
-              <w:t>intensityMatrix</w:t>
-            </w:r>
-            <w:proofErr w:type="spellEnd"/>
-            <w:r>
-              <w:rPr>
-                <w:rFonts w:ascii="Courier New" w:hAnsi="Courier New" w:cs="Courier New"/>
-                <w:sz w:val="20"/>
-                <w:lang w:val="en-US" w:eastAsia="ru-RU"/>
-              </w:rPr>
-              <w:t>)</w:t>
+              <w:t>&amp;intensityMatrix)</w:t>
             </w:r>
           </w:p>
           <w:p>
@@ -6334,7 +6169,6 @@
               </w:rPr>
               <w:t xml:space="preserve">    </w:t>
             </w:r>
-            <w:proofErr w:type="spellStart"/>
             <w:r>
               <w:rPr>
                 <w:rFonts w:ascii="Courier New" w:hAnsi="Courier New" w:cs="Courier New"/>
@@ -6344,7 +6178,6 @@
               </w:rPr>
               <w:t>QVector</w:t>
             </w:r>
-            <w:proofErr w:type="spellEnd"/>
             <w:r>
               <w:rPr>
                 <w:rFonts w:ascii="Courier New" w:hAnsi="Courier New" w:cs="Courier New"/>
@@ -6353,7 +6186,6 @@
               </w:rPr>
               <w:t>&lt;</w:t>
             </w:r>
-            <w:proofErr w:type="spellStart"/>
             <w:r>
               <w:rPr>
                 <w:rFonts w:ascii="Courier New" w:hAnsi="Courier New" w:cs="Courier New"/>
@@ -6363,7 +6195,6 @@
               </w:rPr>
               <w:t>QVector</w:t>
             </w:r>
-            <w:proofErr w:type="spellEnd"/>
             <w:r>
               <w:rPr>
                 <w:rFonts w:ascii="Courier New" w:hAnsi="Courier New" w:cs="Courier New"/>
@@ -6398,7 +6229,6 @@
               </w:rPr>
               <w:t xml:space="preserve"> </w:t>
             </w:r>
-            <w:proofErr w:type="spellStart"/>
             <w:r>
               <w:rPr>
                 <w:rFonts w:ascii="Courier New" w:hAnsi="Courier New" w:cs="Courier New"/>
@@ -6407,7 +6237,6 @@
               </w:rPr>
               <w:t>systemOfKolmogorovEquations</w:t>
             </w:r>
-            <w:proofErr w:type="spellEnd"/>
             <w:r>
               <w:rPr>
                 <w:rFonts w:ascii="Courier New" w:hAnsi="Courier New" w:cs="Courier New"/>
@@ -6463,41 +6292,13 @@
               </w:rPr>
               <w:t xml:space="preserve">        </w:t>
             </w:r>
-            <w:proofErr w:type="spellStart"/>
-            <w:r>
-              <w:rPr>
-                <w:rFonts w:ascii="Courier New" w:hAnsi="Courier New" w:cs="Courier New"/>
-                <w:sz w:val="20"/>
-                <w:lang w:val="en-US" w:eastAsia="ru-RU"/>
-              </w:rPr>
-              <w:t>buildSystemOfKolmogorovEquations</w:t>
-            </w:r>
-            <w:proofErr w:type="spellEnd"/>
-            <w:r>
-              <w:rPr>
-                <w:rFonts w:ascii="Courier New" w:hAnsi="Courier New" w:cs="Courier New"/>
-                <w:sz w:val="20"/>
-                <w:lang w:val="en-US" w:eastAsia="ru-RU"/>
-              </w:rPr>
-              <w:t>(</w:t>
-            </w:r>
-            <w:proofErr w:type="spellStart"/>
-            <w:r>
-              <w:rPr>
-                <w:rFonts w:ascii="Courier New" w:hAnsi="Courier New" w:cs="Courier New"/>
-                <w:sz w:val="20"/>
-                <w:lang w:val="en-US" w:eastAsia="ru-RU"/>
-              </w:rPr>
-              <w:t>intensityMatrix</w:t>
-            </w:r>
-            <w:proofErr w:type="spellEnd"/>
-            <w:r>
-              <w:rPr>
-                <w:rFonts w:ascii="Courier New" w:hAnsi="Courier New" w:cs="Courier New"/>
-                <w:sz w:val="20"/>
-                <w:lang w:val="en-US" w:eastAsia="ru-RU"/>
-              </w:rPr>
-              <w:t>);</w:t>
+            <w:r>
+              <w:rPr>
+                <w:rFonts w:ascii="Courier New" w:hAnsi="Courier New" w:cs="Courier New"/>
+                <w:sz w:val="20"/>
+                <w:lang w:val="en-US" w:eastAsia="ru-RU"/>
+              </w:rPr>
+              <w:t>buildSystemOfKolmogorovEquations(intensityMatrix);</w:t>
             </w:r>
           </w:p>
           <w:p>
@@ -6554,7 +6355,7 @@
               <w:rPr>
                 <w:rFonts w:ascii="Courier New" w:hAnsi="Courier New" w:cs="Courier New"/>
                 <w:sz w:val="20"/>
-                <w:lang w:eastAsia="ru-RU"/>
+                <w:lang w:val="en-US" w:eastAsia="ru-RU"/>
               </w:rPr>
             </w:pPr>
             <w:r>
@@ -6566,61 +6367,31 @@
               </w:rPr>
               <w:t xml:space="preserve">    </w:t>
             </w:r>
-            <w:proofErr w:type="spellStart"/>
             <w:r>
               <w:rPr>
                 <w:rFonts w:ascii="Courier New" w:hAnsi="Courier New" w:cs="Courier New"/>
                 <w:color w:val="FFFF55"/>
                 <w:sz w:val="20"/>
-                <w:lang w:eastAsia="ru-RU"/>
+                <w:lang w:val="en-US" w:eastAsia="ru-RU"/>
               </w:rPr>
               <w:t>return</w:t>
             </w:r>
-            <w:proofErr w:type="spellEnd"/>
-            <w:r>
-              <w:rPr>
-                <w:rFonts w:ascii="Courier New" w:hAnsi="Courier New" w:cs="Courier New"/>
-                <w:color w:val="C0C0C0"/>
-                <w:sz w:val="20"/>
-                <w:lang w:eastAsia="ru-RU"/>
-              </w:rPr>
-              <w:t xml:space="preserve"> </w:t>
-            </w:r>
-            <w:proofErr w:type="spellStart"/>
-            <w:r>
-              <w:rPr>
-                <w:rFonts w:ascii="Courier New" w:hAnsi="Courier New" w:cs="Courier New"/>
-                <w:sz w:val="20"/>
-                <w:lang w:eastAsia="ru-RU"/>
-              </w:rPr>
-              <w:t>gauss</w:t>
-            </w:r>
-            <w:proofErr w:type="spellEnd"/>
-            <w:r>
-              <w:rPr>
-                <w:rFonts w:ascii="Courier New" w:hAnsi="Courier New" w:cs="Courier New"/>
-                <w:sz w:val="20"/>
-                <w:lang w:eastAsia="ru-RU"/>
-              </w:rPr>
-              <w:t>(</w:t>
-            </w:r>
-            <w:proofErr w:type="spellStart"/>
-            <w:r>
-              <w:rPr>
-                <w:rFonts w:ascii="Courier New" w:hAnsi="Courier New" w:cs="Courier New"/>
-                <w:sz w:val="20"/>
-                <w:lang w:eastAsia="ru-RU"/>
-              </w:rPr>
-              <w:t>systemOfKolmogorovEquations</w:t>
-            </w:r>
-            <w:proofErr w:type="spellEnd"/>
-            <w:r>
-              <w:rPr>
-                <w:rFonts w:ascii="Courier New" w:hAnsi="Courier New" w:cs="Courier New"/>
-                <w:sz w:val="20"/>
-                <w:lang w:eastAsia="ru-RU"/>
-              </w:rPr>
-              <w:t>);</w:t>
+            <w:r>
+              <w:rPr>
+                <w:rFonts w:ascii="Courier New" w:hAnsi="Courier New" w:cs="Courier New"/>
+                <w:color w:val="C0C0C0"/>
+                <w:sz w:val="20"/>
+                <w:lang w:val="en-US" w:eastAsia="ru-RU"/>
+              </w:rPr>
+              <w:t xml:space="preserve"> </w:t>
+            </w:r>
+            <w:r>
+              <w:rPr>
+                <w:rFonts w:ascii="Courier New" w:hAnsi="Courier New" w:cs="Courier New"/>
+                <w:sz w:val="20"/>
+                <w:lang w:val="en-US" w:eastAsia="ru-RU"/>
+              </w:rPr>
+              <w:t>gauss(systemOfKolmogorovEquations);</w:t>
             </w:r>
           </w:p>
           <w:p>
@@ -6717,7 +6488,6 @@
                 <w:lang w:val="en-US" w:eastAsia="ru-RU"/>
               </w:rPr>
             </w:pPr>
-            <w:proofErr w:type="spellStart"/>
             <w:r>
               <w:rPr>
                 <w:rFonts w:ascii="Courier New" w:hAnsi="Courier New" w:cs="Courier New"/>
@@ -6727,7 +6497,6 @@
               </w:rPr>
               <w:t>QVector</w:t>
             </w:r>
-            <w:proofErr w:type="spellEnd"/>
             <w:r>
               <w:rPr>
                 <w:rFonts w:ascii="Courier New" w:hAnsi="Courier New" w:cs="Courier New"/>
@@ -6762,7 +6531,6 @@
               </w:rPr>
               <w:t xml:space="preserve"> </w:t>
             </w:r>
-            <w:proofErr w:type="spellStart"/>
             <w:proofErr w:type="gramStart"/>
             <w:r>
               <w:rPr>
@@ -6774,7 +6542,6 @@
               </w:rPr>
               <w:t>probabilityDerivatives</w:t>
             </w:r>
-            <w:proofErr w:type="spellEnd"/>
             <w:r>
               <w:rPr>
                 <w:rFonts w:ascii="Courier New" w:hAnsi="Courier New" w:cs="Courier New"/>
@@ -6802,7 +6569,6 @@
               </w:rPr>
               <w:t xml:space="preserve"> </w:t>
             </w:r>
-            <w:proofErr w:type="spellStart"/>
             <w:r>
               <w:rPr>
                 <w:rFonts w:ascii="Courier New" w:hAnsi="Courier New" w:cs="Courier New"/>
@@ -6812,7 +6578,6 @@
               </w:rPr>
               <w:t>QVector</w:t>
             </w:r>
-            <w:proofErr w:type="spellEnd"/>
             <w:r>
               <w:rPr>
                 <w:rFonts w:ascii="Courier New" w:hAnsi="Courier New" w:cs="Courier New"/>
@@ -6821,7 +6586,6 @@
               </w:rPr>
               <w:t>&lt;</w:t>
             </w:r>
-            <w:proofErr w:type="spellStart"/>
             <w:r>
               <w:rPr>
                 <w:rFonts w:ascii="Courier New" w:hAnsi="Courier New" w:cs="Courier New"/>
@@ -6831,7 +6595,6 @@
               </w:rPr>
               <w:t>QVector</w:t>
             </w:r>
-            <w:proofErr w:type="spellEnd"/>
             <w:r>
               <w:rPr>
                 <w:rFonts w:ascii="Courier New" w:hAnsi="Courier New" w:cs="Courier New"/>
@@ -6876,23 +6639,13 @@
               </w:rPr>
               <w:t>&amp;</w:t>
             </w:r>
-            <w:proofErr w:type="spellStart"/>
-            <w:r>
-              <w:rPr>
-                <w:rFonts w:ascii="Courier New" w:hAnsi="Courier New" w:cs="Courier New"/>
-                <w:sz w:val="20"/>
-                <w:lang w:val="en-US" w:eastAsia="ru-RU"/>
-              </w:rPr>
-              <w:t>intensityMatrix</w:t>
-            </w:r>
-            <w:proofErr w:type="spellEnd"/>
-            <w:r>
-              <w:rPr>
-                <w:rFonts w:ascii="Courier New" w:hAnsi="Courier New" w:cs="Courier New"/>
-                <w:sz w:val="20"/>
-                <w:lang w:val="en-US" w:eastAsia="ru-RU"/>
-              </w:rPr>
-              <w:t>,</w:t>
+            <w:r>
+              <w:rPr>
+                <w:rFonts w:ascii="Courier New" w:hAnsi="Courier New" w:cs="Courier New"/>
+                <w:sz w:val="20"/>
+                <w:lang w:val="en-US" w:eastAsia="ru-RU"/>
+              </w:rPr>
+              <w:t>intensityMatrix,</w:t>
             </w:r>
           </w:p>
           <w:p>
@@ -6950,7 +6703,6 @@
               </w:rPr>
               <w:t xml:space="preserve"> </w:t>
             </w:r>
-            <w:proofErr w:type="spellStart"/>
             <w:r>
               <w:rPr>
                 <w:rFonts w:ascii="Courier New" w:hAnsi="Courier New" w:cs="Courier New"/>
@@ -6960,7 +6712,6 @@
               </w:rPr>
               <w:t>QVector</w:t>
             </w:r>
-            <w:proofErr w:type="spellEnd"/>
             <w:r>
               <w:rPr>
                 <w:rFonts w:ascii="Courier New" w:hAnsi="Courier New" w:cs="Courier New"/>
@@ -7030,23 +6781,13 @@
               </w:rPr>
               <w:t xml:space="preserve"> </w:t>
             </w:r>
-            <w:proofErr w:type="spellStart"/>
-            <w:r>
-              <w:rPr>
-                <w:rFonts w:ascii="Courier New" w:hAnsi="Courier New" w:cs="Courier New"/>
-                <w:sz w:val="20"/>
-                <w:lang w:val="en-US" w:eastAsia="ru-RU"/>
-              </w:rPr>
-              <w:t>timeDelta</w:t>
-            </w:r>
-            <w:proofErr w:type="spellEnd"/>
-            <w:r>
-              <w:rPr>
-                <w:rFonts w:ascii="Courier New" w:hAnsi="Courier New" w:cs="Courier New"/>
-                <w:sz w:val="20"/>
-                <w:lang w:val="en-US" w:eastAsia="ru-RU"/>
-              </w:rPr>
-              <w:t>)</w:t>
+            <w:r>
+              <w:rPr>
+                <w:rFonts w:ascii="Courier New" w:hAnsi="Courier New" w:cs="Courier New"/>
+                <w:sz w:val="20"/>
+                <w:lang w:val="en-US" w:eastAsia="ru-RU"/>
+              </w:rPr>
+              <w:t>timeDelta)</w:t>
             </w:r>
           </w:p>
           <w:p>
@@ -7141,7 +6882,6 @@
               </w:rPr>
               <w:t xml:space="preserve"> </w:t>
             </w:r>
-            <w:proofErr w:type="spellStart"/>
             <w:r>
               <w:rPr>
                 <w:rFonts w:ascii="Courier New" w:hAnsi="Courier New" w:cs="Courier New"/>
@@ -7150,7 +6890,6 @@
               </w:rPr>
               <w:t>numberOfStates</w:t>
             </w:r>
-            <w:proofErr w:type="spellEnd"/>
             <w:r>
               <w:rPr>
                 <w:rFonts w:ascii="Courier New" w:hAnsi="Courier New" w:cs="Courier New"/>
@@ -7177,23 +6916,13 @@
               </w:rPr>
               <w:t xml:space="preserve"> </w:t>
             </w:r>
-            <w:proofErr w:type="spellStart"/>
-            <w:r>
-              <w:rPr>
-                <w:rFonts w:ascii="Courier New" w:hAnsi="Courier New" w:cs="Courier New"/>
-                <w:sz w:val="20"/>
-                <w:lang w:val="en-US" w:eastAsia="ru-RU"/>
-              </w:rPr>
-              <w:t>intensityMatrix.size</w:t>
-            </w:r>
-            <w:proofErr w:type="spellEnd"/>
-            <w:r>
-              <w:rPr>
-                <w:rFonts w:ascii="Courier New" w:hAnsi="Courier New" w:cs="Courier New"/>
-                <w:sz w:val="20"/>
-                <w:lang w:val="en-US" w:eastAsia="ru-RU"/>
-              </w:rPr>
-              <w:t>();</w:t>
+            <w:r>
+              <w:rPr>
+                <w:rFonts w:ascii="Courier New" w:hAnsi="Courier New" w:cs="Courier New"/>
+                <w:sz w:val="20"/>
+                <w:lang w:val="en-US" w:eastAsia="ru-RU"/>
+              </w:rPr>
+              <w:t>intensityMatrix.size();</w:t>
             </w:r>
           </w:p>
           <w:p>
@@ -7262,7 +6991,6 @@
               </w:rPr>
               <w:t xml:space="preserve">    </w:t>
             </w:r>
-            <w:proofErr w:type="spellStart"/>
             <w:r>
               <w:rPr>
                 <w:rFonts w:ascii="Courier New" w:hAnsi="Courier New" w:cs="Courier New"/>
@@ -7272,7 +7000,6 @@
               </w:rPr>
               <w:t>QVector</w:t>
             </w:r>
-            <w:proofErr w:type="spellEnd"/>
             <w:r>
               <w:rPr>
                 <w:rFonts w:ascii="Courier New" w:hAnsi="Courier New" w:cs="Courier New"/>
@@ -7307,41 +7034,13 @@
               </w:rPr>
               <w:t xml:space="preserve"> </w:t>
             </w:r>
-            <w:proofErr w:type="spellStart"/>
-            <w:r>
-              <w:rPr>
-                <w:rFonts w:ascii="Courier New" w:hAnsi="Courier New" w:cs="Courier New"/>
-                <w:sz w:val="20"/>
-                <w:lang w:val="en-US" w:eastAsia="ru-RU"/>
-              </w:rPr>
-              <w:t>probabilityDerivatives</w:t>
-            </w:r>
-            <w:proofErr w:type="spellEnd"/>
-            <w:r>
-              <w:rPr>
-                <w:rFonts w:ascii="Courier New" w:hAnsi="Courier New" w:cs="Courier New"/>
-                <w:sz w:val="20"/>
-                <w:lang w:val="en-US" w:eastAsia="ru-RU"/>
-              </w:rPr>
-              <w:t>(</w:t>
-            </w:r>
-            <w:proofErr w:type="spellStart"/>
-            <w:r>
-              <w:rPr>
-                <w:rFonts w:ascii="Courier New" w:hAnsi="Courier New" w:cs="Courier New"/>
-                <w:sz w:val="20"/>
-                <w:lang w:val="en-US" w:eastAsia="ru-RU"/>
-              </w:rPr>
-              <w:t>numberOfStates</w:t>
-            </w:r>
-            <w:proofErr w:type="spellEnd"/>
-            <w:r>
-              <w:rPr>
-                <w:rFonts w:ascii="Courier New" w:hAnsi="Courier New" w:cs="Courier New"/>
-                <w:sz w:val="20"/>
-                <w:lang w:val="en-US" w:eastAsia="ru-RU"/>
-              </w:rPr>
-              <w:t>);</w:t>
+            <w:r>
+              <w:rPr>
+                <w:rFonts w:ascii="Courier New" w:hAnsi="Courier New" w:cs="Courier New"/>
+                <w:sz w:val="20"/>
+                <w:lang w:val="en-US" w:eastAsia="ru-RU"/>
+              </w:rPr>
+              <w:t>probabilityDerivatives(numberOfStates);</w:t>
             </w:r>
           </w:p>
           <w:p>
@@ -7425,7 +7124,6 @@
               </w:rPr>
               <w:t xml:space="preserve"> </w:t>
             </w:r>
-            <w:proofErr w:type="spellStart"/>
             <w:r>
               <w:rPr>
                 <w:rFonts w:ascii="Courier New" w:hAnsi="Courier New" w:cs="Courier New"/>
@@ -7434,7 +7132,6 @@
               </w:rPr>
               <w:t>i</w:t>
             </w:r>
-            <w:proofErr w:type="spellEnd"/>
             <w:r>
               <w:rPr>
                 <w:rFonts w:ascii="Courier New" w:hAnsi="Courier New" w:cs="Courier New"/>
@@ -7487,7 +7184,6 @@
               </w:rPr>
               <w:t xml:space="preserve"> </w:t>
             </w:r>
-            <w:proofErr w:type="spellStart"/>
             <w:r>
               <w:rPr>
                 <w:rFonts w:ascii="Courier New" w:hAnsi="Courier New" w:cs="Courier New"/>
@@ -7496,7 +7192,6 @@
               </w:rPr>
               <w:t>i</w:t>
             </w:r>
-            <w:proofErr w:type="spellEnd"/>
             <w:r>
               <w:rPr>
                 <w:rFonts w:ascii="Courier New" w:hAnsi="Courier New" w:cs="Courier New"/>
@@ -7524,34 +7219,23 @@
               </w:rPr>
               <w:t xml:space="preserve"> </w:t>
             </w:r>
-            <w:proofErr w:type="spellStart"/>
-            <w:r>
-              <w:rPr>
-                <w:rFonts w:ascii="Courier New" w:hAnsi="Courier New" w:cs="Courier New"/>
-                <w:sz w:val="20"/>
-                <w:lang w:val="en-US" w:eastAsia="ru-RU"/>
-              </w:rPr>
-              <w:t>numberOfStates</w:t>
-            </w:r>
-            <w:proofErr w:type="spellEnd"/>
-            <w:r>
-              <w:rPr>
-                <w:rFonts w:ascii="Courier New" w:hAnsi="Courier New" w:cs="Courier New"/>
-                <w:sz w:val="20"/>
-                <w:lang w:val="en-US" w:eastAsia="ru-RU"/>
-              </w:rPr>
-              <w:t>;</w:t>
-            </w:r>
-            <w:r>
-              <w:rPr>
-                <w:rFonts w:ascii="Courier New" w:hAnsi="Courier New" w:cs="Courier New"/>
-                <w:color w:val="C0C0C0"/>
-                <w:sz w:val="20"/>
-                <w:lang w:val="en-US" w:eastAsia="ru-RU"/>
-              </w:rPr>
-              <w:t xml:space="preserve"> </w:t>
-            </w:r>
-            <w:proofErr w:type="spellStart"/>
+            <w:r>
+              <w:rPr>
+                <w:rFonts w:ascii="Courier New" w:hAnsi="Courier New" w:cs="Courier New"/>
+                <w:sz w:val="20"/>
+                <w:lang w:val="en-US" w:eastAsia="ru-RU"/>
+              </w:rPr>
+              <w:t>numberOfStates;</w:t>
+            </w:r>
+            <w:r>
+              <w:rPr>
+                <w:rFonts w:ascii="Courier New" w:hAnsi="Courier New" w:cs="Courier New"/>
+                <w:color w:val="C0C0C0"/>
+                <w:sz w:val="20"/>
+                <w:lang w:val="en-US" w:eastAsia="ru-RU"/>
+              </w:rPr>
+              <w:t xml:space="preserve"> </w:t>
+            </w:r>
             <w:r>
               <w:rPr>
                 <w:rFonts w:ascii="Courier New" w:hAnsi="Courier New" w:cs="Courier New"/>
@@ -7560,7 +7244,6 @@
               </w:rPr>
               <w:t>i</w:t>
             </w:r>
-            <w:proofErr w:type="spellEnd"/>
             <w:r>
               <w:rPr>
                 <w:rFonts w:ascii="Courier New" w:hAnsi="Courier New" w:cs="Courier New"/>
@@ -7680,7 +7363,6 @@
               </w:rPr>
               <w:t xml:space="preserve"> </w:t>
             </w:r>
-            <w:proofErr w:type="spellStart"/>
             <w:r>
               <w:rPr>
                 <w:rFonts w:ascii="Courier New" w:hAnsi="Courier New" w:cs="Courier New"/>
@@ -7689,7 +7371,6 @@
               </w:rPr>
               <w:t>sumForProbability</w:t>
             </w:r>
-            <w:proofErr w:type="spellEnd"/>
             <w:r>
               <w:rPr>
                 <w:rFonts w:ascii="Courier New" w:hAnsi="Courier New" w:cs="Courier New"/>
@@ -7910,34 +7591,23 @@
               </w:rPr>
               <w:t xml:space="preserve"> </w:t>
             </w:r>
-            <w:proofErr w:type="spellStart"/>
-            <w:r>
-              <w:rPr>
-                <w:rFonts w:ascii="Courier New" w:hAnsi="Courier New" w:cs="Courier New"/>
-                <w:sz w:val="20"/>
-                <w:lang w:val="en-US" w:eastAsia="ru-RU"/>
-              </w:rPr>
-              <w:t>numberOfStates</w:t>
-            </w:r>
-            <w:proofErr w:type="spellEnd"/>
-            <w:r>
-              <w:rPr>
-                <w:rFonts w:ascii="Courier New" w:hAnsi="Courier New" w:cs="Courier New"/>
-                <w:sz w:val="20"/>
-                <w:lang w:val="en-US" w:eastAsia="ru-RU"/>
-              </w:rPr>
-              <w:t>;</w:t>
-            </w:r>
-            <w:r>
-              <w:rPr>
-                <w:rFonts w:ascii="Courier New" w:hAnsi="Courier New" w:cs="Courier New"/>
-                <w:color w:val="C0C0C0"/>
-                <w:sz w:val="20"/>
-                <w:lang w:val="en-US" w:eastAsia="ru-RU"/>
-              </w:rPr>
-              <w:t xml:space="preserve"> </w:t>
-            </w:r>
-            <w:proofErr w:type="spellStart"/>
+            <w:r>
+              <w:rPr>
+                <w:rFonts w:ascii="Courier New" w:hAnsi="Courier New" w:cs="Courier New"/>
+                <w:sz w:val="20"/>
+                <w:lang w:val="en-US" w:eastAsia="ru-RU"/>
+              </w:rPr>
+              <w:t>numberOfStates;</w:t>
+            </w:r>
+            <w:r>
+              <w:rPr>
+                <w:rFonts w:ascii="Courier New" w:hAnsi="Courier New" w:cs="Courier New"/>
+                <w:color w:val="C0C0C0"/>
+                <w:sz w:val="20"/>
+                <w:lang w:val="en-US" w:eastAsia="ru-RU"/>
+              </w:rPr>
+              <w:t xml:space="preserve"> </w:t>
+            </w:r>
             <w:r>
               <w:rPr>
                 <w:rFonts w:ascii="Courier New" w:hAnsi="Courier New" w:cs="Courier New"/>
@@ -7955,7 +7625,6 @@
               </w:rPr>
               <w:t>++</w:t>
             </w:r>
-            <w:proofErr w:type="spellEnd"/>
             <w:r>
               <w:rPr>
                 <w:rFonts w:ascii="Courier New" w:hAnsi="Courier New" w:cs="Courier New"/>
@@ -8048,7 +7717,6 @@
               </w:rPr>
               <w:t xml:space="preserve">            </w:t>
             </w:r>
-            <w:proofErr w:type="spellStart"/>
             <w:r>
               <w:rPr>
                 <w:rFonts w:ascii="Courier New" w:hAnsi="Courier New" w:cs="Courier New"/>
@@ -8057,7 +7725,6 @@
               </w:rPr>
               <w:t>sumForProbability</w:t>
             </w:r>
-            <w:proofErr w:type="spellEnd"/>
             <w:r>
               <w:rPr>
                 <w:rFonts w:ascii="Courier New" w:hAnsi="Courier New" w:cs="Courier New"/>
@@ -8212,7 +7879,6 @@
               </w:rPr>
               <w:t>((</w:t>
             </w:r>
-            <w:proofErr w:type="spellStart"/>
             <w:proofErr w:type="gramStart"/>
             <w:r>
               <w:rPr>
@@ -8222,7 +7888,6 @@
               </w:rPr>
               <w:t>i</w:t>
             </w:r>
-            <w:proofErr w:type="spellEnd"/>
             <w:r>
               <w:rPr>
                 <w:rFonts w:ascii="Courier New" w:hAnsi="Courier New" w:cs="Courier New"/>
@@ -8295,7 +7960,6 @@
               </w:rPr>
               <w:t xml:space="preserve"> </w:t>
             </w:r>
-            <w:proofErr w:type="spellStart"/>
             <w:r>
               <w:rPr>
                 <w:rFonts w:ascii="Courier New" w:hAnsi="Courier New" w:cs="Courier New"/>
@@ -8304,7 +7968,6 @@
               </w:rPr>
               <w:t>intensityMatrix</w:t>
             </w:r>
-            <w:proofErr w:type="spellEnd"/>
             <w:r>
               <w:rPr>
                 <w:rFonts w:ascii="Courier New" w:hAnsi="Courier New" w:cs="Courier New"/>
@@ -8331,7 +7994,6 @@
               </w:rPr>
               <w:t>][</w:t>
             </w:r>
-            <w:proofErr w:type="spellStart"/>
             <w:r>
               <w:rPr>
                 <w:rFonts w:ascii="Courier New" w:hAnsi="Courier New" w:cs="Courier New"/>
@@ -8340,7 +8002,6 @@
               </w:rPr>
               <w:t>i</w:t>
             </w:r>
-            <w:proofErr w:type="spellEnd"/>
             <w:r>
               <w:rPr>
                 <w:rFonts w:ascii="Courier New" w:hAnsi="Courier New" w:cs="Courier New"/>
@@ -8412,18 +8073,8 @@
                 <w:sz w:val="20"/>
                 <w:lang w:val="en-US" w:eastAsia="ru-RU"/>
               </w:rPr>
-              <w:t>(</w:t>
-            </w:r>
-            <w:proofErr w:type="spellStart"/>
-            <w:r>
-              <w:rPr>
-                <w:rFonts w:ascii="Courier New" w:hAnsi="Courier New" w:cs="Courier New"/>
-                <w:sz w:val="20"/>
-                <w:lang w:val="en-US" w:eastAsia="ru-RU"/>
-              </w:rPr>
-              <w:t>intensityMatrix</w:t>
-            </w:r>
-            <w:proofErr w:type="spellEnd"/>
+              <w:t>(intensityMatrix</w:t>
+            </w:r>
             <w:r>
               <w:rPr>
                 <w:rFonts w:ascii="Courier New" w:hAnsi="Courier New" w:cs="Courier New"/>
@@ -8433,7 +8084,6 @@
               </w:rPr>
               <w:t>[</w:t>
             </w:r>
-            <w:proofErr w:type="spellStart"/>
             <w:r>
               <w:rPr>
                 <w:rFonts w:ascii="Courier New" w:hAnsi="Courier New" w:cs="Courier New"/>
@@ -8442,7 +8092,6 @@
               </w:rPr>
               <w:t>i</w:t>
             </w:r>
-            <w:proofErr w:type="spellEnd"/>
             <w:r>
               <w:rPr>
                 <w:rFonts w:ascii="Courier New" w:hAnsi="Courier New" w:cs="Courier New"/>
@@ -8452,7 +8101,6 @@
               </w:rPr>
               <w:t>][</w:t>
             </w:r>
-            <w:proofErr w:type="spellStart"/>
             <w:r>
               <w:rPr>
                 <w:rFonts w:ascii="Courier New" w:hAnsi="Courier New" w:cs="Courier New"/>
@@ -8461,7 +8109,6 @@
               </w:rPr>
               <w:t>i</w:t>
             </w:r>
-            <w:proofErr w:type="spellEnd"/>
             <w:r>
               <w:rPr>
                 <w:rFonts w:ascii="Courier New" w:hAnsi="Courier New" w:cs="Courier New"/>
@@ -8552,18 +8199,8 @@
                 <w:sz w:val="20"/>
                 <w:lang w:val="en-US" w:eastAsia="ru-RU"/>
               </w:rPr>
-              <w:t>accumulate(</w:t>
-            </w:r>
-            <w:proofErr w:type="spellStart"/>
-            <w:r>
-              <w:rPr>
-                <w:rFonts w:ascii="Courier New" w:hAnsi="Courier New" w:cs="Courier New"/>
-                <w:sz w:val="20"/>
-                <w:lang w:val="en-US" w:eastAsia="ru-RU"/>
-              </w:rPr>
-              <w:t>intensityMatrix</w:t>
-            </w:r>
-            <w:proofErr w:type="spellEnd"/>
+              <w:t>accumulate(intensityMatrix</w:t>
+            </w:r>
             <w:r>
               <w:rPr>
                 <w:rFonts w:ascii="Courier New" w:hAnsi="Courier New" w:cs="Courier New"/>
@@ -8573,7 +8210,6 @@
               </w:rPr>
               <w:t>[</w:t>
             </w:r>
-            <w:proofErr w:type="spellStart"/>
             <w:r>
               <w:rPr>
                 <w:rFonts w:ascii="Courier New" w:hAnsi="Courier New" w:cs="Courier New"/>
@@ -8582,7 +8218,6 @@
               </w:rPr>
               <w:t>i</w:t>
             </w:r>
-            <w:proofErr w:type="spellEnd"/>
             <w:r>
               <w:rPr>
                 <w:rFonts w:ascii="Courier New" w:hAnsi="Courier New" w:cs="Courier New"/>
@@ -8638,7 +8273,6 @@
               </w:rPr>
               <w:t xml:space="preserve">                                    </w:t>
             </w:r>
-            <w:proofErr w:type="spellStart"/>
             <w:r>
               <w:rPr>
                 <w:rFonts w:ascii="Courier New" w:hAnsi="Courier New" w:cs="Courier New"/>
@@ -8647,7 +8281,6 @@
               </w:rPr>
               <w:t>intensityMatrix</w:t>
             </w:r>
-            <w:proofErr w:type="spellEnd"/>
             <w:r>
               <w:rPr>
                 <w:rFonts w:ascii="Courier New" w:hAnsi="Courier New" w:cs="Courier New"/>
@@ -8657,7 +8290,6 @@
               </w:rPr>
               <w:t>[</w:t>
             </w:r>
-            <w:proofErr w:type="spellStart"/>
             <w:r>
               <w:rPr>
                 <w:rFonts w:ascii="Courier New" w:hAnsi="Courier New" w:cs="Courier New"/>
@@ -8666,7 +8298,6 @@
               </w:rPr>
               <w:t>i</w:t>
             </w:r>
-            <w:proofErr w:type="spellEnd"/>
             <w:proofErr w:type="gramStart"/>
             <w:r>
               <w:rPr>
@@ -8833,7 +8464,6 @@
               </w:rPr>
               <w:t xml:space="preserve">        </w:t>
             </w:r>
-            <w:proofErr w:type="spellStart"/>
             <w:r>
               <w:rPr>
                 <w:rFonts w:ascii="Courier New" w:hAnsi="Courier New" w:cs="Courier New"/>
@@ -8842,7 +8472,6 @@
               </w:rPr>
               <w:t>probabilityDerivatives</w:t>
             </w:r>
-            <w:proofErr w:type="spellEnd"/>
             <w:r>
               <w:rPr>
                 <w:rFonts w:ascii="Courier New" w:hAnsi="Courier New" w:cs="Courier New"/>
@@ -8852,7 +8481,6 @@
               </w:rPr>
               <w:t>[</w:t>
             </w:r>
-            <w:proofErr w:type="spellStart"/>
             <w:r>
               <w:rPr>
                 <w:rFonts w:ascii="Courier New" w:hAnsi="Courier New" w:cs="Courier New"/>
@@ -8861,7 +8489,6 @@
               </w:rPr>
               <w:t>i</w:t>
             </w:r>
-            <w:proofErr w:type="spellEnd"/>
             <w:r>
               <w:rPr>
                 <w:rFonts w:ascii="Courier New" w:hAnsi="Courier New" w:cs="Courier New"/>
@@ -8898,7 +8525,6 @@
               </w:rPr>
               <w:t xml:space="preserve"> </w:t>
             </w:r>
-            <w:proofErr w:type="spellStart"/>
             <w:r>
               <w:rPr>
                 <w:rFonts w:ascii="Courier New" w:hAnsi="Courier New" w:cs="Courier New"/>
@@ -8907,7 +8533,6 @@
               </w:rPr>
               <w:t>sumForProbability</w:t>
             </w:r>
-            <w:proofErr w:type="spellEnd"/>
             <w:r>
               <w:rPr>
                 <w:rFonts w:ascii="Courier New" w:hAnsi="Courier New" w:cs="Courier New"/>
@@ -8935,23 +8560,13 @@
               </w:rPr>
               <w:t xml:space="preserve"> </w:t>
             </w:r>
-            <w:proofErr w:type="spellStart"/>
-            <w:r>
-              <w:rPr>
-                <w:rFonts w:ascii="Courier New" w:hAnsi="Courier New" w:cs="Courier New"/>
-                <w:sz w:val="20"/>
-                <w:lang w:val="en-US" w:eastAsia="ru-RU"/>
-              </w:rPr>
-              <w:t>timeDelta</w:t>
-            </w:r>
-            <w:proofErr w:type="spellEnd"/>
-            <w:r>
-              <w:rPr>
-                <w:rFonts w:ascii="Courier New" w:hAnsi="Courier New" w:cs="Courier New"/>
-                <w:sz w:val="20"/>
-                <w:lang w:val="en-US" w:eastAsia="ru-RU"/>
-              </w:rPr>
-              <w:t>;</w:t>
+            <w:r>
+              <w:rPr>
+                <w:rFonts w:ascii="Courier New" w:hAnsi="Courier New" w:cs="Courier New"/>
+                <w:sz w:val="20"/>
+                <w:lang w:val="en-US" w:eastAsia="ru-RU"/>
+              </w:rPr>
+              <w:t>timeDelta;</w:t>
             </w:r>
           </w:p>
           <w:p>
@@ -9084,23 +8699,13 @@
               </w:rPr>
               <w:t xml:space="preserve"> </w:t>
             </w:r>
-            <w:proofErr w:type="spellStart"/>
-            <w:r>
-              <w:rPr>
-                <w:rFonts w:ascii="Courier New" w:hAnsi="Courier New" w:cs="Courier New"/>
-                <w:sz w:val="20"/>
-                <w:lang w:val="en-US" w:eastAsia="ru-RU"/>
-              </w:rPr>
-              <w:t>probabilityDerivatives</w:t>
-            </w:r>
-            <w:proofErr w:type="spellEnd"/>
-            <w:r>
-              <w:rPr>
-                <w:rFonts w:ascii="Courier New" w:hAnsi="Courier New" w:cs="Courier New"/>
-                <w:sz w:val="20"/>
-                <w:lang w:val="en-US" w:eastAsia="ru-RU"/>
-              </w:rPr>
-              <w:t>;</w:t>
+            <w:r>
+              <w:rPr>
+                <w:rFonts w:ascii="Courier New" w:hAnsi="Courier New" w:cs="Courier New"/>
+                <w:sz w:val="20"/>
+                <w:lang w:val="en-US" w:eastAsia="ru-RU"/>
+              </w:rPr>
+              <w:t>probabilityDerivatives;</w:t>
             </w:r>
           </w:p>
           <w:p>
@@ -9197,7 +8802,6 @@
                 <w:lang w:val="en-US" w:eastAsia="ru-RU"/>
               </w:rPr>
             </w:pPr>
-            <w:proofErr w:type="spellStart"/>
             <w:r>
               <w:rPr>
                 <w:rFonts w:ascii="Courier New" w:hAnsi="Courier New" w:cs="Courier New"/>
@@ -9207,7 +8811,6 @@
               </w:rPr>
               <w:t>QVector</w:t>
             </w:r>
-            <w:proofErr w:type="spellEnd"/>
             <w:r>
               <w:rPr>
                 <w:rFonts w:ascii="Courier New" w:hAnsi="Courier New" w:cs="Courier New"/>
@@ -9242,7 +8845,6 @@
               </w:rPr>
               <w:t xml:space="preserve"> </w:t>
             </w:r>
-            <w:proofErr w:type="spellStart"/>
             <w:proofErr w:type="gramStart"/>
             <w:r>
               <w:rPr>
@@ -9254,7 +8856,6 @@
               </w:rPr>
               <w:t>determineTime</w:t>
             </w:r>
-            <w:proofErr w:type="spellEnd"/>
             <w:r>
               <w:rPr>
                 <w:rFonts w:ascii="Courier New" w:hAnsi="Courier New" w:cs="Courier New"/>
@@ -9282,7 +8883,6 @@
               </w:rPr>
               <w:t xml:space="preserve"> </w:t>
             </w:r>
-            <w:proofErr w:type="spellStart"/>
             <w:r>
               <w:rPr>
                 <w:rFonts w:ascii="Courier New" w:hAnsi="Courier New" w:cs="Courier New"/>
@@ -9292,7 +8892,6 @@
               </w:rPr>
               <w:t>QVector</w:t>
             </w:r>
-            <w:proofErr w:type="spellEnd"/>
             <w:r>
               <w:rPr>
                 <w:rFonts w:ascii="Courier New" w:hAnsi="Courier New" w:cs="Courier New"/>
@@ -9301,7 +8900,6 @@
               </w:rPr>
               <w:t>&lt;</w:t>
             </w:r>
-            <w:proofErr w:type="spellStart"/>
             <w:r>
               <w:rPr>
                 <w:rFonts w:ascii="Courier New" w:hAnsi="Courier New" w:cs="Courier New"/>
@@ -9311,7 +8909,6 @@
               </w:rPr>
               <w:t>QVector</w:t>
             </w:r>
-            <w:proofErr w:type="spellEnd"/>
             <w:r>
               <w:rPr>
                 <w:rFonts w:ascii="Courier New" w:hAnsi="Courier New" w:cs="Courier New"/>
@@ -9352,25 +8949,7 @@
                 <w:sz w:val="20"/>
                 <w:lang w:val="en-US" w:eastAsia="ru-RU"/>
               </w:rPr>
-              <w:t>&amp;</w:t>
-            </w:r>
-            <w:proofErr w:type="spellStart"/>
-            <w:r>
-              <w:rPr>
-                <w:rFonts w:ascii="Courier New" w:hAnsi="Courier New" w:cs="Courier New"/>
-                <w:sz w:val="20"/>
-                <w:lang w:val="en-US" w:eastAsia="ru-RU"/>
-              </w:rPr>
-              <w:t>intensityMatrix</w:t>
-            </w:r>
-            <w:proofErr w:type="spellEnd"/>
-            <w:r>
-              <w:rPr>
-                <w:rFonts w:ascii="Courier New" w:hAnsi="Courier New" w:cs="Courier New"/>
-                <w:sz w:val="20"/>
-                <w:lang w:val="en-US" w:eastAsia="ru-RU"/>
-              </w:rPr>
-              <w:t>,</w:t>
+              <w:t>&amp;intensityMatrix,</w:t>
             </w:r>
           </w:p>
           <w:p>
@@ -9428,7 +9007,6 @@
               </w:rPr>
               <w:t xml:space="preserve"> </w:t>
             </w:r>
-            <w:proofErr w:type="spellStart"/>
             <w:r>
               <w:rPr>
                 <w:rFonts w:ascii="Courier New" w:hAnsi="Courier New" w:cs="Courier New"/>
@@ -9438,7 +9016,6 @@
               </w:rPr>
               <w:t>QVector</w:t>
             </w:r>
-            <w:proofErr w:type="spellEnd"/>
             <w:r>
               <w:rPr>
                 <w:rFonts w:ascii="Courier New" w:hAnsi="Courier New" w:cs="Courier New"/>
@@ -9479,25 +9056,7 @@
                 <w:sz w:val="20"/>
                 <w:lang w:val="en-US" w:eastAsia="ru-RU"/>
               </w:rPr>
-              <w:t>&amp;</w:t>
-            </w:r>
-            <w:proofErr w:type="spellStart"/>
-            <w:r>
-              <w:rPr>
-                <w:rFonts w:ascii="Courier New" w:hAnsi="Courier New" w:cs="Courier New"/>
-                <w:sz w:val="20"/>
-                <w:lang w:val="en-US" w:eastAsia="ru-RU"/>
-              </w:rPr>
-              <w:t>systemSolvation</w:t>
-            </w:r>
-            <w:proofErr w:type="spellEnd"/>
-            <w:r>
-              <w:rPr>
-                <w:rFonts w:ascii="Courier New" w:hAnsi="Courier New" w:cs="Courier New"/>
-                <w:sz w:val="20"/>
-                <w:lang w:val="en-US" w:eastAsia="ru-RU"/>
-              </w:rPr>
-              <w:t>,</w:t>
+              <w:t>&amp;systemSolvation,</w:t>
             </w:r>
             <w:r>
               <w:rPr>
@@ -9526,7 +9085,6 @@
               </w:rPr>
               <w:t xml:space="preserve"> </w:t>
             </w:r>
-            <w:proofErr w:type="spellStart"/>
             <w:r>
               <w:rPr>
                 <w:rFonts w:ascii="Courier New" w:hAnsi="Courier New" w:cs="Courier New"/>
@@ -9536,7 +9094,6 @@
               </w:rPr>
               <w:t>QVector</w:t>
             </w:r>
-            <w:proofErr w:type="spellEnd"/>
             <w:r>
               <w:rPr>
                 <w:rFonts w:ascii="Courier New" w:hAnsi="Courier New" w:cs="Courier New"/>
@@ -9577,25 +9134,7 @@
                 <w:sz w:val="20"/>
                 <w:lang w:val="en-US" w:eastAsia="ru-RU"/>
               </w:rPr>
-              <w:t>&amp;</w:t>
-            </w:r>
-            <w:proofErr w:type="spellStart"/>
-            <w:r>
-              <w:rPr>
-                <w:rFonts w:ascii="Courier New" w:hAnsi="Courier New" w:cs="Courier New"/>
-                <w:sz w:val="20"/>
-                <w:lang w:val="en-US" w:eastAsia="ru-RU"/>
-              </w:rPr>
-              <w:t>probabilityList</w:t>
-            </w:r>
-            <w:proofErr w:type="spellEnd"/>
-            <w:r>
-              <w:rPr>
-                <w:rFonts w:ascii="Courier New" w:hAnsi="Courier New" w:cs="Courier New"/>
-                <w:sz w:val="20"/>
-                <w:lang w:val="en-US" w:eastAsia="ru-RU"/>
-              </w:rPr>
-              <w:t>,</w:t>
+              <w:t>&amp;probabilityList,</w:t>
             </w:r>
           </w:p>
           <w:p>
@@ -9653,23 +9192,13 @@
               </w:rPr>
               <w:t xml:space="preserve"> </w:t>
             </w:r>
-            <w:proofErr w:type="spellStart"/>
-            <w:r>
-              <w:rPr>
-                <w:rFonts w:ascii="Courier New" w:hAnsi="Courier New" w:cs="Courier New"/>
-                <w:sz w:val="20"/>
-                <w:lang w:val="en-US" w:eastAsia="ru-RU"/>
-              </w:rPr>
-              <w:t>timeDelta</w:t>
-            </w:r>
-            <w:proofErr w:type="spellEnd"/>
-            <w:r>
-              <w:rPr>
-                <w:rFonts w:ascii="Courier New" w:hAnsi="Courier New" w:cs="Courier New"/>
-                <w:sz w:val="20"/>
-                <w:lang w:val="en-US" w:eastAsia="ru-RU"/>
-              </w:rPr>
-              <w:t>,</w:t>
+            <w:r>
+              <w:rPr>
+                <w:rFonts w:ascii="Courier New" w:hAnsi="Courier New" w:cs="Courier New"/>
+                <w:sz w:val="20"/>
+                <w:lang w:val="en-US" w:eastAsia="ru-RU"/>
+              </w:rPr>
+              <w:t>timeDelta,</w:t>
             </w:r>
             <w:r>
               <w:rPr>
@@ -9799,7 +9328,6 @@
               </w:rPr>
               <w:t xml:space="preserve"> </w:t>
             </w:r>
-            <w:proofErr w:type="spellStart"/>
             <w:r>
               <w:rPr>
                 <w:rFonts w:ascii="Courier New" w:hAnsi="Courier New" w:cs="Courier New"/>
@@ -9808,7 +9336,6 @@
               </w:rPr>
               <w:t>numberOfStates</w:t>
             </w:r>
-            <w:proofErr w:type="spellEnd"/>
             <w:r>
               <w:rPr>
                 <w:rFonts w:ascii="Courier New" w:hAnsi="Courier New" w:cs="Courier New"/>
@@ -9835,23 +9362,13 @@
               </w:rPr>
               <w:t xml:space="preserve"> </w:t>
             </w:r>
-            <w:proofErr w:type="spellStart"/>
-            <w:r>
-              <w:rPr>
-                <w:rFonts w:ascii="Courier New" w:hAnsi="Courier New" w:cs="Courier New"/>
-                <w:sz w:val="20"/>
-                <w:lang w:val="en-US" w:eastAsia="ru-RU"/>
-              </w:rPr>
-              <w:t>intensityMatrix.size</w:t>
-            </w:r>
-            <w:proofErr w:type="spellEnd"/>
-            <w:r>
-              <w:rPr>
-                <w:rFonts w:ascii="Courier New" w:hAnsi="Courier New" w:cs="Courier New"/>
-                <w:sz w:val="20"/>
-                <w:lang w:val="en-US" w:eastAsia="ru-RU"/>
-              </w:rPr>
-              <w:t>();</w:t>
+            <w:r>
+              <w:rPr>
+                <w:rFonts w:ascii="Courier New" w:hAnsi="Courier New" w:cs="Courier New"/>
+                <w:sz w:val="20"/>
+                <w:lang w:val="en-US" w:eastAsia="ru-RU"/>
+              </w:rPr>
+              <w:t>intensityMatrix.size();</w:t>
             </w:r>
           </w:p>
           <w:p>
@@ -9920,7 +9437,6 @@
               </w:rPr>
               <w:t xml:space="preserve">    </w:t>
             </w:r>
-            <w:proofErr w:type="spellStart"/>
             <w:r>
               <w:rPr>
                 <w:rFonts w:ascii="Courier New" w:hAnsi="Courier New" w:cs="Courier New"/>
@@ -9930,7 +9446,6 @@
               </w:rPr>
               <w:t>QVector</w:t>
             </w:r>
-            <w:proofErr w:type="spellEnd"/>
             <w:r>
               <w:rPr>
                 <w:rFonts w:ascii="Courier New" w:hAnsi="Courier New" w:cs="Courier New"/>
@@ -9965,41 +9480,13 @@
               </w:rPr>
               <w:t xml:space="preserve"> </w:t>
             </w:r>
-            <w:proofErr w:type="spellStart"/>
-            <w:r>
-              <w:rPr>
-                <w:rFonts w:ascii="Courier New" w:hAnsi="Courier New" w:cs="Courier New"/>
-                <w:sz w:val="20"/>
-                <w:lang w:val="en-US" w:eastAsia="ru-RU"/>
-              </w:rPr>
-              <w:t>listOfTimes</w:t>
-            </w:r>
-            <w:proofErr w:type="spellEnd"/>
-            <w:r>
-              <w:rPr>
-                <w:rFonts w:ascii="Courier New" w:hAnsi="Courier New" w:cs="Courier New"/>
-                <w:sz w:val="20"/>
-                <w:lang w:val="en-US" w:eastAsia="ru-RU"/>
-              </w:rPr>
-              <w:t>(</w:t>
-            </w:r>
-            <w:proofErr w:type="spellStart"/>
-            <w:r>
-              <w:rPr>
-                <w:rFonts w:ascii="Courier New" w:hAnsi="Courier New" w:cs="Courier New"/>
-                <w:sz w:val="20"/>
-                <w:lang w:val="en-US" w:eastAsia="ru-RU"/>
-              </w:rPr>
-              <w:t>numberOfStates</w:t>
-            </w:r>
-            <w:proofErr w:type="spellEnd"/>
-            <w:r>
-              <w:rPr>
-                <w:rFonts w:ascii="Courier New" w:hAnsi="Courier New" w:cs="Courier New"/>
-                <w:sz w:val="20"/>
-                <w:lang w:val="en-US" w:eastAsia="ru-RU"/>
-              </w:rPr>
-              <w:t>);</w:t>
+            <w:r>
+              <w:rPr>
+                <w:rFonts w:ascii="Courier New" w:hAnsi="Courier New" w:cs="Courier New"/>
+                <w:sz w:val="20"/>
+                <w:lang w:val="en-US" w:eastAsia="ru-RU"/>
+              </w:rPr>
+              <w:t>listOfTimes(numberOfStates);</w:t>
             </w:r>
           </w:p>
           <w:p>
@@ -10039,7 +9526,6 @@
               </w:rPr>
               <w:t xml:space="preserve">    </w:t>
             </w:r>
-            <w:proofErr w:type="spellStart"/>
             <w:r>
               <w:rPr>
                 <w:rFonts w:ascii="Courier New" w:hAnsi="Courier New" w:cs="Courier New"/>
@@ -10049,7 +9535,6 @@
               </w:rPr>
               <w:t>QVector</w:t>
             </w:r>
-            <w:proofErr w:type="spellEnd"/>
             <w:r>
               <w:rPr>
                 <w:rFonts w:ascii="Courier New" w:hAnsi="Courier New" w:cs="Courier New"/>
@@ -10118,23 +9603,13 @@
               </w:rPr>
               <w:t xml:space="preserve"> </w:t>
             </w:r>
-            <w:proofErr w:type="spellStart"/>
-            <w:r>
-              <w:rPr>
-                <w:rFonts w:ascii="Courier New" w:hAnsi="Courier New" w:cs="Courier New"/>
-                <w:sz w:val="20"/>
-                <w:lang w:val="en-US" w:eastAsia="ru-RU"/>
-              </w:rPr>
-              <w:t>probabilityList</w:t>
-            </w:r>
-            <w:proofErr w:type="spellEnd"/>
-            <w:r>
-              <w:rPr>
-                <w:rFonts w:ascii="Courier New" w:hAnsi="Courier New" w:cs="Courier New"/>
-                <w:sz w:val="20"/>
-                <w:lang w:val="en-US" w:eastAsia="ru-RU"/>
-              </w:rPr>
-              <w:t>;</w:t>
+            <w:r>
+              <w:rPr>
+                <w:rFonts w:ascii="Courier New" w:hAnsi="Courier New" w:cs="Courier New"/>
+                <w:sz w:val="20"/>
+                <w:lang w:val="en-US" w:eastAsia="ru-RU"/>
+              </w:rPr>
+              <w:t>probabilityList;</w:t>
             </w:r>
           </w:p>
           <w:p>
@@ -10221,7 +9696,6 @@
               </w:rPr>
               <w:t xml:space="preserve"> </w:t>
             </w:r>
-            <w:proofErr w:type="spellStart"/>
             <w:r>
               <w:rPr>
                 <w:rFonts w:ascii="Courier New" w:hAnsi="Courier New" w:cs="Courier New"/>
@@ -10230,7 +9704,6 @@
               </w:rPr>
               <w:t>endOfSearchCondition</w:t>
             </w:r>
-            <w:proofErr w:type="spellEnd"/>
             <w:r>
               <w:rPr>
                 <w:rFonts w:ascii="Courier New" w:hAnsi="Courier New" w:cs="Courier New"/>
@@ -10356,7 +9829,6 @@
               </w:rPr>
               <w:t xml:space="preserve"> </w:t>
             </w:r>
-            <w:proofErr w:type="spellStart"/>
             <w:r>
               <w:rPr>
                 <w:rFonts w:ascii="Courier New" w:hAnsi="Courier New" w:cs="Courier New"/>
@@ -10365,7 +9837,6 @@
               </w:rPr>
               <w:t>curTime</w:t>
             </w:r>
-            <w:proofErr w:type="spellEnd"/>
             <w:r>
               <w:rPr>
                 <w:rFonts w:ascii="Courier New" w:hAnsi="Courier New" w:cs="Courier New"/>
@@ -10392,7 +9863,6 @@
               </w:rPr>
               <w:t xml:space="preserve"> </w:t>
             </w:r>
-            <w:proofErr w:type="spellStart"/>
             <w:r>
               <w:rPr>
                 <w:rFonts w:ascii="Courier New" w:hAnsi="Courier New" w:cs="Courier New"/>
@@ -10401,7 +9871,6 @@
               </w:rPr>
               <w:t>timeDelta</w:t>
             </w:r>
-            <w:proofErr w:type="spellEnd"/>
             <w:proofErr w:type="gramStart"/>
             <w:r>
               <w:rPr>
@@ -10429,7 +9898,6 @@
               </w:rPr>
               <w:t>!</w:t>
             </w:r>
-            <w:proofErr w:type="spellStart"/>
             <w:r>
               <w:rPr>
                 <w:rFonts w:ascii="Courier New" w:hAnsi="Courier New" w:cs="Courier New"/>
@@ -10438,7 +9906,6 @@
               </w:rPr>
               <w:t>endOfSearchCondition</w:t>
             </w:r>
-            <w:proofErr w:type="spellEnd"/>
             <w:proofErr w:type="gramEnd"/>
             <w:r>
               <w:rPr>
@@ -10467,7 +9934,6 @@
               </w:rPr>
               <w:t xml:space="preserve"> </w:t>
             </w:r>
-            <w:proofErr w:type="spellStart"/>
             <w:r>
               <w:rPr>
                 <w:rFonts w:ascii="Courier New" w:hAnsi="Courier New" w:cs="Courier New"/>
@@ -10476,7 +9942,6 @@
               </w:rPr>
               <w:t>curTime</w:t>
             </w:r>
-            <w:proofErr w:type="spellEnd"/>
             <w:r>
               <w:rPr>
                 <w:rFonts w:ascii="Courier New" w:hAnsi="Courier New" w:cs="Courier New"/>
@@ -10559,7 +10024,6 @@
               </w:rPr>
               <w:t xml:space="preserve">         </w:t>
             </w:r>
-            <w:proofErr w:type="spellStart"/>
             <w:r>
               <w:rPr>
                 <w:rFonts w:ascii="Courier New" w:hAnsi="Courier New" w:cs="Courier New"/>
@@ -10568,7 +10032,6 @@
               </w:rPr>
               <w:t>curTime</w:t>
             </w:r>
-            <w:proofErr w:type="spellEnd"/>
             <w:r>
               <w:rPr>
                 <w:rFonts w:ascii="Courier New" w:hAnsi="Courier New" w:cs="Courier New"/>
@@ -10596,23 +10059,13 @@
               </w:rPr>
               <w:t xml:space="preserve"> </w:t>
             </w:r>
-            <w:proofErr w:type="spellStart"/>
-            <w:r>
-              <w:rPr>
-                <w:rFonts w:ascii="Courier New" w:hAnsi="Courier New" w:cs="Courier New"/>
-                <w:sz w:val="20"/>
-                <w:lang w:val="en-US" w:eastAsia="ru-RU"/>
-              </w:rPr>
-              <w:t>timeDelta</w:t>
-            </w:r>
-            <w:proofErr w:type="spellEnd"/>
-            <w:r>
-              <w:rPr>
-                <w:rFonts w:ascii="Courier New" w:hAnsi="Courier New" w:cs="Courier New"/>
-                <w:sz w:val="20"/>
-                <w:lang w:val="en-US" w:eastAsia="ru-RU"/>
-              </w:rPr>
-              <w:t>)</w:t>
+            <w:r>
+              <w:rPr>
+                <w:rFonts w:ascii="Courier New" w:hAnsi="Courier New" w:cs="Courier New"/>
+                <w:sz w:val="20"/>
+                <w:lang w:val="en-US" w:eastAsia="ru-RU"/>
+              </w:rPr>
+              <w:t>timeDelta)</w:t>
             </w:r>
           </w:p>
           <w:p>
@@ -10698,7 +10151,6 @@
               </w:rPr>
               <w:t xml:space="preserve">        </w:t>
             </w:r>
-            <w:proofErr w:type="spellStart"/>
             <w:r>
               <w:rPr>
                 <w:rFonts w:ascii="Courier New" w:hAnsi="Courier New" w:cs="Courier New"/>
@@ -10707,7 +10159,6 @@
               </w:rPr>
               <w:t>endOfSearchCondition</w:t>
             </w:r>
-            <w:proofErr w:type="spellEnd"/>
             <w:r>
               <w:rPr>
                 <w:rFonts w:ascii="Courier New" w:hAnsi="Courier New" w:cs="Courier New"/>
@@ -10790,7 +10241,6 @@
               </w:rPr>
               <w:t xml:space="preserve">        </w:t>
             </w:r>
-            <w:proofErr w:type="spellStart"/>
             <w:r>
               <w:rPr>
                 <w:rFonts w:ascii="Courier New" w:hAnsi="Courier New" w:cs="Courier New"/>
@@ -10800,7 +10250,6 @@
               </w:rPr>
               <w:t>QVector</w:t>
             </w:r>
-            <w:proofErr w:type="spellEnd"/>
             <w:r>
               <w:rPr>
                 <w:rFonts w:ascii="Courier New" w:hAnsi="Courier New" w:cs="Courier New"/>
@@ -10835,7 +10284,6 @@
               </w:rPr>
               <w:t xml:space="preserve"> </w:t>
             </w:r>
-            <w:proofErr w:type="spellStart"/>
             <w:r>
               <w:rPr>
                 <w:rFonts w:ascii="Courier New" w:hAnsi="Courier New" w:cs="Courier New"/>
@@ -10844,7 +10292,6 @@
               </w:rPr>
               <w:t>probabilityDerivative</w:t>
             </w:r>
-            <w:proofErr w:type="spellEnd"/>
             <w:r>
               <w:rPr>
                 <w:rFonts w:ascii="Courier New" w:hAnsi="Courier New" w:cs="Courier New"/>
@@ -10900,7 +10347,6 @@
               </w:rPr>
               <w:t xml:space="preserve">            </w:t>
             </w:r>
-            <w:proofErr w:type="spellStart"/>
             <w:proofErr w:type="gramStart"/>
             <w:r>
               <w:rPr>
@@ -10908,18 +10354,8 @@
                 <w:sz w:val="20"/>
                 <w:lang w:val="en-US" w:eastAsia="ru-RU"/>
               </w:rPr>
-              <w:t>probabilityDerivatives</w:t>
-            </w:r>
-            <w:proofErr w:type="spellEnd"/>
-            <w:r>
-              <w:rPr>
-                <w:rFonts w:ascii="Courier New" w:hAnsi="Courier New" w:cs="Courier New"/>
-                <w:sz w:val="20"/>
-                <w:lang w:val="en-US" w:eastAsia="ru-RU"/>
-              </w:rPr>
-              <w:t>(</w:t>
-            </w:r>
-            <w:proofErr w:type="spellStart"/>
+              <w:t>probabilityDerivatives(</w:t>
+            </w:r>
             <w:proofErr w:type="gramEnd"/>
             <w:r>
               <w:rPr>
@@ -10927,16 +10363,7 @@
                 <w:sz w:val="20"/>
                 <w:lang w:val="en-US" w:eastAsia="ru-RU"/>
               </w:rPr>
-              <w:t>intensityMatrix</w:t>
-            </w:r>
-            <w:proofErr w:type="spellEnd"/>
-            <w:r>
-              <w:rPr>
-                <w:rFonts w:ascii="Courier New" w:hAnsi="Courier New" w:cs="Courier New"/>
-                <w:sz w:val="20"/>
-                <w:lang w:val="en-US" w:eastAsia="ru-RU"/>
-              </w:rPr>
-              <w:t>,</w:t>
+              <w:t>intensityMatrix,</w:t>
             </w:r>
             <w:r>
               <w:rPr>
@@ -10964,23 +10391,13 @@
               </w:rPr>
               <w:t xml:space="preserve"> </w:t>
             </w:r>
-            <w:proofErr w:type="spellStart"/>
-            <w:r>
-              <w:rPr>
-                <w:rFonts w:ascii="Courier New" w:hAnsi="Courier New" w:cs="Courier New"/>
-                <w:sz w:val="20"/>
-                <w:lang w:val="en-US" w:eastAsia="ru-RU"/>
-              </w:rPr>
-              <w:t>timeDelta</w:t>
-            </w:r>
-            <w:proofErr w:type="spellEnd"/>
-            <w:r>
-              <w:rPr>
-                <w:rFonts w:ascii="Courier New" w:hAnsi="Courier New" w:cs="Courier New"/>
-                <w:sz w:val="20"/>
-                <w:lang w:val="en-US" w:eastAsia="ru-RU"/>
-              </w:rPr>
-              <w:t>);</w:t>
+            <w:r>
+              <w:rPr>
+                <w:rFonts w:ascii="Courier New" w:hAnsi="Courier New" w:cs="Courier New"/>
+                <w:sz w:val="20"/>
+                <w:lang w:val="en-US" w:eastAsia="ru-RU"/>
+              </w:rPr>
+              <w:t>timeDelta);</w:t>
             </w:r>
           </w:p>
           <w:p>
@@ -11064,7 +10481,6 @@
               </w:rPr>
               <w:t xml:space="preserve"> </w:t>
             </w:r>
-            <w:proofErr w:type="spellStart"/>
             <w:r>
               <w:rPr>
                 <w:rFonts w:ascii="Courier New" w:hAnsi="Courier New" w:cs="Courier New"/>
@@ -11073,7 +10489,6 @@
               </w:rPr>
               <w:t>i</w:t>
             </w:r>
-            <w:proofErr w:type="spellEnd"/>
             <w:r>
               <w:rPr>
                 <w:rFonts w:ascii="Courier New" w:hAnsi="Courier New" w:cs="Courier New"/>
@@ -11126,7 +10541,6 @@
               </w:rPr>
               <w:t xml:space="preserve"> </w:t>
             </w:r>
-            <w:proofErr w:type="spellStart"/>
             <w:r>
               <w:rPr>
                 <w:rFonts w:ascii="Courier New" w:hAnsi="Courier New" w:cs="Courier New"/>
@@ -11135,7 +10549,6 @@
               </w:rPr>
               <w:t>i</w:t>
             </w:r>
-            <w:proofErr w:type="spellEnd"/>
             <w:r>
               <w:rPr>
                 <w:rFonts w:ascii="Courier New" w:hAnsi="Courier New" w:cs="Courier New"/>
@@ -11163,34 +10576,23 @@
               </w:rPr>
               <w:t xml:space="preserve"> </w:t>
             </w:r>
-            <w:proofErr w:type="spellStart"/>
-            <w:r>
-              <w:rPr>
-                <w:rFonts w:ascii="Courier New" w:hAnsi="Courier New" w:cs="Courier New"/>
-                <w:sz w:val="20"/>
-                <w:lang w:val="en-US" w:eastAsia="ru-RU"/>
-              </w:rPr>
-              <w:t>numberOfStates</w:t>
-            </w:r>
-            <w:proofErr w:type="spellEnd"/>
-            <w:r>
-              <w:rPr>
-                <w:rFonts w:ascii="Courier New" w:hAnsi="Courier New" w:cs="Courier New"/>
-                <w:sz w:val="20"/>
-                <w:lang w:val="en-US" w:eastAsia="ru-RU"/>
-              </w:rPr>
-              <w:t>;</w:t>
-            </w:r>
-            <w:r>
-              <w:rPr>
-                <w:rFonts w:ascii="Courier New" w:hAnsi="Courier New" w:cs="Courier New"/>
-                <w:color w:val="C0C0C0"/>
-                <w:sz w:val="20"/>
-                <w:lang w:val="en-US" w:eastAsia="ru-RU"/>
-              </w:rPr>
-              <w:t xml:space="preserve"> </w:t>
-            </w:r>
-            <w:proofErr w:type="spellStart"/>
+            <w:r>
+              <w:rPr>
+                <w:rFonts w:ascii="Courier New" w:hAnsi="Courier New" w:cs="Courier New"/>
+                <w:sz w:val="20"/>
+                <w:lang w:val="en-US" w:eastAsia="ru-RU"/>
+              </w:rPr>
+              <w:t>numberOfStates;</w:t>
+            </w:r>
+            <w:r>
+              <w:rPr>
+                <w:rFonts w:ascii="Courier New" w:hAnsi="Courier New" w:cs="Courier New"/>
+                <w:color w:val="C0C0C0"/>
+                <w:sz w:val="20"/>
+                <w:lang w:val="en-US" w:eastAsia="ru-RU"/>
+              </w:rPr>
+              <w:t xml:space="preserve"> </w:t>
+            </w:r>
             <w:r>
               <w:rPr>
                 <w:rFonts w:ascii="Courier New" w:hAnsi="Courier New" w:cs="Courier New"/>
@@ -11199,7 +10601,6 @@
               </w:rPr>
               <w:t>i</w:t>
             </w:r>
-            <w:proofErr w:type="spellEnd"/>
             <w:r>
               <w:rPr>
                 <w:rFonts w:ascii="Courier New" w:hAnsi="Courier New" w:cs="Courier New"/>
@@ -11301,7 +10702,6 @@
               </w:rPr>
               <w:t xml:space="preserve">            </w:t>
             </w:r>
-            <w:proofErr w:type="spellStart"/>
             <w:r>
               <w:rPr>
                 <w:rFonts w:ascii="Courier New" w:hAnsi="Courier New" w:cs="Courier New"/>
@@ -11310,7 +10710,6 @@
               </w:rPr>
               <w:t>endOfSearchCondition</w:t>
             </w:r>
-            <w:proofErr w:type="spellEnd"/>
             <w:r>
               <w:rPr>
                 <w:rFonts w:ascii="Courier New" w:hAnsi="Courier New" w:cs="Courier New"/>
@@ -11392,18 +10791,8 @@
                 <w:sz w:val="20"/>
                 <w:lang w:val="en-US" w:eastAsia="ru-RU"/>
               </w:rPr>
-              <w:t>abs(</w:t>
-            </w:r>
-            <w:proofErr w:type="spellStart"/>
-            <w:r>
-              <w:rPr>
-                <w:rFonts w:ascii="Courier New" w:hAnsi="Courier New" w:cs="Courier New"/>
-                <w:sz w:val="20"/>
-                <w:lang w:val="en-US" w:eastAsia="ru-RU"/>
-              </w:rPr>
-              <w:t>systemSolvation</w:t>
-            </w:r>
-            <w:proofErr w:type="spellEnd"/>
+              <w:t>abs(systemSolvation</w:t>
+            </w:r>
             <w:r>
               <w:rPr>
                 <w:rFonts w:ascii="Courier New" w:hAnsi="Courier New" w:cs="Courier New"/>
@@ -11413,7 +10802,6 @@
               </w:rPr>
               <w:t>[</w:t>
             </w:r>
-            <w:proofErr w:type="spellStart"/>
             <w:r>
               <w:rPr>
                 <w:rFonts w:ascii="Courier New" w:hAnsi="Courier New" w:cs="Courier New"/>
@@ -11422,7 +10810,6 @@
               </w:rPr>
               <w:t>i</w:t>
             </w:r>
-            <w:proofErr w:type="spellEnd"/>
             <w:r>
               <w:rPr>
                 <w:rFonts w:ascii="Courier New" w:hAnsi="Courier New" w:cs="Courier New"/>
@@ -11476,7 +10863,6 @@
               </w:rPr>
               <w:t>[</w:t>
             </w:r>
-            <w:proofErr w:type="spellStart"/>
             <w:r>
               <w:rPr>
                 <w:rFonts w:ascii="Courier New" w:hAnsi="Courier New" w:cs="Courier New"/>
@@ -11485,7 +10871,6 @@
               </w:rPr>
               <w:t>i</w:t>
             </w:r>
-            <w:proofErr w:type="spellEnd"/>
             <w:r>
               <w:rPr>
                 <w:rFonts w:ascii="Courier New" w:hAnsi="Courier New" w:cs="Courier New"/>
@@ -11594,7 +10979,6 @@
               </w:rPr>
               <w:t xml:space="preserve">                </w:t>
             </w:r>
-            <w:proofErr w:type="spellStart"/>
             <w:r>
               <w:rPr>
                 <w:rFonts w:ascii="Courier New" w:hAnsi="Courier New" w:cs="Courier New"/>
@@ -11603,7 +10987,6 @@
               </w:rPr>
               <w:t>probabilityDerivative</w:t>
             </w:r>
-            <w:proofErr w:type="spellEnd"/>
             <w:r>
               <w:rPr>
                 <w:rFonts w:ascii="Courier New" w:hAnsi="Courier New" w:cs="Courier New"/>
@@ -11613,7 +10996,6 @@
               </w:rPr>
               <w:t>[</w:t>
             </w:r>
-            <w:proofErr w:type="spellStart"/>
             <w:r>
               <w:rPr>
                 <w:rFonts w:ascii="Courier New" w:hAnsi="Courier New" w:cs="Courier New"/>
@@ -11622,7 +11004,6 @@
               </w:rPr>
               <w:t>i</w:t>
             </w:r>
-            <w:proofErr w:type="spellEnd"/>
             <w:r>
               <w:rPr>
                 <w:rFonts w:ascii="Courier New" w:hAnsi="Courier New" w:cs="Courier New"/>
@@ -11729,18 +11110,8 @@
                 <w:sz w:val="20"/>
                 <w:lang w:val="en-US" w:eastAsia="ru-RU"/>
               </w:rPr>
-              <w:t>(</w:t>
-            </w:r>
-            <w:proofErr w:type="spellStart"/>
-            <w:r>
-              <w:rPr>
-                <w:rFonts w:ascii="Courier New" w:hAnsi="Courier New" w:cs="Courier New"/>
-                <w:sz w:val="20"/>
-                <w:lang w:val="en-US" w:eastAsia="ru-RU"/>
-              </w:rPr>
-              <w:t>endOfSearchCondition</w:t>
-            </w:r>
-            <w:proofErr w:type="spellEnd"/>
+              <w:t>(endOfSearchCondition</w:t>
+            </w:r>
             <w:r>
               <w:rPr>
                 <w:rFonts w:ascii="Courier New" w:hAnsi="Courier New" w:cs="Courier New"/>
@@ -11768,7 +11139,6 @@
               </w:rPr>
               <w:t xml:space="preserve"> </w:t>
             </w:r>
-            <w:proofErr w:type="spellStart"/>
             <w:r>
               <w:rPr>
                 <w:rFonts w:ascii="Courier New" w:hAnsi="Courier New" w:cs="Courier New"/>
@@ -11777,7 +11147,6 @@
               </w:rPr>
               <w:t>listOfTimes</w:t>
             </w:r>
-            <w:proofErr w:type="spellEnd"/>
             <w:r>
               <w:rPr>
                 <w:rFonts w:ascii="Courier New" w:hAnsi="Courier New" w:cs="Courier New"/>
@@ -11787,7 +11156,6 @@
               </w:rPr>
               <w:t>[</w:t>
             </w:r>
-            <w:proofErr w:type="spellStart"/>
             <w:r>
               <w:rPr>
                 <w:rFonts w:ascii="Courier New" w:hAnsi="Courier New" w:cs="Courier New"/>
@@ -11796,7 +11164,6 @@
               </w:rPr>
               <w:t>i</w:t>
             </w:r>
-            <w:proofErr w:type="spellEnd"/>
             <w:r>
               <w:rPr>
                 <w:rFonts w:ascii="Courier New" w:hAnsi="Courier New" w:cs="Courier New"/>
@@ -11934,7 +11301,6 @@
               </w:rPr>
               <w:t xml:space="preserve">                </w:t>
             </w:r>
-            <w:proofErr w:type="spellStart"/>
             <w:r>
               <w:rPr>
                 <w:rFonts w:ascii="Courier New" w:hAnsi="Courier New" w:cs="Courier New"/>
@@ -11943,7 +11309,6 @@
               </w:rPr>
               <w:t>listOfTimes</w:t>
             </w:r>
-            <w:proofErr w:type="spellEnd"/>
             <w:r>
               <w:rPr>
                 <w:rFonts w:ascii="Courier New" w:hAnsi="Courier New" w:cs="Courier New"/>
@@ -11953,7 +11318,6 @@
               </w:rPr>
               <w:t>[</w:t>
             </w:r>
-            <w:proofErr w:type="spellStart"/>
             <w:r>
               <w:rPr>
                 <w:rFonts w:ascii="Courier New" w:hAnsi="Courier New" w:cs="Courier New"/>
@@ -11962,7 +11326,6 @@
               </w:rPr>
               <w:t>i</w:t>
             </w:r>
-            <w:proofErr w:type="spellEnd"/>
             <w:r>
               <w:rPr>
                 <w:rFonts w:ascii="Courier New" w:hAnsi="Courier New" w:cs="Courier New"/>
@@ -11999,23 +11362,13 @@
               </w:rPr>
               <w:t xml:space="preserve"> </w:t>
             </w:r>
-            <w:proofErr w:type="spellStart"/>
-            <w:r>
-              <w:rPr>
-                <w:rFonts w:ascii="Courier New" w:hAnsi="Courier New" w:cs="Courier New"/>
-                <w:sz w:val="20"/>
-                <w:lang w:val="en-US" w:eastAsia="ru-RU"/>
-              </w:rPr>
-              <w:t>curTime</w:t>
-            </w:r>
-            <w:proofErr w:type="spellEnd"/>
-            <w:r>
-              <w:rPr>
-                <w:rFonts w:ascii="Courier New" w:hAnsi="Courier New" w:cs="Courier New"/>
-                <w:sz w:val="20"/>
-                <w:lang w:val="en-US" w:eastAsia="ru-RU"/>
-              </w:rPr>
-              <w:t>;</w:t>
+            <w:r>
+              <w:rPr>
+                <w:rFonts w:ascii="Courier New" w:hAnsi="Courier New" w:cs="Courier New"/>
+                <w:sz w:val="20"/>
+                <w:lang w:val="en-US" w:eastAsia="ru-RU"/>
+              </w:rPr>
+              <w:t>curTime;</w:t>
             </w:r>
           </w:p>
           <w:p>
@@ -12147,7 +11500,6 @@
               </w:rPr>
               <w:t>[</w:t>
             </w:r>
-            <w:proofErr w:type="spellStart"/>
             <w:r>
               <w:rPr>
                 <w:rFonts w:ascii="Courier New" w:hAnsi="Courier New" w:cs="Courier New"/>
@@ -12156,7 +11508,6 @@
               </w:rPr>
               <w:t>i</w:t>
             </w:r>
-            <w:proofErr w:type="spellEnd"/>
             <w:r>
               <w:rPr>
                 <w:rFonts w:ascii="Courier New" w:hAnsi="Courier New" w:cs="Courier New"/>
@@ -12193,7 +11544,6 @@
               </w:rPr>
               <w:t xml:space="preserve"> </w:t>
             </w:r>
-            <w:proofErr w:type="spellStart"/>
             <w:r>
               <w:rPr>
                 <w:rFonts w:ascii="Courier New" w:hAnsi="Courier New" w:cs="Courier New"/>
@@ -12202,7 +11552,6 @@
               </w:rPr>
               <w:t>probabilityDerivative</w:t>
             </w:r>
-            <w:proofErr w:type="spellEnd"/>
             <w:r>
               <w:rPr>
                 <w:rFonts w:ascii="Courier New" w:hAnsi="Courier New" w:cs="Courier New"/>
@@ -12212,7 +11561,6 @@
               </w:rPr>
               <w:t>[</w:t>
             </w:r>
-            <w:proofErr w:type="spellStart"/>
             <w:r>
               <w:rPr>
                 <w:rFonts w:ascii="Courier New" w:hAnsi="Courier New" w:cs="Courier New"/>
@@ -12221,7 +11569,6 @@
               </w:rPr>
               <w:t>i</w:t>
             </w:r>
-            <w:proofErr w:type="spellEnd"/>
             <w:r>
               <w:rPr>
                 <w:rFonts w:ascii="Courier New" w:hAnsi="Courier New" w:cs="Courier New"/>
@@ -12398,7 +11745,6 @@
               </w:rPr>
               <w:t xml:space="preserve">    </w:t>
             </w:r>
-            <w:proofErr w:type="spellStart"/>
             <w:r>
               <w:rPr>
                 <w:rFonts w:ascii="Courier New" w:hAnsi="Courier New" w:cs="Courier New"/>
@@ -12408,7 +11754,6 @@
               </w:rPr>
               <w:t>return</w:t>
             </w:r>
-            <w:proofErr w:type="spellEnd"/>
             <w:r>
               <w:rPr>
                 <w:rFonts w:ascii="Courier New" w:hAnsi="Courier New" w:cs="Courier New"/>
@@ -12418,23 +11763,13 @@
               </w:rPr>
               <w:t xml:space="preserve"> </w:t>
             </w:r>
-            <w:proofErr w:type="spellStart"/>
             <w:r>
               <w:rPr>
                 <w:rFonts w:ascii="Courier New" w:hAnsi="Courier New" w:cs="Courier New"/>
                 <w:sz w:val="20"/>
                 <w:lang w:eastAsia="ru-RU"/>
               </w:rPr>
-              <w:t>listOfTimes</w:t>
-            </w:r>
-            <w:proofErr w:type="spellEnd"/>
-            <w:r>
-              <w:rPr>
-                <w:rFonts w:ascii="Courier New" w:hAnsi="Courier New" w:cs="Courier New"/>
-                <w:sz w:val="20"/>
-                <w:lang w:eastAsia="ru-RU"/>
-              </w:rPr>
-              <w:t>;</w:t>
+              <w:t>listOfTimes;</w:t>
             </w:r>
           </w:p>
           <w:p>

</xml_diff>